<commit_message>
add Feign to call Product by RPC
</commit_message>
<xml_diff>
--- a/troubleshooting.docx
+++ b/troubleshooting.docx
@@ -60,6 +60,24 @@
       <w:r>
         <w:t>Order save</w:t>
       </w:r>
+      <w:r>
+        <w:rPr>
+          <w:rFonts w:hint="eastAsia"/>
+        </w:rPr>
+        <w:t xml:space="preserve"> (ribbon</w:t>
+      </w:r>
+      <w:r>
+        <w:rPr>
+          <w:rFonts w:hint="eastAsia"/>
+        </w:rPr>
+        <w:t>和</w:t>
+      </w:r>
+      <w:r>
+        <w:rPr>
+          <w:rFonts w:hint="eastAsia"/>
+        </w:rPr>
+        <w:t>feign)</w:t>
+      </w:r>
     </w:p>
     <w:p>
       <w:hyperlink r:id="rId10" w:history="1">
@@ -79,11 +97,33 @@
       </w:pPr>
     </w:p>
     <w:p>
-      <w:pPr>
-        <w:rPr>
-          <w:rFonts w:hint="eastAsia"/>
-        </w:rPr>
-      </w:pPr>
+      <w:r>
+        <w:t xml:space="preserve">Order </w:t>
+      </w:r>
+      <w:r>
+        <w:rPr>
+          <w:rFonts w:hint="eastAsia"/>
+        </w:rPr>
+        <w:t>list (feign)</w:t>
+      </w:r>
+    </w:p>
+    <w:p>
+      <w:pPr>
+        <w:rPr>
+          <w:rFonts w:hint="eastAsia"/>
+        </w:rPr>
+      </w:pPr>
+      <w:hyperlink r:id="rId11" w:history="1">
+        <w:r>
+          <w:rPr>
+            <w:rStyle w:val="a4"/>
+          </w:rPr>
+          <w:t>http://localhost:8781/api/v1/order/list</w:t>
+        </w:r>
+      </w:hyperlink>
+    </w:p>
+    <w:p/>
+    <w:p>
       <w:r>
         <w:rPr>
           <w:rFonts w:hint="eastAsia"/>
@@ -116,11 +156,6 @@
       </w:r>
     </w:p>
     <w:p>
-      <w:pPr>
-        <w:rPr>
-          <w:rFonts w:hint="eastAsia"/>
-        </w:rPr>
-      </w:pPr>
       <w:r>
         <w:rPr>
           <w:rFonts w:hint="eastAsia"/>
@@ -164,19 +199,8 @@
         <w:t>.</w:t>
       </w:r>
     </w:p>
-    <w:p>
-      <w:pPr>
-        <w:rPr>
-          <w:rFonts w:hint="eastAsia"/>
-        </w:rPr>
-      </w:pPr>
-    </w:p>
-    <w:p>
-      <w:pPr>
-        <w:rPr>
-          <w:rFonts w:hint="eastAsia"/>
-        </w:rPr>
-      </w:pPr>
+    <w:p/>
+    <w:p>
       <w:r>
         <w:rPr>
           <w:rFonts w:hint="eastAsia"/>
@@ -335,10 +359,10 @@
                     <pic:cNvPicPr/>
                   </pic:nvPicPr>
                   <pic:blipFill>
-                    <a:blip r:embed="rId11">
+                    <a:blip r:embed="rId12">
                       <a:extLst>
                         <a:ext uri="{28A0092B-C50C-407E-A947-70E740481C1C}">
-                          <a14:useLocalDpi xmlns:a14="http://schemas.microsoft.com/office/drawing/2010/main" xmlns:wps="http://schemas.microsoft.com/office/word/2010/wordprocessingShape" xmlns:wpi="http://schemas.microsoft.com/office/word/2010/wordprocessingInk" xmlns:wpg="http://schemas.microsoft.com/office/word/2010/wordprocessingGroup" xmlns:w15="http://schemas.microsoft.com/office/word/2012/wordml" xmlns:w14="http://schemas.microsoft.com/office/word/2010/wordml" xmlns:w="http://schemas.openxmlformats.org/wordprocessingml/2006/main" xmlns:w10="urn:schemas-microsoft-com:office:word" xmlns:wp14="http://schemas.microsoft.com/office/word/2010/wordprocessingDrawing" xmlns:v="urn:schemas-microsoft-com:vml" xmlns:o="urn:schemas-microsoft-com:office:office" xmlns:mc="http://schemas.openxmlformats.org/markup-compatibility/2006" xmlns:wpc="http://schemas.microsoft.com/office/word/2010/wordprocessingCanvas" xmlns="" val="0"/>
+                          <a14:useLocalDpi xmlns="" xmlns:wpc="http://schemas.microsoft.com/office/word/2010/wordprocessingCanvas" xmlns:mc="http://schemas.openxmlformats.org/markup-compatibility/2006" xmlns:o="urn:schemas-microsoft-com:office:office" xmlns:v="urn:schemas-microsoft-com:vml" xmlns:wp14="http://schemas.microsoft.com/office/word/2010/wordprocessingDrawing" xmlns:w10="urn:schemas-microsoft-com:office:word" xmlns:w="http://schemas.openxmlformats.org/wordprocessingml/2006/main" xmlns:w14="http://schemas.microsoft.com/office/word/2010/wordml" xmlns:w15="http://schemas.microsoft.com/office/word/2012/wordml" xmlns:wpg="http://schemas.microsoft.com/office/word/2010/wordprocessingGroup" xmlns:wpi="http://schemas.microsoft.com/office/word/2010/wordprocessingInk" xmlns:wps="http://schemas.microsoft.com/office/word/2010/wordprocessingShape" xmlns:a14="http://schemas.microsoft.com/office/drawing/2010/main" val="0"/>
                         </a:ext>
                       </a:extLst>
                     </a:blip>
@@ -395,6 +419,7 @@
           <w:rFonts w:hint="eastAsia"/>
           <w:noProof/>
         </w:rPr>
+        <w:lastRenderedPageBreak/>
         <w:drawing>
           <wp:inline distT="0" distB="0" distL="0" distR="0">
             <wp:extent cx="2057687" cy="419158"/>
@@ -411,10 +436,10 @@
                     <pic:cNvPicPr/>
                   </pic:nvPicPr>
                   <pic:blipFill>
-                    <a:blip r:embed="rId12">
+                    <a:blip r:embed="rId13">
                       <a:extLst>
                         <a:ext uri="{28A0092B-C50C-407E-A947-70E740481C1C}">
-                          <a14:useLocalDpi xmlns:a14="http://schemas.microsoft.com/office/drawing/2010/main" xmlns:wps="http://schemas.microsoft.com/office/word/2010/wordprocessingShape" xmlns:wpi="http://schemas.microsoft.com/office/word/2010/wordprocessingInk" xmlns:wpg="http://schemas.microsoft.com/office/word/2010/wordprocessingGroup" xmlns:w15="http://schemas.microsoft.com/office/word/2012/wordml" xmlns:w14="http://schemas.microsoft.com/office/word/2010/wordml" xmlns:w="http://schemas.openxmlformats.org/wordprocessingml/2006/main" xmlns:w10="urn:schemas-microsoft-com:office:word" xmlns:wp14="http://schemas.microsoft.com/office/word/2010/wordprocessingDrawing" xmlns:v="urn:schemas-microsoft-com:vml" xmlns:o="urn:schemas-microsoft-com:office:office" xmlns:mc="http://schemas.openxmlformats.org/markup-compatibility/2006" xmlns:wpc="http://schemas.microsoft.com/office/word/2010/wordprocessingCanvas" xmlns="" val="0"/>
+                          <a14:useLocalDpi xmlns="" xmlns:wpc="http://schemas.microsoft.com/office/word/2010/wordprocessingCanvas" xmlns:mc="http://schemas.openxmlformats.org/markup-compatibility/2006" xmlns:o="urn:schemas-microsoft-com:office:office" xmlns:v="urn:schemas-microsoft-com:vml" xmlns:wp14="http://schemas.microsoft.com/office/word/2010/wordprocessingDrawing" xmlns:w10="urn:schemas-microsoft-com:office:word" xmlns:w="http://schemas.openxmlformats.org/wordprocessingml/2006/main" xmlns:w14="http://schemas.microsoft.com/office/word/2010/wordml" xmlns:w15="http://schemas.microsoft.com/office/word/2012/wordml" xmlns:wpg="http://schemas.microsoft.com/office/word/2010/wordprocessingGroup" xmlns:wpi="http://schemas.microsoft.com/office/word/2010/wordprocessingInk" xmlns:wps="http://schemas.microsoft.com/office/word/2010/wordprocessingShape" xmlns:a14="http://schemas.microsoft.com/office/drawing/2010/main" val="0"/>
                         </a:ext>
                       </a:extLst>
                     </a:blip>
@@ -482,10 +507,10 @@
                     <pic:cNvPicPr/>
                   </pic:nvPicPr>
                   <pic:blipFill>
-                    <a:blip r:embed="rId13">
+                    <a:blip r:embed="rId14">
                       <a:extLst>
                         <a:ext uri="{28A0092B-C50C-407E-A947-70E740481C1C}">
-                          <a14:useLocalDpi xmlns:a14="http://schemas.microsoft.com/office/drawing/2010/main" xmlns:wps="http://schemas.microsoft.com/office/word/2010/wordprocessingShape" xmlns:wpi="http://schemas.microsoft.com/office/word/2010/wordprocessingInk" xmlns:wpg="http://schemas.microsoft.com/office/word/2010/wordprocessingGroup" xmlns:w15="http://schemas.microsoft.com/office/word/2012/wordml" xmlns:w14="http://schemas.microsoft.com/office/word/2010/wordml" xmlns:w="http://schemas.openxmlformats.org/wordprocessingml/2006/main" xmlns:w10="urn:schemas-microsoft-com:office:word" xmlns:wp14="http://schemas.microsoft.com/office/word/2010/wordprocessingDrawing" xmlns:v="urn:schemas-microsoft-com:vml" xmlns:o="urn:schemas-microsoft-com:office:office" xmlns:mc="http://schemas.openxmlformats.org/markup-compatibility/2006" xmlns:wpc="http://schemas.microsoft.com/office/word/2010/wordprocessingCanvas" xmlns="" val="0"/>
+                          <a14:useLocalDpi xmlns="" xmlns:wpc="http://schemas.microsoft.com/office/word/2010/wordprocessingCanvas" xmlns:mc="http://schemas.openxmlformats.org/markup-compatibility/2006" xmlns:o="urn:schemas-microsoft-com:office:office" xmlns:v="urn:schemas-microsoft-com:vml" xmlns:wp14="http://schemas.microsoft.com/office/word/2010/wordprocessingDrawing" xmlns:w10="urn:schemas-microsoft-com:office:word" xmlns:w="http://schemas.openxmlformats.org/wordprocessingml/2006/main" xmlns:w14="http://schemas.microsoft.com/office/word/2010/wordml" xmlns:w15="http://schemas.microsoft.com/office/word/2012/wordml" xmlns:wpg="http://schemas.microsoft.com/office/word/2010/wordprocessingGroup" xmlns:wpi="http://schemas.microsoft.com/office/word/2010/wordprocessingInk" xmlns:wps="http://schemas.microsoft.com/office/word/2010/wordprocessingShape" xmlns:a14="http://schemas.microsoft.com/office/drawing/2010/main" val="0"/>
                         </a:ext>
                       </a:extLst>
                     </a:blip>
@@ -1233,7 +1258,7 @@
   <a:extraClrSchemeLst/>
   <a:extLst>
     <a:ext uri="{05A4C25C-085E-4340-85A3-A5531E510DB2}">
-      <thm15:themeFamily xmlns:thm15="http://schemas.microsoft.com/office/thememl/2012/main" xmlns="" name="Office Theme" id="{62F939B6-93AF-4DB8-9C6B-D6C7DFDC589F}" vid="{4A3C46E8-61CC-4603-A589-7422A47A8E4A}"/>
+      <thm15:themeFamily xmlns="" xmlns:thm15="http://schemas.microsoft.com/office/thememl/2012/main" name="Office Theme" id="{62F939B6-93AF-4DB8-9C6B-D6C7DFDC589F}" vid="{4A3C46E8-61CC-4603-A589-7422A47A8E4A}"/>
     </a:ext>
   </a:extLst>
 </a:theme>

</xml_diff>

<commit_message>
add timeout for feign
</commit_message>
<xml_diff>
--- a/troubleshooting.docx
+++ b/troubleshooting.docx
@@ -1,6 +1,6 @@
 
 <file path=word/document.xml><?xml version="1.0" encoding="utf-8"?>
-<w:document xmlns:ve="http://schemas.openxmlformats.org/markup-compatibility/2006" xmlns:o="urn:schemas-microsoft-com:office:office" xmlns:r="http://schemas.openxmlformats.org/officeDocument/2006/relationships" xmlns:m="http://schemas.openxmlformats.org/officeDocument/2006/math" xmlns:v="urn:schemas-microsoft-com:vml" xmlns:wp="http://schemas.openxmlformats.org/drawingml/2006/wordprocessingDrawing" xmlns:w10="urn:schemas-microsoft-com:office:word" xmlns:w="http://schemas.openxmlformats.org/wordprocessingml/2006/main" xmlns:wne="http://schemas.microsoft.com/office/word/2006/wordml">
+<w:document xmlns:wpc="http://schemas.microsoft.com/office/word/2010/wordprocessingCanvas" xmlns:cx="http://schemas.microsoft.com/office/drawing/2014/chartex" xmlns:cx1="http://schemas.microsoft.com/office/drawing/2015/9/8/chartex" xmlns:cx2="http://schemas.microsoft.com/office/drawing/2015/10/21/chartex" xmlns:cx3="http://schemas.microsoft.com/office/drawing/2016/5/9/chartex" xmlns:cx4="http://schemas.microsoft.com/office/drawing/2016/5/10/chartex" xmlns:cx5="http://schemas.microsoft.com/office/drawing/2016/5/11/chartex" xmlns:cx6="http://schemas.microsoft.com/office/drawing/2016/5/12/chartex" xmlns:cx7="http://schemas.microsoft.com/office/drawing/2016/5/13/chartex" xmlns:cx8="http://schemas.microsoft.com/office/drawing/2016/5/14/chartex" xmlns:mc="http://schemas.openxmlformats.org/markup-compatibility/2006" xmlns:aink="http://schemas.microsoft.com/office/drawing/2016/ink" xmlns:am3d="http://schemas.microsoft.com/office/drawing/2017/model3d" xmlns:o="urn:schemas-microsoft-com:office:office" xmlns:r="http://schemas.openxmlformats.org/officeDocument/2006/relationships" xmlns:m="http://schemas.openxmlformats.org/officeDocument/2006/math" xmlns:v="urn:schemas-microsoft-com:vml" xmlns:wp14="http://schemas.microsoft.com/office/word/2010/wordprocessingDrawing" xmlns:wp="http://schemas.openxmlformats.org/drawingml/2006/wordprocessingDrawing" xmlns:w10="urn:schemas-microsoft-com:office:word" xmlns:w="http://schemas.openxmlformats.org/wordprocessingml/2006/main" xmlns:w14="http://schemas.microsoft.com/office/word/2010/wordml" xmlns:w15="http://schemas.microsoft.com/office/word/2012/wordml" xmlns:w16cid="http://schemas.microsoft.com/office/word/2016/wordml/cid" xmlns:w16se="http://schemas.microsoft.com/office/word/2015/wordml/symex" xmlns:wpg="http://schemas.microsoft.com/office/word/2010/wordprocessingGroup" xmlns:wpi="http://schemas.microsoft.com/office/word/2010/wordprocessingInk" xmlns:wne="http://schemas.microsoft.com/office/word/2006/wordml" xmlns:wps="http://schemas.microsoft.com/office/word/2010/wordprocessingShape" mc:Ignorable="w14 w15 w16se w16cid wp14">
   <w:body>
     <w:p>
       <w:r>
@@ -89,13 +89,7 @@
         </w:r>
       </w:hyperlink>
     </w:p>
-    <w:p>
-      <w:pPr>
-        <w:rPr>
-          <w:rFonts w:hint="eastAsia"/>
-        </w:rPr>
-      </w:pPr>
-    </w:p>
+    <w:p/>
     <w:p>
       <w:r>
         <w:t xml:space="preserve">Order </w:t>
@@ -108,11 +102,6 @@
       </w:r>
     </w:p>
     <w:p>
-      <w:pPr>
-        <w:rPr>
-          <w:rFonts w:hint="eastAsia"/>
-        </w:rPr>
-      </w:pPr>
       <w:hyperlink r:id="rId11" w:history="1">
         <w:r>
           <w:rPr>
@@ -213,12 +202,14 @@
         </w:rPr>
         <w:t>的</w:t>
       </w:r>
+      <w:proofErr w:type="spellStart"/>
       <w:r>
         <w:rPr>
           <w:rFonts w:hint="eastAsia"/>
         </w:rPr>
         <w:t>labtop</w:t>
       </w:r>
+      <w:proofErr w:type="spellEnd"/>
       <w:r>
         <w:rPr>
           <w:rFonts w:hint="eastAsia"/>
@@ -285,6 +276,7 @@
       <w:r>
         <w:t>一定要使用</w:t>
       </w:r>
+      <w:proofErr w:type="spellStart"/>
       <w:r>
         <w:t>application</w:t>
       </w:r>
@@ -297,6 +289,7 @@
       <w:r>
         <w:t>yal</w:t>
       </w:r>
+      <w:proofErr w:type="spellEnd"/>
       <w:r>
         <w:t>中进行配置</w:t>
       </w:r>
@@ -322,12 +315,15 @@
         <w:t>：</w:t>
       </w:r>
       <w:r>
-        <w:t>-Dserver.po</w:t>
-      </w:r>
-      <w:bookmarkStart w:id="0" w:name="_GoBack"/>
-      <w:bookmarkEnd w:id="0"/>
-      <w:r>
-        <w:t>rt=8772</w:t>
+        <w:t>-</w:t>
+      </w:r>
+      <w:proofErr w:type="spellStart"/>
+      <w:r>
+        <w:t>Dserver.port</w:t>
+      </w:r>
+      <w:proofErr w:type="spellEnd"/>
+      <w:r>
+        <w:t>=8772</w:t>
       </w:r>
     </w:p>
     <w:p>
@@ -362,7 +358,7 @@
                     <a:blip r:embed="rId12">
                       <a:extLst>
                         <a:ext uri="{28A0092B-C50C-407E-A947-70E740481C1C}">
-                          <a14:useLocalDpi xmlns="" xmlns:wpc="http://schemas.microsoft.com/office/word/2010/wordprocessingCanvas" xmlns:mc="http://schemas.openxmlformats.org/markup-compatibility/2006" xmlns:o="urn:schemas-microsoft-com:office:office" xmlns:v="urn:schemas-microsoft-com:vml" xmlns:wp14="http://schemas.microsoft.com/office/word/2010/wordprocessingDrawing" xmlns:w10="urn:schemas-microsoft-com:office:word" xmlns:w="http://schemas.openxmlformats.org/wordprocessingml/2006/main" xmlns:w14="http://schemas.microsoft.com/office/word/2010/wordml" xmlns:w15="http://schemas.microsoft.com/office/word/2012/wordml" xmlns:wpg="http://schemas.microsoft.com/office/word/2010/wordprocessingGroup" xmlns:wpi="http://schemas.microsoft.com/office/word/2010/wordprocessingInk" xmlns:wps="http://schemas.microsoft.com/office/word/2010/wordprocessingShape" xmlns:a14="http://schemas.microsoft.com/office/drawing/2010/main" val="0"/>
+                          <a14:useLocalDpi xmlns:a14="http://schemas.microsoft.com/office/drawing/2010/main" val="0"/>
                         </a:ext>
                       </a:extLst>
                     </a:blip>
@@ -439,7 +435,7 @@
                     <a:blip r:embed="rId13">
                       <a:extLst>
                         <a:ext uri="{28A0092B-C50C-407E-A947-70E740481C1C}">
-                          <a14:useLocalDpi xmlns="" xmlns:wpc="http://schemas.microsoft.com/office/word/2010/wordprocessingCanvas" xmlns:mc="http://schemas.openxmlformats.org/markup-compatibility/2006" xmlns:o="urn:schemas-microsoft-com:office:office" xmlns:v="urn:schemas-microsoft-com:vml" xmlns:wp14="http://schemas.microsoft.com/office/word/2010/wordprocessingDrawing" xmlns:w10="urn:schemas-microsoft-com:office:word" xmlns:w="http://schemas.openxmlformats.org/wordprocessingml/2006/main" xmlns:w14="http://schemas.microsoft.com/office/word/2010/wordml" xmlns:w15="http://schemas.microsoft.com/office/word/2012/wordml" xmlns:wpg="http://schemas.microsoft.com/office/word/2010/wordprocessingGroup" xmlns:wpi="http://schemas.microsoft.com/office/word/2010/wordprocessingInk" xmlns:wps="http://schemas.microsoft.com/office/word/2010/wordprocessingShape" xmlns:a14="http://schemas.microsoft.com/office/drawing/2010/main" val="0"/>
+                          <a14:useLocalDpi xmlns:a14="http://schemas.microsoft.com/office/drawing/2010/main" val="0"/>
                         </a:ext>
                       </a:extLst>
                     </a:blip>
@@ -510,7 +506,7 @@
                     <a:blip r:embed="rId14">
                       <a:extLst>
                         <a:ext uri="{28A0092B-C50C-407E-A947-70E740481C1C}">
-                          <a14:useLocalDpi xmlns="" xmlns:wpc="http://schemas.microsoft.com/office/word/2010/wordprocessingCanvas" xmlns:mc="http://schemas.openxmlformats.org/markup-compatibility/2006" xmlns:o="urn:schemas-microsoft-com:office:office" xmlns:v="urn:schemas-microsoft-com:vml" xmlns:wp14="http://schemas.microsoft.com/office/word/2010/wordprocessingDrawing" xmlns:w10="urn:schemas-microsoft-com:office:word" xmlns:w="http://schemas.openxmlformats.org/wordprocessingml/2006/main" xmlns:w14="http://schemas.microsoft.com/office/word/2010/wordml" xmlns:w15="http://schemas.microsoft.com/office/word/2012/wordml" xmlns:wpg="http://schemas.microsoft.com/office/word/2010/wordprocessingGroup" xmlns:wpi="http://schemas.microsoft.com/office/word/2010/wordprocessingInk" xmlns:wps="http://schemas.microsoft.com/office/word/2010/wordprocessingShape" xmlns:a14="http://schemas.microsoft.com/office/drawing/2010/main" val="0"/>
+                          <a14:useLocalDpi xmlns:a14="http://schemas.microsoft.com/office/drawing/2010/main" val="0"/>
                         </a:ext>
                       </a:extLst>
                     </a:blip>
@@ -534,6 +530,482 @@
         </w:drawing>
       </w:r>
     </w:p>
+    <w:p/>
+    <w:p>
+      <w:r>
+        <w:rPr>
+          <w:rFonts w:hint="eastAsia"/>
+        </w:rPr>
+        <w:t>测试</w:t>
+      </w:r>
+      <w:r>
+        <w:rPr>
+          <w:rFonts w:hint="eastAsia"/>
+        </w:rPr>
+        <w:t>f</w:t>
+      </w:r>
+      <w:r>
+        <w:t>eign</w:t>
+      </w:r>
+      <w:r>
+        <w:rPr>
+          <w:rFonts w:hint="eastAsia"/>
+        </w:rPr>
+        <w:t>的调用</w:t>
+      </w:r>
+      <w:r>
+        <w:rPr>
+          <w:rFonts w:hint="eastAsia"/>
+        </w:rPr>
+        <w:t>timeout</w:t>
+      </w:r>
+      <w:r>
+        <w:rPr>
+          <w:rFonts w:hint="eastAsia"/>
+        </w:rPr>
+        <w:t>功能</w:t>
+      </w:r>
+    </w:p>
+    <w:p>
+      <w:pPr>
+        <w:rPr>
+          <w:rFonts w:hint="eastAsia"/>
+        </w:rPr>
+      </w:pPr>
+      <w:r>
+        <w:rPr>
+          <w:rFonts w:hint="eastAsia"/>
+          <w:highlight w:val="green"/>
+        </w:rPr>
+        <w:t>出现问题</w:t>
+      </w:r>
+    </w:p>
+    <w:p>
+      <w:pPr>
+        <w:pStyle w:val="a3"/>
+        <w:numPr>
+          <w:ilvl w:val="0"/>
+          <w:numId w:val="3"/>
+        </w:numPr>
+      </w:pPr>
+      <w:r>
+        <w:rPr>
+          <w:rFonts w:hint="eastAsia"/>
+        </w:rPr>
+        <w:t>在</w:t>
+      </w:r>
+      <w:r>
+        <w:t>ProductController</w:t>
+      </w:r>
+      <w:r>
+        <w:t xml:space="preserve">.java – </w:t>
+      </w:r>
+      <w:proofErr w:type="spellStart"/>
+      <w:r>
+        <w:t>findById</w:t>
+      </w:r>
+      <w:proofErr w:type="spellEnd"/>
+      <w:r>
+        <w:t xml:space="preserve">,  </w:t>
+      </w:r>
+      <w:r>
+        <w:rPr>
+          <w:rFonts w:hint="eastAsia"/>
+        </w:rPr>
+        <w:t>打开</w:t>
+      </w:r>
+      <w:r>
+        <w:rPr>
+          <w:rFonts w:hint="eastAsia"/>
+        </w:rPr>
+        <w:t>sleep</w:t>
+      </w:r>
+      <w:r>
+        <w:rPr>
+          <w:rFonts w:hint="eastAsia"/>
+        </w:rPr>
+        <w:t>函数</w:t>
+      </w:r>
+      <w:r>
+        <w:rPr>
+          <w:rFonts w:hint="eastAsia"/>
+        </w:rPr>
+        <w:t>。</w:t>
+      </w:r>
+    </w:p>
+    <w:p>
+      <w:pPr>
+        <w:pStyle w:val="a3"/>
+        <w:numPr>
+          <w:ilvl w:val="0"/>
+          <w:numId w:val="3"/>
+        </w:numPr>
+      </w:pPr>
+      <w:r>
+        <w:rPr>
+          <w:rFonts w:hint="eastAsia"/>
+        </w:rPr>
+        <w:t>重启</w:t>
+      </w:r>
+      <w:proofErr w:type="spellStart"/>
+      <w:r>
+        <w:t>Product</w:t>
+      </w:r>
+      <w:r>
+        <w:rPr>
+          <w:rFonts w:hint="eastAsia"/>
+        </w:rPr>
+        <w:t>Service</w:t>
+      </w:r>
+      <w:proofErr w:type="spellEnd"/>
+    </w:p>
+    <w:p>
+      <w:pPr>
+        <w:pStyle w:val="a3"/>
+        <w:numPr>
+          <w:ilvl w:val="0"/>
+          <w:numId w:val="3"/>
+        </w:numPr>
+      </w:pPr>
+      <w:r>
+        <w:rPr>
+          <w:rFonts w:hint="eastAsia"/>
+        </w:rPr>
+        <w:t>关闭</w:t>
+      </w:r>
+      <w:proofErr w:type="spellStart"/>
+      <w:r>
+        <w:t>ProductOrderFeign</w:t>
+      </w:r>
+      <w:proofErr w:type="spellEnd"/>
+      <w:r>
+        <w:rPr>
+          <w:rFonts w:hint="eastAsia"/>
+        </w:rPr>
+        <w:t>中的</w:t>
+      </w:r>
+      <w:proofErr w:type="spellStart"/>
+      <w:r>
+        <w:rPr>
+          <w:rFonts w:hint="eastAsia"/>
+        </w:rPr>
+        <w:t>application</w:t>
+      </w:r>
+      <w:r>
+        <w:t>.y</w:t>
+      </w:r>
+      <w:r>
+        <w:rPr>
+          <w:rFonts w:hint="eastAsia"/>
+        </w:rPr>
+        <w:t>m</w:t>
+      </w:r>
+      <w:r>
+        <w:t>l</w:t>
+      </w:r>
+      <w:proofErr w:type="spellEnd"/>
+      <w:r>
+        <w:rPr>
+          <w:rFonts w:hint="eastAsia"/>
+        </w:rPr>
+        <w:t>，</w:t>
+      </w:r>
+      <w:r>
+        <w:rPr>
+          <w:rFonts w:hint="eastAsia"/>
+        </w:rPr>
+        <w:t xml:space="preserve"> </w:t>
+      </w:r>
+      <w:r>
+        <w:rPr>
+          <w:rFonts w:hint="eastAsia"/>
+        </w:rPr>
+        <w:t>关闭</w:t>
+      </w:r>
+      <w:r>
+        <w:rPr>
+          <w:rFonts w:hint="eastAsia"/>
+        </w:rPr>
+        <w:t xml:space="preserve"> </w:t>
+      </w:r>
+      <w:r>
+        <w:rPr>
+          <w:rFonts w:hint="eastAsia"/>
+        </w:rPr>
+        <w:t>#</w:t>
+      </w:r>
+      <w:r>
+        <w:rPr>
+          <w:rFonts w:hint="eastAsia"/>
+        </w:rPr>
+        <w:t>修改调用超时时间</w:t>
+      </w:r>
+      <w:r>
+        <w:rPr>
+          <w:rFonts w:hint="eastAsia"/>
+        </w:rPr>
+        <w:t>。</w:t>
+      </w:r>
+    </w:p>
+    <w:p>
+      <w:pPr>
+        <w:pStyle w:val="a3"/>
+        <w:numPr>
+          <w:ilvl w:val="0"/>
+          <w:numId w:val="3"/>
+        </w:numPr>
+      </w:pPr>
+      <w:r>
+        <w:rPr>
+          <w:rFonts w:hint="eastAsia"/>
+        </w:rPr>
+        <w:t>重启</w:t>
+      </w:r>
+      <w:proofErr w:type="spellStart"/>
+      <w:r>
+        <w:t>ProductOrderFeign</w:t>
+      </w:r>
+      <w:proofErr w:type="spellEnd"/>
+    </w:p>
+    <w:p>
+      <w:pPr>
+        <w:pStyle w:val="a3"/>
+        <w:numPr>
+          <w:ilvl w:val="0"/>
+          <w:numId w:val="3"/>
+        </w:numPr>
+      </w:pPr>
+      <w:r>
+        <w:rPr>
+          <w:rFonts w:hint="eastAsia"/>
+        </w:rPr>
+        <w:t>发送</w:t>
+      </w:r>
+      <w:r>
+        <w:rPr>
+          <w:rFonts w:hint="eastAsia"/>
+        </w:rPr>
+        <w:t xml:space="preserve"> </w:t>
+      </w:r>
+      <w:r>
+        <w:t>http://localhost:8781/api/v1/order/save?product_id=6&amp;user_id=4</w:t>
+      </w:r>
+    </w:p>
+    <w:p>
+      <w:pPr>
+        <w:pStyle w:val="a3"/>
+        <w:ind w:left="360"/>
+      </w:pPr>
+      <w:r>
+        <w:rPr>
+          <w:rFonts w:hint="eastAsia"/>
+        </w:rPr>
+        <w:t>出现</w:t>
+      </w:r>
+      <w:r>
+        <w:t xml:space="preserve">Read timed out executing GET </w:t>
+      </w:r>
+      <w:hyperlink r:id="rId15" w:history="1">
+        <w:r>
+          <w:rPr>
+            <w:rStyle w:val="a4"/>
+          </w:rPr>
+          <w:t>http://product-service/api/v1/product/find?id=6</w:t>
+        </w:r>
+      </w:hyperlink>
+    </w:p>
+    <w:p>
+      <w:pPr>
+        <w:rPr>
+          <w:rFonts w:hint="eastAsia"/>
+        </w:rPr>
+      </w:pPr>
+      <w:r>
+        <w:rPr>
+          <w:rFonts w:hint="eastAsia"/>
+          <w:highlight w:val="green"/>
+        </w:rPr>
+        <w:t>解决问题</w:t>
+      </w:r>
+    </w:p>
+    <w:p>
+      <w:pPr>
+        <w:pStyle w:val="a3"/>
+        <w:numPr>
+          <w:ilvl w:val="0"/>
+          <w:numId w:val="4"/>
+        </w:numPr>
+      </w:pPr>
+      <w:r>
+        <w:rPr>
+          <w:rFonts w:hint="eastAsia"/>
+        </w:rPr>
+        <w:t>然后打开</w:t>
+      </w:r>
+      <w:proofErr w:type="spellStart"/>
+      <w:r>
+        <w:t>ProductOrderFeign</w:t>
+      </w:r>
+      <w:proofErr w:type="spellEnd"/>
+      <w:r>
+        <w:rPr>
+          <w:rFonts w:hint="eastAsia"/>
+        </w:rPr>
+        <w:t>中的</w:t>
+      </w:r>
+      <w:proofErr w:type="spellStart"/>
+      <w:r>
+        <w:rPr>
+          <w:rFonts w:hint="eastAsia"/>
+        </w:rPr>
+        <w:t>application</w:t>
+      </w:r>
+      <w:r>
+        <w:t>.y</w:t>
+      </w:r>
+      <w:r>
+        <w:rPr>
+          <w:rFonts w:hint="eastAsia"/>
+        </w:rPr>
+        <w:t>m</w:t>
+      </w:r>
+      <w:r>
+        <w:t>l</w:t>
+      </w:r>
+      <w:proofErr w:type="spellEnd"/>
+      <w:r>
+        <w:rPr>
+          <w:rFonts w:hint="eastAsia"/>
+        </w:rPr>
+        <w:t>，</w:t>
+      </w:r>
+      <w:r>
+        <w:rPr>
+          <w:rFonts w:hint="eastAsia"/>
+        </w:rPr>
+        <w:t xml:space="preserve"> </w:t>
+      </w:r>
+      <w:r>
+        <w:rPr>
+          <w:rFonts w:hint="eastAsia"/>
+        </w:rPr>
+        <w:t>关闭</w:t>
+      </w:r>
+      <w:r>
+        <w:rPr>
+          <w:rFonts w:hint="eastAsia"/>
+        </w:rPr>
+        <w:t xml:space="preserve"> </w:t>
+      </w:r>
+      <w:r>
+        <w:rPr>
+          <w:rFonts w:hint="eastAsia"/>
+        </w:rPr>
+        <w:t>#</w:t>
+      </w:r>
+      <w:r>
+        <w:rPr>
+          <w:rFonts w:hint="eastAsia"/>
+        </w:rPr>
+        <w:t>修改调用超时时间</w:t>
+      </w:r>
+    </w:p>
+    <w:p>
+      <w:pPr>
+        <w:pStyle w:val="a3"/>
+        <w:numPr>
+          <w:ilvl w:val="0"/>
+          <w:numId w:val="4"/>
+        </w:numPr>
+      </w:pPr>
+      <w:r>
+        <w:rPr>
+          <w:rFonts w:hint="eastAsia"/>
+        </w:rPr>
+        <w:t>重启</w:t>
+      </w:r>
+      <w:proofErr w:type="spellStart"/>
+      <w:r>
+        <w:t>ProductOrderFeign</w:t>
+      </w:r>
+      <w:proofErr w:type="spellEnd"/>
+    </w:p>
+    <w:p>
+      <w:pPr>
+        <w:pStyle w:val="a3"/>
+        <w:numPr>
+          <w:ilvl w:val="0"/>
+          <w:numId w:val="4"/>
+        </w:numPr>
+      </w:pPr>
+      <w:r>
+        <w:rPr>
+          <w:rFonts w:hint="eastAsia"/>
+        </w:rPr>
+        <w:t>发送</w:t>
+      </w:r>
+      <w:r>
+        <w:rPr>
+          <w:rFonts w:hint="eastAsia"/>
+        </w:rPr>
+        <w:t xml:space="preserve"> </w:t>
+      </w:r>
+      <w:r>
+        <w:t>http://localhost:8781/api/v1/order/save?product_id=6&amp;user_id=4</w:t>
+      </w:r>
+    </w:p>
+    <w:p>
+      <w:pPr>
+        <w:pStyle w:val="a3"/>
+        <w:numPr>
+          <w:ilvl w:val="0"/>
+          <w:numId w:val="4"/>
+        </w:numPr>
+        <w:tabs>
+          <w:tab w:val="left" w:pos="916"/>
+          <w:tab w:val="left" w:pos="1832"/>
+          <w:tab w:val="left" w:pos="2748"/>
+          <w:tab w:val="left" w:pos="3664"/>
+          <w:tab w:val="left" w:pos="4580"/>
+          <w:tab w:val="left" w:pos="5496"/>
+          <w:tab w:val="left" w:pos="6412"/>
+          <w:tab w:val="left" w:pos="7328"/>
+          <w:tab w:val="left" w:pos="8244"/>
+          <w:tab w:val="left" w:pos="9160"/>
+          <w:tab w:val="left" w:pos="10076"/>
+          <w:tab w:val="left" w:pos="10992"/>
+          <w:tab w:val="left" w:pos="11908"/>
+          <w:tab w:val="left" w:pos="12824"/>
+          <w:tab w:val="left" w:pos="13740"/>
+          <w:tab w:val="left" w:pos="14656"/>
+        </w:tabs>
+        <w:spacing w:after="0" w:line="240" w:lineRule="auto"/>
+        <w:rPr>
+          <w:rFonts w:ascii="宋体" w:eastAsia="宋体" w:hAnsi="宋体" w:cs="宋体"/>
+          <w:color w:val="000000"/>
+          <w:sz w:val="24"/>
+          <w:szCs w:val="24"/>
+        </w:rPr>
+      </w:pPr>
+      <w:r>
+        <w:rPr>
+          <w:rFonts w:ascii="宋体" w:eastAsia="宋体" w:hAnsi="宋体" w:cs="宋体"/>
+          <w:color w:val="000000"/>
+          <w:sz w:val="24"/>
+          <w:szCs w:val="24"/>
+        </w:rPr>
+        <w:t>{"id":0,"productName":"\"椅子 data from port=8771\"","tradeNo":"a2782788-cca3-405a-b9fe-daf56f92b3ff","price":253,"createTime":"2018-11-05T15:09:27.680+0000","userId":4,"userName":null}</w:t>
+      </w:r>
+    </w:p>
+    <w:p>
+      <w:pPr>
+        <w:rPr>
+          <w:rFonts w:hint="eastAsia"/>
+        </w:rPr>
+      </w:pPr>
+      <w:bookmarkStart w:id="0" w:name="_GoBack"/>
+      <w:bookmarkEnd w:id="0"/>
+    </w:p>
     <w:sectPr>
       <w:pgSz w:w="12240" w:h="15840"/>
       <w:pgMar w:top="1440" w:right="1440" w:bottom="1440" w:left="1440" w:header="708" w:footer="708" w:gutter="0"/>
@@ -545,8 +1017,8 @@
 </file>
 
 <file path=word/endnotes.xml><?xml version="1.0" encoding="utf-8"?>
-<w:endnotes xmlns:ve="http://schemas.openxmlformats.org/markup-compatibility/2006" xmlns:o="urn:schemas-microsoft-com:office:office" xmlns:r="http://schemas.openxmlformats.org/officeDocument/2006/relationships" xmlns:m="http://schemas.openxmlformats.org/officeDocument/2006/math" xmlns:v="urn:schemas-microsoft-com:vml" xmlns:wp="http://schemas.openxmlformats.org/drawingml/2006/wordprocessingDrawing" xmlns:w10="urn:schemas-microsoft-com:office:word" xmlns:w="http://schemas.openxmlformats.org/wordprocessingml/2006/main" xmlns:wne="http://schemas.microsoft.com/office/word/2006/wordml">
-  <w:endnote w:type="separator" w:id="0">
+<w:endnotes xmlns:wpc="http://schemas.microsoft.com/office/word/2010/wordprocessingCanvas" xmlns:cx="http://schemas.microsoft.com/office/drawing/2014/chartex" xmlns:cx1="http://schemas.microsoft.com/office/drawing/2015/9/8/chartex" xmlns:cx2="http://schemas.microsoft.com/office/drawing/2015/10/21/chartex" xmlns:cx3="http://schemas.microsoft.com/office/drawing/2016/5/9/chartex" xmlns:cx4="http://schemas.microsoft.com/office/drawing/2016/5/10/chartex" xmlns:cx5="http://schemas.microsoft.com/office/drawing/2016/5/11/chartex" xmlns:cx6="http://schemas.microsoft.com/office/drawing/2016/5/12/chartex" xmlns:cx7="http://schemas.microsoft.com/office/drawing/2016/5/13/chartex" xmlns:cx8="http://schemas.microsoft.com/office/drawing/2016/5/14/chartex" xmlns:mc="http://schemas.openxmlformats.org/markup-compatibility/2006" xmlns:aink="http://schemas.microsoft.com/office/drawing/2016/ink" xmlns:am3d="http://schemas.microsoft.com/office/drawing/2017/model3d" xmlns:o="urn:schemas-microsoft-com:office:office" xmlns:r="http://schemas.openxmlformats.org/officeDocument/2006/relationships" xmlns:m="http://schemas.openxmlformats.org/officeDocument/2006/math" xmlns:v="urn:schemas-microsoft-com:vml" xmlns:wp14="http://schemas.microsoft.com/office/word/2010/wordprocessingDrawing" xmlns:wp="http://schemas.openxmlformats.org/drawingml/2006/wordprocessingDrawing" xmlns:w10="urn:schemas-microsoft-com:office:word" xmlns:w="http://schemas.openxmlformats.org/wordprocessingml/2006/main" xmlns:w14="http://schemas.microsoft.com/office/word/2010/wordml" xmlns:w15="http://schemas.microsoft.com/office/word/2012/wordml" xmlns:w16cid="http://schemas.microsoft.com/office/word/2016/wordml/cid" xmlns:w16se="http://schemas.microsoft.com/office/word/2015/wordml/symex" xmlns:wpg="http://schemas.microsoft.com/office/word/2010/wordprocessingGroup" xmlns:wpi="http://schemas.microsoft.com/office/word/2010/wordprocessingInk" xmlns:wne="http://schemas.microsoft.com/office/word/2006/wordml" xmlns:wps="http://schemas.microsoft.com/office/word/2010/wordprocessingShape" mc:Ignorable="w14 w15 w16se w16cid wp14">
+  <w:endnote w:type="separator" w:id="-1">
     <w:p>
       <w:pPr>
         <w:spacing w:after="0" w:line="240" w:lineRule="auto"/>
@@ -556,7 +1028,7 @@
       </w:r>
     </w:p>
   </w:endnote>
-  <w:endnote w:type="continuationSeparator" w:id="1">
+  <w:endnote w:type="continuationSeparator" w:id="0">
     <w:p>
       <w:pPr>
         <w:spacing w:after="0" w:line="240" w:lineRule="auto"/>
@@ -570,8 +1042,8 @@
 </file>
 
 <file path=word/footnotes.xml><?xml version="1.0" encoding="utf-8"?>
-<w:footnotes xmlns:ve="http://schemas.openxmlformats.org/markup-compatibility/2006" xmlns:o="urn:schemas-microsoft-com:office:office" xmlns:r="http://schemas.openxmlformats.org/officeDocument/2006/relationships" xmlns:m="http://schemas.openxmlformats.org/officeDocument/2006/math" xmlns:v="urn:schemas-microsoft-com:vml" xmlns:wp="http://schemas.openxmlformats.org/drawingml/2006/wordprocessingDrawing" xmlns:w10="urn:schemas-microsoft-com:office:word" xmlns:w="http://schemas.openxmlformats.org/wordprocessingml/2006/main" xmlns:wne="http://schemas.microsoft.com/office/word/2006/wordml">
-  <w:footnote w:type="separator" w:id="0">
+<w:footnotes xmlns:wpc="http://schemas.microsoft.com/office/word/2010/wordprocessingCanvas" xmlns:cx="http://schemas.microsoft.com/office/drawing/2014/chartex" xmlns:cx1="http://schemas.microsoft.com/office/drawing/2015/9/8/chartex" xmlns:cx2="http://schemas.microsoft.com/office/drawing/2015/10/21/chartex" xmlns:cx3="http://schemas.microsoft.com/office/drawing/2016/5/9/chartex" xmlns:cx4="http://schemas.microsoft.com/office/drawing/2016/5/10/chartex" xmlns:cx5="http://schemas.microsoft.com/office/drawing/2016/5/11/chartex" xmlns:cx6="http://schemas.microsoft.com/office/drawing/2016/5/12/chartex" xmlns:cx7="http://schemas.microsoft.com/office/drawing/2016/5/13/chartex" xmlns:cx8="http://schemas.microsoft.com/office/drawing/2016/5/14/chartex" xmlns:mc="http://schemas.openxmlformats.org/markup-compatibility/2006" xmlns:aink="http://schemas.microsoft.com/office/drawing/2016/ink" xmlns:am3d="http://schemas.microsoft.com/office/drawing/2017/model3d" xmlns:o="urn:schemas-microsoft-com:office:office" xmlns:r="http://schemas.openxmlformats.org/officeDocument/2006/relationships" xmlns:m="http://schemas.openxmlformats.org/officeDocument/2006/math" xmlns:v="urn:schemas-microsoft-com:vml" xmlns:wp14="http://schemas.microsoft.com/office/word/2010/wordprocessingDrawing" xmlns:wp="http://schemas.openxmlformats.org/drawingml/2006/wordprocessingDrawing" xmlns:w10="urn:schemas-microsoft-com:office:word" xmlns:w="http://schemas.openxmlformats.org/wordprocessingml/2006/main" xmlns:w14="http://schemas.microsoft.com/office/word/2010/wordml" xmlns:w15="http://schemas.microsoft.com/office/word/2012/wordml" xmlns:w16cid="http://schemas.microsoft.com/office/word/2016/wordml/cid" xmlns:w16se="http://schemas.microsoft.com/office/word/2015/wordml/symex" xmlns:wpg="http://schemas.microsoft.com/office/word/2010/wordprocessingGroup" xmlns:wpi="http://schemas.microsoft.com/office/word/2010/wordprocessingInk" xmlns:wne="http://schemas.microsoft.com/office/word/2006/wordml" xmlns:wps="http://schemas.microsoft.com/office/word/2010/wordprocessingShape" mc:Ignorable="w14 w15 w16se w16cid wp14">
+  <w:footnote w:type="separator" w:id="-1">
     <w:p>
       <w:pPr>
         <w:spacing w:after="0" w:line="240" w:lineRule="auto"/>
@@ -581,7 +1053,7 @@
       </w:r>
     </w:p>
   </w:footnote>
-  <w:footnote w:type="continuationSeparator" w:id="1">
+  <w:footnote w:type="continuationSeparator" w:id="0">
     <w:p>
       <w:pPr>
         <w:spacing w:after="0" w:line="240" w:lineRule="auto"/>
@@ -595,8 +1067,97 @@
 </file>
 
 <file path=word/numbering.xml><?xml version="1.0" encoding="utf-8"?>
-<w:numbering xmlns:ve="http://schemas.openxmlformats.org/markup-compatibility/2006" xmlns:o="urn:schemas-microsoft-com:office:office" xmlns:r="http://schemas.openxmlformats.org/officeDocument/2006/relationships" xmlns:m="http://schemas.openxmlformats.org/officeDocument/2006/math" xmlns:v="urn:schemas-microsoft-com:vml" xmlns:wp="http://schemas.openxmlformats.org/drawingml/2006/wordprocessingDrawing" xmlns:w10="urn:schemas-microsoft-com:office:word" xmlns:w="http://schemas.openxmlformats.org/wordprocessingml/2006/main" xmlns:wne="http://schemas.microsoft.com/office/word/2006/wordml">
-  <w:abstractNum w:abstractNumId="0">
+<w:numbering xmlns:wpc="http://schemas.microsoft.com/office/word/2010/wordprocessingCanvas" xmlns:cx="http://schemas.microsoft.com/office/drawing/2014/chartex" xmlns:cx1="http://schemas.microsoft.com/office/drawing/2015/9/8/chartex" xmlns:cx2="http://schemas.microsoft.com/office/drawing/2015/10/21/chartex" xmlns:cx3="http://schemas.microsoft.com/office/drawing/2016/5/9/chartex" xmlns:cx4="http://schemas.microsoft.com/office/drawing/2016/5/10/chartex" xmlns:cx5="http://schemas.microsoft.com/office/drawing/2016/5/11/chartex" xmlns:cx6="http://schemas.microsoft.com/office/drawing/2016/5/12/chartex" xmlns:cx7="http://schemas.microsoft.com/office/drawing/2016/5/13/chartex" xmlns:cx8="http://schemas.microsoft.com/office/drawing/2016/5/14/chartex" xmlns:mc="http://schemas.openxmlformats.org/markup-compatibility/2006" xmlns:aink="http://schemas.microsoft.com/office/drawing/2016/ink" xmlns:am3d="http://schemas.microsoft.com/office/drawing/2017/model3d" xmlns:o="urn:schemas-microsoft-com:office:office" xmlns:r="http://schemas.openxmlformats.org/officeDocument/2006/relationships" xmlns:m="http://schemas.openxmlformats.org/officeDocument/2006/math" xmlns:v="urn:schemas-microsoft-com:vml" xmlns:wp14="http://schemas.microsoft.com/office/word/2010/wordprocessingDrawing" xmlns:wp="http://schemas.openxmlformats.org/drawingml/2006/wordprocessingDrawing" xmlns:w10="urn:schemas-microsoft-com:office:word" xmlns:w="http://schemas.openxmlformats.org/wordprocessingml/2006/main" xmlns:w14="http://schemas.microsoft.com/office/word/2010/wordml" xmlns:w15="http://schemas.microsoft.com/office/word/2012/wordml" xmlns:w16cid="http://schemas.microsoft.com/office/word/2016/wordml/cid" xmlns:w16se="http://schemas.microsoft.com/office/word/2015/wordml/symex" xmlns:wpg="http://schemas.microsoft.com/office/word/2010/wordprocessingGroup" xmlns:wpi="http://schemas.microsoft.com/office/word/2010/wordprocessingInk" xmlns:wne="http://schemas.microsoft.com/office/word/2006/wordml" xmlns:wps="http://schemas.microsoft.com/office/word/2010/wordprocessingShape" mc:Ignorable="w14 w15 w16se w16cid wp14">
+  <w:abstractNum w:abstractNumId="0" w15:restartNumberingAfterBreak="0">
+    <w:nsid w:val="16A4507F"/>
+    <w:multiLevelType w:val="hybridMultilevel"/>
+    <w:tmpl w:val="20A811F8"/>
+    <w:lvl w:ilvl="0" w:tplc="2C9CC788">
+      <w:start w:val="1"/>
+      <w:numFmt w:val="decimal"/>
+      <w:lvlText w:val="%1."/>
+      <w:lvlJc w:val="left"/>
+      <w:pPr>
+        <w:ind w:left="360" w:hanging="360"/>
+      </w:pPr>
+      <w:rPr>
+        <w:rFonts w:hint="default"/>
+      </w:rPr>
+    </w:lvl>
+    <w:lvl w:ilvl="1" w:tplc="04090019" w:tentative="1">
+      <w:start w:val="1"/>
+      <w:numFmt w:val="lowerLetter"/>
+      <w:lvlText w:val="%2)"/>
+      <w:lvlJc w:val="left"/>
+      <w:pPr>
+        <w:ind w:left="840" w:hanging="420"/>
+      </w:pPr>
+    </w:lvl>
+    <w:lvl w:ilvl="2" w:tplc="0409001B" w:tentative="1">
+      <w:start w:val="1"/>
+      <w:numFmt w:val="lowerRoman"/>
+      <w:lvlText w:val="%3."/>
+      <w:lvlJc w:val="right"/>
+      <w:pPr>
+        <w:ind w:left="1260" w:hanging="420"/>
+      </w:pPr>
+    </w:lvl>
+    <w:lvl w:ilvl="3" w:tplc="0409000F" w:tentative="1">
+      <w:start w:val="1"/>
+      <w:numFmt w:val="decimal"/>
+      <w:lvlText w:val="%4."/>
+      <w:lvlJc w:val="left"/>
+      <w:pPr>
+        <w:ind w:left="1680" w:hanging="420"/>
+      </w:pPr>
+    </w:lvl>
+    <w:lvl w:ilvl="4" w:tplc="04090019" w:tentative="1">
+      <w:start w:val="1"/>
+      <w:numFmt w:val="lowerLetter"/>
+      <w:lvlText w:val="%5)"/>
+      <w:lvlJc w:val="left"/>
+      <w:pPr>
+        <w:ind w:left="2100" w:hanging="420"/>
+      </w:pPr>
+    </w:lvl>
+    <w:lvl w:ilvl="5" w:tplc="0409001B" w:tentative="1">
+      <w:start w:val="1"/>
+      <w:numFmt w:val="lowerRoman"/>
+      <w:lvlText w:val="%6."/>
+      <w:lvlJc w:val="right"/>
+      <w:pPr>
+        <w:ind w:left="2520" w:hanging="420"/>
+      </w:pPr>
+    </w:lvl>
+    <w:lvl w:ilvl="6" w:tplc="0409000F" w:tentative="1">
+      <w:start w:val="1"/>
+      <w:numFmt w:val="decimal"/>
+      <w:lvlText w:val="%7."/>
+      <w:lvlJc w:val="left"/>
+      <w:pPr>
+        <w:ind w:left="2940" w:hanging="420"/>
+      </w:pPr>
+    </w:lvl>
+    <w:lvl w:ilvl="7" w:tplc="04090019" w:tentative="1">
+      <w:start w:val="1"/>
+      <w:numFmt w:val="lowerLetter"/>
+      <w:lvlText w:val="%8)"/>
+      <w:lvlJc w:val="left"/>
+      <w:pPr>
+        <w:ind w:left="3360" w:hanging="420"/>
+      </w:pPr>
+    </w:lvl>
+    <w:lvl w:ilvl="8" w:tplc="0409001B" w:tentative="1">
+      <w:start w:val="1"/>
+      <w:numFmt w:val="lowerRoman"/>
+      <w:lvlText w:val="%9."/>
+      <w:lvlJc w:val="right"/>
+      <w:pPr>
+        <w:ind w:left="3780" w:hanging="420"/>
+      </w:pPr>
+    </w:lvl>
+  </w:abstractNum>
+  <w:abstractNum w:abstractNumId="1" w15:restartNumberingAfterBreak="0">
     <w:nsid w:val="17B81D71"/>
     <w:multiLevelType w:val="hybridMultilevel"/>
     <w:tmpl w:val="0CBAA512"/>
@@ -685,14 +1246,201 @@
       </w:pPr>
     </w:lvl>
   </w:abstractNum>
+  <w:abstractNum w:abstractNumId="2" w15:restartNumberingAfterBreak="0">
+    <w:nsid w:val="2F1D1743"/>
+    <w:multiLevelType w:val="hybridMultilevel"/>
+    <w:tmpl w:val="7C66F118"/>
+    <w:lvl w:ilvl="0" w:tplc="A8344B8A">
+      <w:start w:val="1"/>
+      <w:numFmt w:val="decimal"/>
+      <w:lvlText w:val="%1."/>
+      <w:lvlJc w:val="left"/>
+      <w:pPr>
+        <w:ind w:left="360" w:hanging="360"/>
+      </w:pPr>
+      <w:rPr>
+        <w:rFonts w:hint="default"/>
+      </w:rPr>
+    </w:lvl>
+    <w:lvl w:ilvl="1" w:tplc="04090019" w:tentative="1">
+      <w:start w:val="1"/>
+      <w:numFmt w:val="lowerLetter"/>
+      <w:lvlText w:val="%2)"/>
+      <w:lvlJc w:val="left"/>
+      <w:pPr>
+        <w:ind w:left="840" w:hanging="420"/>
+      </w:pPr>
+    </w:lvl>
+    <w:lvl w:ilvl="2" w:tplc="0409001B" w:tentative="1">
+      <w:start w:val="1"/>
+      <w:numFmt w:val="lowerRoman"/>
+      <w:lvlText w:val="%3."/>
+      <w:lvlJc w:val="right"/>
+      <w:pPr>
+        <w:ind w:left="1260" w:hanging="420"/>
+      </w:pPr>
+    </w:lvl>
+    <w:lvl w:ilvl="3" w:tplc="0409000F" w:tentative="1">
+      <w:start w:val="1"/>
+      <w:numFmt w:val="decimal"/>
+      <w:lvlText w:val="%4."/>
+      <w:lvlJc w:val="left"/>
+      <w:pPr>
+        <w:ind w:left="1680" w:hanging="420"/>
+      </w:pPr>
+    </w:lvl>
+    <w:lvl w:ilvl="4" w:tplc="04090019" w:tentative="1">
+      <w:start w:val="1"/>
+      <w:numFmt w:val="lowerLetter"/>
+      <w:lvlText w:val="%5)"/>
+      <w:lvlJc w:val="left"/>
+      <w:pPr>
+        <w:ind w:left="2100" w:hanging="420"/>
+      </w:pPr>
+    </w:lvl>
+    <w:lvl w:ilvl="5" w:tplc="0409001B" w:tentative="1">
+      <w:start w:val="1"/>
+      <w:numFmt w:val="lowerRoman"/>
+      <w:lvlText w:val="%6."/>
+      <w:lvlJc w:val="right"/>
+      <w:pPr>
+        <w:ind w:left="2520" w:hanging="420"/>
+      </w:pPr>
+    </w:lvl>
+    <w:lvl w:ilvl="6" w:tplc="0409000F" w:tentative="1">
+      <w:start w:val="1"/>
+      <w:numFmt w:val="decimal"/>
+      <w:lvlText w:val="%7."/>
+      <w:lvlJc w:val="left"/>
+      <w:pPr>
+        <w:ind w:left="2940" w:hanging="420"/>
+      </w:pPr>
+    </w:lvl>
+    <w:lvl w:ilvl="7" w:tplc="04090019" w:tentative="1">
+      <w:start w:val="1"/>
+      <w:numFmt w:val="lowerLetter"/>
+      <w:lvlText w:val="%8)"/>
+      <w:lvlJc w:val="left"/>
+      <w:pPr>
+        <w:ind w:left="3360" w:hanging="420"/>
+      </w:pPr>
+    </w:lvl>
+    <w:lvl w:ilvl="8" w:tplc="0409001B" w:tentative="1">
+      <w:start w:val="1"/>
+      <w:numFmt w:val="lowerRoman"/>
+      <w:lvlText w:val="%9."/>
+      <w:lvlJc w:val="right"/>
+      <w:pPr>
+        <w:ind w:left="3780" w:hanging="420"/>
+      </w:pPr>
+    </w:lvl>
+  </w:abstractNum>
+  <w:abstractNum w:abstractNumId="3" w15:restartNumberingAfterBreak="0">
+    <w:nsid w:val="5ADA2273"/>
+    <w:multiLevelType w:val="hybridMultilevel"/>
+    <w:tmpl w:val="283E3548"/>
+    <w:lvl w:ilvl="0" w:tplc="A1CEFD18">
+      <w:start w:val="1"/>
+      <w:numFmt w:val="decimal"/>
+      <w:lvlText w:val="%1."/>
+      <w:lvlJc w:val="left"/>
+      <w:pPr>
+        <w:ind w:left="360" w:hanging="360"/>
+      </w:pPr>
+      <w:rPr>
+        <w:rFonts w:hint="default"/>
+      </w:rPr>
+    </w:lvl>
+    <w:lvl w:ilvl="1" w:tplc="04090019" w:tentative="1">
+      <w:start w:val="1"/>
+      <w:numFmt w:val="lowerLetter"/>
+      <w:lvlText w:val="%2)"/>
+      <w:lvlJc w:val="left"/>
+      <w:pPr>
+        <w:ind w:left="840" w:hanging="420"/>
+      </w:pPr>
+    </w:lvl>
+    <w:lvl w:ilvl="2" w:tplc="0409001B" w:tentative="1">
+      <w:start w:val="1"/>
+      <w:numFmt w:val="lowerRoman"/>
+      <w:lvlText w:val="%3."/>
+      <w:lvlJc w:val="right"/>
+      <w:pPr>
+        <w:ind w:left="1260" w:hanging="420"/>
+      </w:pPr>
+    </w:lvl>
+    <w:lvl w:ilvl="3" w:tplc="0409000F" w:tentative="1">
+      <w:start w:val="1"/>
+      <w:numFmt w:val="decimal"/>
+      <w:lvlText w:val="%4."/>
+      <w:lvlJc w:val="left"/>
+      <w:pPr>
+        <w:ind w:left="1680" w:hanging="420"/>
+      </w:pPr>
+    </w:lvl>
+    <w:lvl w:ilvl="4" w:tplc="04090019" w:tentative="1">
+      <w:start w:val="1"/>
+      <w:numFmt w:val="lowerLetter"/>
+      <w:lvlText w:val="%5)"/>
+      <w:lvlJc w:val="left"/>
+      <w:pPr>
+        <w:ind w:left="2100" w:hanging="420"/>
+      </w:pPr>
+    </w:lvl>
+    <w:lvl w:ilvl="5" w:tplc="0409001B" w:tentative="1">
+      <w:start w:val="1"/>
+      <w:numFmt w:val="lowerRoman"/>
+      <w:lvlText w:val="%6."/>
+      <w:lvlJc w:val="right"/>
+      <w:pPr>
+        <w:ind w:left="2520" w:hanging="420"/>
+      </w:pPr>
+    </w:lvl>
+    <w:lvl w:ilvl="6" w:tplc="0409000F" w:tentative="1">
+      <w:start w:val="1"/>
+      <w:numFmt w:val="decimal"/>
+      <w:lvlText w:val="%7."/>
+      <w:lvlJc w:val="left"/>
+      <w:pPr>
+        <w:ind w:left="2940" w:hanging="420"/>
+      </w:pPr>
+    </w:lvl>
+    <w:lvl w:ilvl="7" w:tplc="04090019" w:tentative="1">
+      <w:start w:val="1"/>
+      <w:numFmt w:val="lowerLetter"/>
+      <w:lvlText w:val="%8)"/>
+      <w:lvlJc w:val="left"/>
+      <w:pPr>
+        <w:ind w:left="3360" w:hanging="420"/>
+      </w:pPr>
+    </w:lvl>
+    <w:lvl w:ilvl="8" w:tplc="0409001B" w:tentative="1">
+      <w:start w:val="1"/>
+      <w:numFmt w:val="lowerRoman"/>
+      <w:lvlText w:val="%9."/>
+      <w:lvlJc w:val="right"/>
+      <w:pPr>
+        <w:ind w:left="3780" w:hanging="420"/>
+      </w:pPr>
+    </w:lvl>
+  </w:abstractNum>
   <w:num w:numId="1">
+    <w:abstractNumId w:val="1"/>
+  </w:num>
+  <w:num w:numId="2">
+    <w:abstractNumId w:val="2"/>
+  </w:num>
+  <w:num w:numId="3">
     <w:abstractNumId w:val="0"/>
+  </w:num>
+  <w:num w:numId="4">
+    <w:abstractNumId w:val="3"/>
   </w:num>
 </w:numbering>
 </file>
 
 <file path=word/styles.xml><?xml version="1.0" encoding="utf-8"?>
-<w:styles xmlns:r="http://schemas.openxmlformats.org/officeDocument/2006/relationships" xmlns:w="http://schemas.openxmlformats.org/wordprocessingml/2006/main">
+<w:styles xmlns:mc="http://schemas.openxmlformats.org/markup-compatibility/2006" xmlns:r="http://schemas.openxmlformats.org/officeDocument/2006/relationships" xmlns:w="http://schemas.openxmlformats.org/wordprocessingml/2006/main" xmlns:w14="http://schemas.microsoft.com/office/word/2010/wordml" xmlns:w15="http://schemas.microsoft.com/office/word/2012/wordml" xmlns:w16cid="http://schemas.microsoft.com/office/word/2016/wordml/cid" xmlns:w16se="http://schemas.microsoft.com/office/word/2015/wordml/symex" mc:Ignorable="w14 w15 w16se w16cid">
   <w:docDefaults>
     <w:rPrDefault>
       <w:rPr>
@@ -708,144 +1456,382 @@
       </w:pPr>
     </w:pPrDefault>
   </w:docDefaults>
-  <w:latentStyles w:defLockedState="0" w:defUIPriority="99" w:defSemiHidden="1" w:defUnhideWhenUsed="1" w:defQFormat="0" w:count="267">
-    <w:lsdException w:name="Normal" w:semiHidden="0" w:uiPriority="0" w:unhideWhenUsed="0" w:qFormat="1"/>
-    <w:lsdException w:name="heading 1" w:semiHidden="0" w:uiPriority="9" w:unhideWhenUsed="0" w:qFormat="1"/>
-    <w:lsdException w:name="heading 2" w:uiPriority="9" w:qFormat="1"/>
-    <w:lsdException w:name="heading 3" w:uiPriority="9" w:qFormat="1"/>
-    <w:lsdException w:name="heading 4" w:uiPriority="9" w:qFormat="1"/>
-    <w:lsdException w:name="heading 5" w:uiPriority="9" w:qFormat="1"/>
-    <w:lsdException w:name="heading 6" w:uiPriority="9" w:qFormat="1"/>
-    <w:lsdException w:name="heading 7" w:uiPriority="9" w:qFormat="1"/>
-    <w:lsdException w:name="heading 8" w:uiPriority="9" w:qFormat="1"/>
-    <w:lsdException w:name="heading 9" w:uiPriority="9" w:qFormat="1"/>
-    <w:lsdException w:name="toc 1" w:uiPriority="39"/>
-    <w:lsdException w:name="toc 2" w:uiPriority="39"/>
-    <w:lsdException w:name="toc 3" w:uiPriority="39"/>
-    <w:lsdException w:name="toc 4" w:uiPriority="39"/>
-    <w:lsdException w:name="toc 5" w:uiPriority="39"/>
-    <w:lsdException w:name="toc 6" w:uiPriority="39"/>
-    <w:lsdException w:name="toc 7" w:uiPriority="39"/>
-    <w:lsdException w:name="toc 8" w:uiPriority="39"/>
-    <w:lsdException w:name="toc 9" w:uiPriority="39"/>
-    <w:lsdException w:name="caption" w:uiPriority="35" w:qFormat="1"/>
-    <w:lsdException w:name="Title" w:semiHidden="0" w:uiPriority="10" w:unhideWhenUsed="0" w:qFormat="1"/>
-    <w:lsdException w:name="Default Paragraph Font" w:uiPriority="1"/>
-    <w:lsdException w:name="Subtitle" w:semiHidden="0" w:uiPriority="11" w:unhideWhenUsed="0" w:qFormat="1"/>
-    <w:lsdException w:name="Strong" w:semiHidden="0" w:uiPriority="22" w:unhideWhenUsed="0" w:qFormat="1"/>
-    <w:lsdException w:name="Emphasis" w:semiHidden="0" w:uiPriority="20" w:unhideWhenUsed="0" w:qFormat="1"/>
-    <w:lsdException w:name="Table Grid" w:semiHidden="0" w:uiPriority="39" w:unhideWhenUsed="0"/>
-    <w:lsdException w:name="Placeholder Text" w:unhideWhenUsed="0"/>
-    <w:lsdException w:name="No Spacing" w:semiHidden="0" w:uiPriority="1" w:unhideWhenUsed="0" w:qFormat="1"/>
-    <w:lsdException w:name="Light Shading" w:semiHidden="0" w:uiPriority="60" w:unhideWhenUsed="0"/>
-    <w:lsdException w:name="Light List" w:semiHidden="0" w:uiPriority="61" w:unhideWhenUsed="0"/>
-    <w:lsdException w:name="Light Grid" w:semiHidden="0" w:uiPriority="62" w:unhideWhenUsed="0"/>
-    <w:lsdException w:name="Medium Shading 1" w:semiHidden="0" w:uiPriority="63" w:unhideWhenUsed="0"/>
-    <w:lsdException w:name="Medium Shading 2" w:semiHidden="0" w:uiPriority="64" w:unhideWhenUsed="0"/>
-    <w:lsdException w:name="Medium List 1" w:semiHidden="0" w:uiPriority="65" w:unhideWhenUsed="0"/>
-    <w:lsdException w:name="Medium List 2" w:semiHidden="0" w:uiPriority="66" w:unhideWhenUsed="0"/>
-    <w:lsdException w:name="Medium Grid 1" w:semiHidden="0" w:uiPriority="67" w:unhideWhenUsed="0"/>
-    <w:lsdException w:name="Medium Grid 2" w:semiHidden="0" w:uiPriority="68" w:unhideWhenUsed="0"/>
-    <w:lsdException w:name="Medium Grid 3" w:semiHidden="0" w:uiPriority="69" w:unhideWhenUsed="0"/>
-    <w:lsdException w:name="Dark List" w:semiHidden="0" w:uiPriority="70" w:unhideWhenUsed="0"/>
-    <w:lsdException w:name="Colorful Shading" w:semiHidden="0" w:uiPriority="71" w:unhideWhenUsed="0"/>
-    <w:lsdException w:name="Colorful List" w:semiHidden="0" w:uiPriority="72" w:unhideWhenUsed="0"/>
-    <w:lsdException w:name="Colorful Grid" w:semiHidden="0" w:uiPriority="73" w:unhideWhenUsed="0"/>
-    <w:lsdException w:name="Light Shading Accent 1" w:semiHidden="0" w:uiPriority="60" w:unhideWhenUsed="0"/>
-    <w:lsdException w:name="Light List Accent 1" w:semiHidden="0" w:uiPriority="61" w:unhideWhenUsed="0"/>
-    <w:lsdException w:name="Light Grid Accent 1" w:semiHidden="0" w:uiPriority="62" w:unhideWhenUsed="0"/>
-    <w:lsdException w:name="Medium Shading 1 Accent 1" w:semiHidden="0" w:uiPriority="63" w:unhideWhenUsed="0"/>
-    <w:lsdException w:name="Medium Shading 2 Accent 1" w:semiHidden="0" w:uiPriority="64" w:unhideWhenUsed="0"/>
-    <w:lsdException w:name="Medium List 1 Accent 1" w:semiHidden="0" w:uiPriority="65" w:unhideWhenUsed="0"/>
-    <w:lsdException w:name="Revision" w:unhideWhenUsed="0"/>
-    <w:lsdException w:name="List Paragraph" w:semiHidden="0" w:uiPriority="34" w:unhideWhenUsed="0" w:qFormat="1"/>
-    <w:lsdException w:name="Quote" w:semiHidden="0" w:uiPriority="29" w:unhideWhenUsed="0" w:qFormat="1"/>
-    <w:lsdException w:name="Intense Quote" w:semiHidden="0" w:uiPriority="30" w:unhideWhenUsed="0" w:qFormat="1"/>
-    <w:lsdException w:name="Medium List 2 Accent 1" w:semiHidden="0" w:uiPriority="66" w:unhideWhenUsed="0"/>
-    <w:lsdException w:name="Medium Grid 1 Accent 1" w:semiHidden="0" w:uiPriority="67" w:unhideWhenUsed="0"/>
-    <w:lsdException w:name="Medium Grid 2 Accent 1" w:semiHidden="0" w:uiPriority="68" w:unhideWhenUsed="0"/>
-    <w:lsdException w:name="Medium Grid 3 Accent 1" w:semiHidden="0" w:uiPriority="69" w:unhideWhenUsed="0"/>
-    <w:lsdException w:name="Dark List Accent 1" w:semiHidden="0" w:uiPriority="70" w:unhideWhenUsed="0"/>
-    <w:lsdException w:name="Colorful Shading Accent 1" w:semiHidden="0" w:uiPriority="71" w:unhideWhenUsed="0"/>
-    <w:lsdException w:name="Colorful List Accent 1" w:semiHidden="0" w:uiPriority="72" w:unhideWhenUsed="0"/>
-    <w:lsdException w:name="Colorful Grid Accent 1" w:semiHidden="0" w:uiPriority="73" w:unhideWhenUsed="0"/>
-    <w:lsdException w:name="Light Shading Accent 2" w:semiHidden="0" w:uiPriority="60" w:unhideWhenUsed="0"/>
-    <w:lsdException w:name="Light List Accent 2" w:semiHidden="0" w:uiPriority="61" w:unhideWhenUsed="0"/>
-    <w:lsdException w:name="Light Grid Accent 2" w:semiHidden="0" w:uiPriority="62" w:unhideWhenUsed="0"/>
-    <w:lsdException w:name="Medium Shading 1 Accent 2" w:semiHidden="0" w:uiPriority="63" w:unhideWhenUsed="0"/>
-    <w:lsdException w:name="Medium Shading 2 Accent 2" w:semiHidden="0" w:uiPriority="64" w:unhideWhenUsed="0"/>
-    <w:lsdException w:name="Medium List 1 Accent 2" w:semiHidden="0" w:uiPriority="65" w:unhideWhenUsed="0"/>
-    <w:lsdException w:name="Medium List 2 Accent 2" w:semiHidden="0" w:uiPriority="66" w:unhideWhenUsed="0"/>
-    <w:lsdException w:name="Medium Grid 1 Accent 2" w:semiHidden="0" w:uiPriority="67" w:unhideWhenUsed="0"/>
-    <w:lsdException w:name="Medium Grid 2 Accent 2" w:semiHidden="0" w:uiPriority="68" w:unhideWhenUsed="0"/>
-    <w:lsdException w:name="Medium Grid 3 Accent 2" w:semiHidden="0" w:uiPriority="69" w:unhideWhenUsed="0"/>
-    <w:lsdException w:name="Dark List Accent 2" w:semiHidden="0" w:uiPriority="70" w:unhideWhenUsed="0"/>
-    <w:lsdException w:name="Colorful Shading Accent 2" w:semiHidden="0" w:uiPriority="71" w:unhideWhenUsed="0"/>
-    <w:lsdException w:name="Colorful List Accent 2" w:semiHidden="0" w:uiPriority="72" w:unhideWhenUsed="0"/>
-    <w:lsdException w:name="Colorful Grid Accent 2" w:semiHidden="0" w:uiPriority="73" w:unhideWhenUsed="0"/>
-    <w:lsdException w:name="Light Shading Accent 3" w:semiHidden="0" w:uiPriority="60" w:unhideWhenUsed="0"/>
-    <w:lsdException w:name="Light List Accent 3" w:semiHidden="0" w:uiPriority="61" w:unhideWhenUsed="0"/>
-    <w:lsdException w:name="Light Grid Accent 3" w:semiHidden="0" w:uiPriority="62" w:unhideWhenUsed="0"/>
-    <w:lsdException w:name="Medium Shading 1 Accent 3" w:semiHidden="0" w:uiPriority="63" w:unhideWhenUsed="0"/>
-    <w:lsdException w:name="Medium Shading 2 Accent 3" w:semiHidden="0" w:uiPriority="64" w:unhideWhenUsed="0"/>
-    <w:lsdException w:name="Medium List 1 Accent 3" w:semiHidden="0" w:uiPriority="65" w:unhideWhenUsed="0"/>
-    <w:lsdException w:name="Medium List 2 Accent 3" w:semiHidden="0" w:uiPriority="66" w:unhideWhenUsed="0"/>
-    <w:lsdException w:name="Medium Grid 1 Accent 3" w:semiHidden="0" w:uiPriority="67" w:unhideWhenUsed="0"/>
-    <w:lsdException w:name="Medium Grid 2 Accent 3" w:semiHidden="0" w:uiPriority="68" w:unhideWhenUsed="0"/>
-    <w:lsdException w:name="Medium Grid 3 Accent 3" w:semiHidden="0" w:uiPriority="69" w:unhideWhenUsed="0"/>
-    <w:lsdException w:name="Dark List Accent 3" w:semiHidden="0" w:uiPriority="70" w:unhideWhenUsed="0"/>
-    <w:lsdException w:name="Colorful Shading Accent 3" w:semiHidden="0" w:uiPriority="71" w:unhideWhenUsed="0"/>
-    <w:lsdException w:name="Colorful List Accent 3" w:semiHidden="0" w:uiPriority="72" w:unhideWhenUsed="0"/>
-    <w:lsdException w:name="Colorful Grid Accent 3" w:semiHidden="0" w:uiPriority="73" w:unhideWhenUsed="0"/>
-    <w:lsdException w:name="Light Shading Accent 4" w:semiHidden="0" w:uiPriority="60" w:unhideWhenUsed="0"/>
-    <w:lsdException w:name="Light List Accent 4" w:semiHidden="0" w:uiPriority="61" w:unhideWhenUsed="0"/>
-    <w:lsdException w:name="Light Grid Accent 4" w:semiHidden="0" w:uiPriority="62" w:unhideWhenUsed="0"/>
-    <w:lsdException w:name="Medium Shading 1 Accent 4" w:semiHidden="0" w:uiPriority="63" w:unhideWhenUsed="0"/>
-    <w:lsdException w:name="Medium Shading 2 Accent 4" w:semiHidden="0" w:uiPriority="64" w:unhideWhenUsed="0"/>
-    <w:lsdException w:name="Medium List 1 Accent 4" w:semiHidden="0" w:uiPriority="65" w:unhideWhenUsed="0"/>
-    <w:lsdException w:name="Medium List 2 Accent 4" w:semiHidden="0" w:uiPriority="66" w:unhideWhenUsed="0"/>
-    <w:lsdException w:name="Medium Grid 1 Accent 4" w:semiHidden="0" w:uiPriority="67" w:unhideWhenUsed="0"/>
-    <w:lsdException w:name="Medium Grid 2 Accent 4" w:semiHidden="0" w:uiPriority="68" w:unhideWhenUsed="0"/>
-    <w:lsdException w:name="Medium Grid 3 Accent 4" w:semiHidden="0" w:uiPriority="69" w:unhideWhenUsed="0"/>
-    <w:lsdException w:name="Dark List Accent 4" w:semiHidden="0" w:uiPriority="70" w:unhideWhenUsed="0"/>
-    <w:lsdException w:name="Colorful Shading Accent 4" w:semiHidden="0" w:uiPriority="71" w:unhideWhenUsed="0"/>
-    <w:lsdException w:name="Colorful List Accent 4" w:semiHidden="0" w:uiPriority="72" w:unhideWhenUsed="0"/>
-    <w:lsdException w:name="Colorful Grid Accent 4" w:semiHidden="0" w:uiPriority="73" w:unhideWhenUsed="0"/>
-    <w:lsdException w:name="Light Shading Accent 5" w:semiHidden="0" w:uiPriority="60" w:unhideWhenUsed="0"/>
-    <w:lsdException w:name="Light List Accent 5" w:semiHidden="0" w:uiPriority="61" w:unhideWhenUsed="0"/>
-    <w:lsdException w:name="Light Grid Accent 5" w:semiHidden="0" w:uiPriority="62" w:unhideWhenUsed="0"/>
-    <w:lsdException w:name="Medium Shading 1 Accent 5" w:semiHidden="0" w:uiPriority="63" w:unhideWhenUsed="0"/>
-    <w:lsdException w:name="Medium Shading 2 Accent 5" w:semiHidden="0" w:uiPriority="64" w:unhideWhenUsed="0"/>
-    <w:lsdException w:name="Medium List 1 Accent 5" w:semiHidden="0" w:uiPriority="65" w:unhideWhenUsed="0"/>
-    <w:lsdException w:name="Medium List 2 Accent 5" w:semiHidden="0" w:uiPriority="66" w:unhideWhenUsed="0"/>
-    <w:lsdException w:name="Medium Grid 1 Accent 5" w:semiHidden="0" w:uiPriority="67" w:unhideWhenUsed="0"/>
-    <w:lsdException w:name="Medium Grid 2 Accent 5" w:semiHidden="0" w:uiPriority="68" w:unhideWhenUsed="0"/>
-    <w:lsdException w:name="Medium Grid 3 Accent 5" w:semiHidden="0" w:uiPriority="69" w:unhideWhenUsed="0"/>
-    <w:lsdException w:name="Dark List Accent 5" w:semiHidden="0" w:uiPriority="70" w:unhideWhenUsed="0"/>
-    <w:lsdException w:name="Colorful Shading Accent 5" w:semiHidden="0" w:uiPriority="71" w:unhideWhenUsed="0"/>
-    <w:lsdException w:name="Colorful List Accent 5" w:semiHidden="0" w:uiPriority="72" w:unhideWhenUsed="0"/>
-    <w:lsdException w:name="Colorful Grid Accent 5" w:semiHidden="0" w:uiPriority="73" w:unhideWhenUsed="0"/>
-    <w:lsdException w:name="Light Shading Accent 6" w:semiHidden="0" w:uiPriority="60" w:unhideWhenUsed="0"/>
-    <w:lsdException w:name="Light List Accent 6" w:semiHidden="0" w:uiPriority="61" w:unhideWhenUsed="0"/>
-    <w:lsdException w:name="Light Grid Accent 6" w:semiHidden="0" w:uiPriority="62" w:unhideWhenUsed="0"/>
-    <w:lsdException w:name="Medium Shading 1 Accent 6" w:semiHidden="0" w:uiPriority="63" w:unhideWhenUsed="0"/>
-    <w:lsdException w:name="Medium Shading 2 Accent 6" w:semiHidden="0" w:uiPriority="64" w:unhideWhenUsed="0"/>
-    <w:lsdException w:name="Medium List 1 Accent 6" w:semiHidden="0" w:uiPriority="65" w:unhideWhenUsed="0"/>
-    <w:lsdException w:name="Medium List 2 Accent 6" w:semiHidden="0" w:uiPriority="66" w:unhideWhenUsed="0"/>
-    <w:lsdException w:name="Medium Grid 1 Accent 6" w:semiHidden="0" w:uiPriority="67" w:unhideWhenUsed="0"/>
-    <w:lsdException w:name="Medium Grid 2 Accent 6" w:semiHidden="0" w:uiPriority="68" w:unhideWhenUsed="0"/>
-    <w:lsdException w:name="Medium Grid 3 Accent 6" w:semiHidden="0" w:uiPriority="69" w:unhideWhenUsed="0"/>
-    <w:lsdException w:name="Dark List Accent 6" w:semiHidden="0" w:uiPriority="70" w:unhideWhenUsed="0"/>
-    <w:lsdException w:name="Colorful Shading Accent 6" w:semiHidden="0" w:uiPriority="71" w:unhideWhenUsed="0"/>
-    <w:lsdException w:name="Colorful List Accent 6" w:semiHidden="0" w:uiPriority="72" w:unhideWhenUsed="0"/>
-    <w:lsdException w:name="Colorful Grid Accent 6" w:semiHidden="0" w:uiPriority="73" w:unhideWhenUsed="0"/>
-    <w:lsdException w:name="Subtle Emphasis" w:semiHidden="0" w:uiPriority="19" w:unhideWhenUsed="0" w:qFormat="1"/>
-    <w:lsdException w:name="Intense Emphasis" w:semiHidden="0" w:uiPriority="21" w:unhideWhenUsed="0" w:qFormat="1"/>
-    <w:lsdException w:name="Subtle Reference" w:semiHidden="0" w:uiPriority="31" w:unhideWhenUsed="0" w:qFormat="1"/>
-    <w:lsdException w:name="Intense Reference" w:semiHidden="0" w:uiPriority="32" w:unhideWhenUsed="0" w:qFormat="1"/>
-    <w:lsdException w:name="Book Title" w:semiHidden="0" w:uiPriority="33" w:unhideWhenUsed="0" w:qFormat="1"/>
-    <w:lsdException w:name="Bibliography" w:uiPriority="37"/>
-    <w:lsdException w:name="TOC Heading" w:uiPriority="39" w:qFormat="1"/>
+  <w:latentStyles w:defLockedState="0" w:defUIPriority="99" w:defSemiHidden="0" w:defUnhideWhenUsed="0" w:defQFormat="0" w:count="375">
+    <w:lsdException w:name="Normal" w:uiPriority="0" w:qFormat="1"/>
+    <w:lsdException w:name="heading 1" w:uiPriority="9" w:qFormat="1"/>
+    <w:lsdException w:name="heading 2" w:semiHidden="1" w:uiPriority="9" w:unhideWhenUsed="1" w:qFormat="1"/>
+    <w:lsdException w:name="heading 3" w:semiHidden="1" w:uiPriority="9" w:unhideWhenUsed="1" w:qFormat="1"/>
+    <w:lsdException w:name="heading 4" w:semiHidden="1" w:uiPriority="9" w:unhideWhenUsed="1" w:qFormat="1"/>
+    <w:lsdException w:name="heading 5" w:semiHidden="1" w:uiPriority="9" w:unhideWhenUsed="1" w:qFormat="1"/>
+    <w:lsdException w:name="heading 6" w:semiHidden="1" w:uiPriority="9" w:unhideWhenUsed="1" w:qFormat="1"/>
+    <w:lsdException w:name="heading 7" w:semiHidden="1" w:uiPriority="9" w:unhideWhenUsed="1" w:qFormat="1"/>
+    <w:lsdException w:name="heading 8" w:semiHidden="1" w:uiPriority="9" w:unhideWhenUsed="1" w:qFormat="1"/>
+    <w:lsdException w:name="heading 9" w:semiHidden="1" w:uiPriority="9" w:unhideWhenUsed="1" w:qFormat="1"/>
+    <w:lsdException w:name="index 1" w:semiHidden="1" w:unhideWhenUsed="1"/>
+    <w:lsdException w:name="index 2" w:semiHidden="1" w:unhideWhenUsed="1"/>
+    <w:lsdException w:name="index 3" w:semiHidden="1" w:unhideWhenUsed="1"/>
+    <w:lsdException w:name="index 4" w:semiHidden="1" w:unhideWhenUsed="1"/>
+    <w:lsdException w:name="index 5" w:semiHidden="1" w:unhideWhenUsed="1"/>
+    <w:lsdException w:name="index 6" w:semiHidden="1" w:unhideWhenUsed="1"/>
+    <w:lsdException w:name="index 7" w:semiHidden="1" w:unhideWhenUsed="1"/>
+    <w:lsdException w:name="index 8" w:semiHidden="1" w:unhideWhenUsed="1"/>
+    <w:lsdException w:name="index 9" w:semiHidden="1" w:unhideWhenUsed="1"/>
+    <w:lsdException w:name="toc 1" w:semiHidden="1" w:uiPriority="39" w:unhideWhenUsed="1"/>
+    <w:lsdException w:name="toc 2" w:semiHidden="1" w:uiPriority="39" w:unhideWhenUsed="1"/>
+    <w:lsdException w:name="toc 3" w:semiHidden="1" w:uiPriority="39" w:unhideWhenUsed="1"/>
+    <w:lsdException w:name="toc 4" w:semiHidden="1" w:uiPriority="39" w:unhideWhenUsed="1"/>
+    <w:lsdException w:name="toc 5" w:semiHidden="1" w:uiPriority="39" w:unhideWhenUsed="1"/>
+    <w:lsdException w:name="toc 6" w:semiHidden="1" w:uiPriority="39" w:unhideWhenUsed="1"/>
+    <w:lsdException w:name="toc 7" w:semiHidden="1" w:uiPriority="39" w:unhideWhenUsed="1"/>
+    <w:lsdException w:name="toc 8" w:semiHidden="1" w:uiPriority="39" w:unhideWhenUsed="1"/>
+    <w:lsdException w:name="toc 9" w:semiHidden="1" w:uiPriority="39" w:unhideWhenUsed="1"/>
+    <w:lsdException w:name="Normal Indent" w:semiHidden="1" w:unhideWhenUsed="1"/>
+    <w:lsdException w:name="footnote text" w:semiHidden="1" w:unhideWhenUsed="1"/>
+    <w:lsdException w:name="annotation text" w:semiHidden="1" w:unhideWhenUsed="1"/>
+    <w:lsdException w:name="header" w:semiHidden="1" w:unhideWhenUsed="1"/>
+    <w:lsdException w:name="footer" w:semiHidden="1" w:unhideWhenUsed="1"/>
+    <w:lsdException w:name="index heading" w:semiHidden="1" w:unhideWhenUsed="1"/>
+    <w:lsdException w:name="caption" w:semiHidden="1" w:uiPriority="35" w:unhideWhenUsed="1" w:qFormat="1"/>
+    <w:lsdException w:name="table of figures" w:semiHidden="1" w:unhideWhenUsed="1"/>
+    <w:lsdException w:name="envelope address" w:semiHidden="1" w:unhideWhenUsed="1"/>
+    <w:lsdException w:name="envelope return" w:semiHidden="1" w:unhideWhenUsed="1"/>
+    <w:lsdException w:name="footnote reference" w:semiHidden="1" w:unhideWhenUsed="1"/>
+    <w:lsdException w:name="annotation reference" w:semiHidden="1" w:unhideWhenUsed="1"/>
+    <w:lsdException w:name="line number" w:semiHidden="1" w:unhideWhenUsed="1"/>
+    <w:lsdException w:name="page number" w:semiHidden="1" w:unhideWhenUsed="1"/>
+    <w:lsdException w:name="endnote reference" w:semiHidden="1" w:unhideWhenUsed="1"/>
+    <w:lsdException w:name="endnote text" w:semiHidden="1" w:unhideWhenUsed="1"/>
+    <w:lsdException w:name="table of authorities" w:semiHidden="1" w:unhideWhenUsed="1"/>
+    <w:lsdException w:name="macro" w:semiHidden="1" w:unhideWhenUsed="1"/>
+    <w:lsdException w:name="toa heading" w:semiHidden="1" w:unhideWhenUsed="1"/>
+    <w:lsdException w:name="List" w:semiHidden="1" w:unhideWhenUsed="1"/>
+    <w:lsdException w:name="List Bullet" w:semiHidden="1" w:unhideWhenUsed="1"/>
+    <w:lsdException w:name="List Number" w:semiHidden="1" w:unhideWhenUsed="1"/>
+    <w:lsdException w:name="List 2" w:semiHidden="1" w:unhideWhenUsed="1"/>
+    <w:lsdException w:name="List 3" w:semiHidden="1" w:unhideWhenUsed="1"/>
+    <w:lsdException w:name="List 4" w:semiHidden="1" w:unhideWhenUsed="1"/>
+    <w:lsdException w:name="List 5" w:semiHidden="1" w:unhideWhenUsed="1"/>
+    <w:lsdException w:name="List Bullet 2" w:semiHidden="1" w:unhideWhenUsed="1"/>
+    <w:lsdException w:name="List Bullet 3" w:semiHidden="1" w:unhideWhenUsed="1"/>
+    <w:lsdException w:name="List Bullet 4" w:semiHidden="1" w:unhideWhenUsed="1"/>
+    <w:lsdException w:name="List Bullet 5" w:semiHidden="1" w:unhideWhenUsed="1"/>
+    <w:lsdException w:name="List Number 2" w:semiHidden="1" w:unhideWhenUsed="1"/>
+    <w:lsdException w:name="List Number 3" w:semiHidden="1" w:unhideWhenUsed="1"/>
+    <w:lsdException w:name="List Number 4" w:semiHidden="1" w:unhideWhenUsed="1"/>
+    <w:lsdException w:name="List Number 5" w:semiHidden="1" w:unhideWhenUsed="1"/>
+    <w:lsdException w:name="Title" w:uiPriority="10" w:qFormat="1"/>
+    <w:lsdException w:name="Closing" w:semiHidden="1" w:unhideWhenUsed="1"/>
+    <w:lsdException w:name="Signature" w:semiHidden="1" w:unhideWhenUsed="1"/>
+    <w:lsdException w:name="Default Paragraph Font" w:semiHidden="1" w:uiPriority="1" w:unhideWhenUsed="1"/>
+    <w:lsdException w:name="Body Text" w:semiHidden="1" w:unhideWhenUsed="1"/>
+    <w:lsdException w:name="Body Text Indent" w:semiHidden="1" w:unhideWhenUsed="1"/>
+    <w:lsdException w:name="List Continue" w:semiHidden="1" w:unhideWhenUsed="1"/>
+    <w:lsdException w:name="List Continue 2" w:semiHidden="1" w:unhideWhenUsed="1"/>
+    <w:lsdException w:name="List Continue 3" w:semiHidden="1" w:unhideWhenUsed="1"/>
+    <w:lsdException w:name="List Continue 4" w:semiHidden="1" w:unhideWhenUsed="1"/>
+    <w:lsdException w:name="List Continue 5" w:semiHidden="1" w:unhideWhenUsed="1"/>
+    <w:lsdException w:name="Message Header" w:semiHidden="1" w:unhideWhenUsed="1"/>
+    <w:lsdException w:name="Subtitle" w:uiPriority="11" w:qFormat="1"/>
+    <w:lsdException w:name="Salutation" w:semiHidden="1" w:unhideWhenUsed="1"/>
+    <w:lsdException w:name="Date" w:semiHidden="1" w:unhideWhenUsed="1"/>
+    <w:lsdException w:name="Body Text First Indent" w:semiHidden="1" w:unhideWhenUsed="1"/>
+    <w:lsdException w:name="Body Text First Indent 2" w:semiHidden="1" w:unhideWhenUsed="1"/>
+    <w:lsdException w:name="Note Heading" w:semiHidden="1" w:unhideWhenUsed="1"/>
+    <w:lsdException w:name="Body Text 2" w:semiHidden="1" w:unhideWhenUsed="1"/>
+    <w:lsdException w:name="Body Text 3" w:semiHidden="1" w:unhideWhenUsed="1"/>
+    <w:lsdException w:name="Body Text Indent 2" w:semiHidden="1" w:unhideWhenUsed="1"/>
+    <w:lsdException w:name="Body Text Indent 3" w:semiHidden="1" w:unhideWhenUsed="1"/>
+    <w:lsdException w:name="Block Text" w:semiHidden="1" w:unhideWhenUsed="1"/>
+    <w:lsdException w:name="Hyperlink" w:semiHidden="1" w:unhideWhenUsed="1"/>
+    <w:lsdException w:name="FollowedHyperlink" w:semiHidden="1" w:unhideWhenUsed="1"/>
+    <w:lsdException w:name="Strong" w:uiPriority="22" w:qFormat="1"/>
+    <w:lsdException w:name="Emphasis" w:uiPriority="20" w:qFormat="1"/>
+    <w:lsdException w:name="Document Map" w:semiHidden="1" w:unhideWhenUsed="1"/>
+    <w:lsdException w:name="Plain Text" w:semiHidden="1" w:unhideWhenUsed="1"/>
+    <w:lsdException w:name="E-mail Signature" w:semiHidden="1" w:unhideWhenUsed="1"/>
+    <w:lsdException w:name="HTML Top of Form" w:semiHidden="1" w:unhideWhenUsed="1"/>
+    <w:lsdException w:name="HTML Bottom of Form" w:semiHidden="1" w:unhideWhenUsed="1"/>
+    <w:lsdException w:name="Normal (Web)" w:semiHidden="1" w:unhideWhenUsed="1"/>
+    <w:lsdException w:name="HTML Acronym" w:semiHidden="1" w:unhideWhenUsed="1"/>
+    <w:lsdException w:name="HTML Address" w:semiHidden="1" w:unhideWhenUsed="1"/>
+    <w:lsdException w:name="HTML Cite" w:semiHidden="1" w:unhideWhenUsed="1"/>
+    <w:lsdException w:name="HTML Code" w:semiHidden="1" w:unhideWhenUsed="1"/>
+    <w:lsdException w:name="HTML Definition" w:semiHidden="1" w:unhideWhenUsed="1"/>
+    <w:lsdException w:name="HTML Keyboard" w:semiHidden="1" w:unhideWhenUsed="1"/>
+    <w:lsdException w:name="HTML Preformatted" w:semiHidden="1" w:unhideWhenUsed="1"/>
+    <w:lsdException w:name="HTML Sample" w:semiHidden="1" w:unhideWhenUsed="1"/>
+    <w:lsdException w:name="HTML Typewriter" w:semiHidden="1" w:unhideWhenUsed="1"/>
+    <w:lsdException w:name="HTML Variable" w:semiHidden="1" w:unhideWhenUsed="1"/>
+    <w:lsdException w:name="Normal Table" w:semiHidden="1" w:unhideWhenUsed="1"/>
+    <w:lsdException w:name="annotation subject" w:semiHidden="1" w:unhideWhenUsed="1"/>
+    <w:lsdException w:name="No List" w:semiHidden="1" w:unhideWhenUsed="1"/>
+    <w:lsdException w:name="Outline List 1" w:semiHidden="1" w:unhideWhenUsed="1"/>
+    <w:lsdException w:name="Outline List 2" w:semiHidden="1" w:unhideWhenUsed="1"/>
+    <w:lsdException w:name="Outline List 3" w:semiHidden="1" w:unhideWhenUsed="1"/>
+    <w:lsdException w:name="Table Simple 1" w:semiHidden="1" w:unhideWhenUsed="1"/>
+    <w:lsdException w:name="Table Simple 2" w:semiHidden="1" w:unhideWhenUsed="1"/>
+    <w:lsdException w:name="Table Simple 3" w:semiHidden="1" w:unhideWhenUsed="1"/>
+    <w:lsdException w:name="Table Classic 1" w:semiHidden="1" w:unhideWhenUsed="1"/>
+    <w:lsdException w:name="Table Classic 2" w:semiHidden="1" w:unhideWhenUsed="1"/>
+    <w:lsdException w:name="Table Classic 3" w:semiHidden="1" w:unhideWhenUsed="1"/>
+    <w:lsdException w:name="Table Classic 4" w:semiHidden="1" w:unhideWhenUsed="1"/>
+    <w:lsdException w:name="Table Colorful 1" w:semiHidden="1" w:unhideWhenUsed="1"/>
+    <w:lsdException w:name="Table Colorful 2" w:semiHidden="1" w:unhideWhenUsed="1"/>
+    <w:lsdException w:name="Table Colorful 3" w:semiHidden="1" w:unhideWhenUsed="1"/>
+    <w:lsdException w:name="Table Columns 1" w:semiHidden="1" w:unhideWhenUsed="1"/>
+    <w:lsdException w:name="Table Columns 2" w:semiHidden="1" w:unhideWhenUsed="1"/>
+    <w:lsdException w:name="Table Columns 3" w:semiHidden="1" w:unhideWhenUsed="1"/>
+    <w:lsdException w:name="Table Columns 4" w:semiHidden="1" w:unhideWhenUsed="1"/>
+    <w:lsdException w:name="Table Columns 5" w:semiHidden="1" w:unhideWhenUsed="1"/>
+    <w:lsdException w:name="Table Grid 1" w:semiHidden="1" w:unhideWhenUsed="1"/>
+    <w:lsdException w:name="Table Grid 2" w:semiHidden="1" w:unhideWhenUsed="1"/>
+    <w:lsdException w:name="Table Grid 3" w:semiHidden="1" w:unhideWhenUsed="1"/>
+    <w:lsdException w:name="Table Grid 4" w:semiHidden="1" w:unhideWhenUsed="1"/>
+    <w:lsdException w:name="Table Grid 5" w:semiHidden="1" w:unhideWhenUsed="1"/>
+    <w:lsdException w:name="Table Grid 6" w:semiHidden="1" w:unhideWhenUsed="1"/>
+    <w:lsdException w:name="Table Grid 7" w:semiHidden="1" w:unhideWhenUsed="1"/>
+    <w:lsdException w:name="Table Grid 8" w:semiHidden="1" w:unhideWhenUsed="1"/>
+    <w:lsdException w:name="Table List 1" w:semiHidden="1" w:unhideWhenUsed="1"/>
+    <w:lsdException w:name="Table List 2" w:semiHidden="1" w:unhideWhenUsed="1"/>
+    <w:lsdException w:name="Table List 3" w:semiHidden="1" w:unhideWhenUsed="1"/>
+    <w:lsdException w:name="Table List 4" w:semiHidden="1" w:unhideWhenUsed="1"/>
+    <w:lsdException w:name="Table List 5" w:semiHidden="1" w:unhideWhenUsed="1"/>
+    <w:lsdException w:name="Table List 6" w:semiHidden="1" w:unhideWhenUsed="1"/>
+    <w:lsdException w:name="Table List 7" w:semiHidden="1" w:unhideWhenUsed="1"/>
+    <w:lsdException w:name="Table List 8" w:semiHidden="1" w:unhideWhenUsed="1"/>
+    <w:lsdException w:name="Table 3D effects 1" w:semiHidden="1" w:unhideWhenUsed="1"/>
+    <w:lsdException w:name="Table 3D effects 2" w:semiHidden="1" w:unhideWhenUsed="1"/>
+    <w:lsdException w:name="Table 3D effects 3" w:semiHidden="1" w:unhideWhenUsed="1"/>
+    <w:lsdException w:name="Table Contemporary" w:semiHidden="1" w:unhideWhenUsed="1"/>
+    <w:lsdException w:name="Table Elegant" w:semiHidden="1" w:unhideWhenUsed="1"/>
+    <w:lsdException w:name="Table Professional" w:semiHidden="1" w:unhideWhenUsed="1"/>
+    <w:lsdException w:name="Table Subtle 1" w:semiHidden="1" w:unhideWhenUsed="1"/>
+    <w:lsdException w:name="Table Subtle 2" w:semiHidden="1" w:unhideWhenUsed="1"/>
+    <w:lsdException w:name="Table Web 1" w:semiHidden="1" w:unhideWhenUsed="1"/>
+    <w:lsdException w:name="Table Web 2" w:semiHidden="1" w:unhideWhenUsed="1"/>
+    <w:lsdException w:name="Table Web 3" w:semiHidden="1" w:unhideWhenUsed="1"/>
+    <w:lsdException w:name="Balloon Text" w:semiHidden="1" w:unhideWhenUsed="1"/>
+    <w:lsdException w:name="Table Grid" w:semiHidden="1" w:uiPriority="39" w:unhideWhenUsed="1"/>
+    <w:lsdException w:name="Table Theme" w:semiHidden="1" w:unhideWhenUsed="1"/>
+    <w:lsdException w:name="Placeholder Text" w:semiHidden="1"/>
+    <w:lsdException w:name="No Spacing" w:uiPriority="1" w:qFormat="1"/>
+    <w:lsdException w:name="Light Shading" w:uiPriority="60"/>
+    <w:lsdException w:name="Light List" w:uiPriority="61"/>
+    <w:lsdException w:name="Light Grid" w:uiPriority="62"/>
+    <w:lsdException w:name="Medium Shading 1" w:uiPriority="63"/>
+    <w:lsdException w:name="Medium Shading 2" w:uiPriority="64"/>
+    <w:lsdException w:name="Medium List 1" w:uiPriority="65"/>
+    <w:lsdException w:name="Medium List 2" w:uiPriority="66"/>
+    <w:lsdException w:name="Medium Grid 1" w:uiPriority="67"/>
+    <w:lsdException w:name="Medium Grid 2" w:uiPriority="68"/>
+    <w:lsdException w:name="Medium Grid 3" w:uiPriority="69"/>
+    <w:lsdException w:name="Dark List" w:uiPriority="70"/>
+    <w:lsdException w:name="Colorful Shading" w:uiPriority="71"/>
+    <w:lsdException w:name="Colorful List" w:uiPriority="72"/>
+    <w:lsdException w:name="Colorful Grid" w:uiPriority="73"/>
+    <w:lsdException w:name="Light Shading Accent 1" w:uiPriority="60"/>
+    <w:lsdException w:name="Light List Accent 1" w:uiPriority="61"/>
+    <w:lsdException w:name="Light Grid Accent 1" w:uiPriority="62"/>
+    <w:lsdException w:name="Medium Shading 1 Accent 1" w:uiPriority="63"/>
+    <w:lsdException w:name="Medium Shading 2 Accent 1" w:uiPriority="64"/>
+    <w:lsdException w:name="Medium List 1 Accent 1" w:uiPriority="65"/>
+    <w:lsdException w:name="Revision" w:semiHidden="1"/>
+    <w:lsdException w:name="List Paragraph" w:uiPriority="34" w:qFormat="1"/>
+    <w:lsdException w:name="Quote" w:uiPriority="29" w:qFormat="1"/>
+    <w:lsdException w:name="Intense Quote" w:uiPriority="30" w:qFormat="1"/>
+    <w:lsdException w:name="Medium List 2 Accent 1" w:uiPriority="66"/>
+    <w:lsdException w:name="Medium Grid 1 Accent 1" w:uiPriority="67"/>
+    <w:lsdException w:name="Medium Grid 2 Accent 1" w:uiPriority="68"/>
+    <w:lsdException w:name="Medium Grid 3 Accent 1" w:uiPriority="69"/>
+    <w:lsdException w:name="Dark List Accent 1" w:uiPriority="70"/>
+    <w:lsdException w:name="Colorful Shading Accent 1" w:uiPriority="71"/>
+    <w:lsdException w:name="Colorful List Accent 1" w:uiPriority="72"/>
+    <w:lsdException w:name="Colorful Grid Accent 1" w:uiPriority="73"/>
+    <w:lsdException w:name="Light Shading Accent 2" w:uiPriority="60"/>
+    <w:lsdException w:name="Light List Accent 2" w:uiPriority="61"/>
+    <w:lsdException w:name="Light Grid Accent 2" w:uiPriority="62"/>
+    <w:lsdException w:name="Medium Shading 1 Accent 2" w:uiPriority="63"/>
+    <w:lsdException w:name="Medium Shading 2 Accent 2" w:uiPriority="64"/>
+    <w:lsdException w:name="Medium List 1 Accent 2" w:uiPriority="65"/>
+    <w:lsdException w:name="Medium List 2 Accent 2" w:uiPriority="66"/>
+    <w:lsdException w:name="Medium Grid 1 Accent 2" w:uiPriority="67"/>
+    <w:lsdException w:name="Medium Grid 2 Accent 2" w:uiPriority="68"/>
+    <w:lsdException w:name="Medium Grid 3 Accent 2" w:uiPriority="69"/>
+    <w:lsdException w:name="Dark List Accent 2" w:uiPriority="70"/>
+    <w:lsdException w:name="Colorful Shading Accent 2" w:uiPriority="71"/>
+    <w:lsdException w:name="Colorful List Accent 2" w:uiPriority="72"/>
+    <w:lsdException w:name="Colorful Grid Accent 2" w:uiPriority="73"/>
+    <w:lsdException w:name="Light Shading Accent 3" w:uiPriority="60"/>
+    <w:lsdException w:name="Light List Accent 3" w:uiPriority="61"/>
+    <w:lsdException w:name="Light Grid Accent 3" w:uiPriority="62"/>
+    <w:lsdException w:name="Medium Shading 1 Accent 3" w:uiPriority="63"/>
+    <w:lsdException w:name="Medium Shading 2 Accent 3" w:uiPriority="64"/>
+    <w:lsdException w:name="Medium List 1 Accent 3" w:uiPriority="65"/>
+    <w:lsdException w:name="Medium List 2 Accent 3" w:uiPriority="66"/>
+    <w:lsdException w:name="Medium Grid 1 Accent 3" w:uiPriority="67"/>
+    <w:lsdException w:name="Medium Grid 2 Accent 3" w:uiPriority="68"/>
+    <w:lsdException w:name="Medium Grid 3 Accent 3" w:uiPriority="69"/>
+    <w:lsdException w:name="Dark List Accent 3" w:uiPriority="70"/>
+    <w:lsdException w:name="Colorful Shading Accent 3" w:uiPriority="71"/>
+    <w:lsdException w:name="Colorful List Accent 3" w:uiPriority="72"/>
+    <w:lsdException w:name="Colorful Grid Accent 3" w:uiPriority="73"/>
+    <w:lsdException w:name="Light Shading Accent 4" w:uiPriority="60"/>
+    <w:lsdException w:name="Light List Accent 4" w:uiPriority="61"/>
+    <w:lsdException w:name="Light Grid Accent 4" w:uiPriority="62"/>
+    <w:lsdException w:name="Medium Shading 1 Accent 4" w:uiPriority="63"/>
+    <w:lsdException w:name="Medium Shading 2 Accent 4" w:uiPriority="64"/>
+    <w:lsdException w:name="Medium List 1 Accent 4" w:uiPriority="65"/>
+    <w:lsdException w:name="Medium List 2 Accent 4" w:uiPriority="66"/>
+    <w:lsdException w:name="Medium Grid 1 Accent 4" w:uiPriority="67"/>
+    <w:lsdException w:name="Medium Grid 2 Accent 4" w:uiPriority="68"/>
+    <w:lsdException w:name="Medium Grid 3 Accent 4" w:uiPriority="69"/>
+    <w:lsdException w:name="Dark List Accent 4" w:uiPriority="70"/>
+    <w:lsdException w:name="Colorful Shading Accent 4" w:uiPriority="71"/>
+    <w:lsdException w:name="Colorful List Accent 4" w:uiPriority="72"/>
+    <w:lsdException w:name="Colorful Grid Accent 4" w:uiPriority="73"/>
+    <w:lsdException w:name="Light Shading Accent 5" w:uiPriority="60"/>
+    <w:lsdException w:name="Light List Accent 5" w:uiPriority="61"/>
+    <w:lsdException w:name="Light Grid Accent 5" w:uiPriority="62"/>
+    <w:lsdException w:name="Medium Shading 1 Accent 5" w:uiPriority="63"/>
+    <w:lsdException w:name="Medium Shading 2 Accent 5" w:uiPriority="64"/>
+    <w:lsdException w:name="Medium List 1 Accent 5" w:uiPriority="65"/>
+    <w:lsdException w:name="Medium List 2 Accent 5" w:uiPriority="66"/>
+    <w:lsdException w:name="Medium Grid 1 Accent 5" w:uiPriority="67"/>
+    <w:lsdException w:name="Medium Grid 2 Accent 5" w:uiPriority="68"/>
+    <w:lsdException w:name="Medium Grid 3 Accent 5" w:uiPriority="69"/>
+    <w:lsdException w:name="Dark List Accent 5" w:uiPriority="70"/>
+    <w:lsdException w:name="Colorful Shading Accent 5" w:uiPriority="71"/>
+    <w:lsdException w:name="Colorful List Accent 5" w:uiPriority="72"/>
+    <w:lsdException w:name="Colorful Grid Accent 5" w:uiPriority="73"/>
+    <w:lsdException w:name="Light Shading Accent 6" w:uiPriority="60"/>
+    <w:lsdException w:name="Light List Accent 6" w:uiPriority="61"/>
+    <w:lsdException w:name="Light Grid Accent 6" w:uiPriority="62"/>
+    <w:lsdException w:name="Medium Shading 1 Accent 6" w:uiPriority="63"/>
+    <w:lsdException w:name="Medium Shading 2 Accent 6" w:uiPriority="64"/>
+    <w:lsdException w:name="Medium List 1 Accent 6" w:uiPriority="65"/>
+    <w:lsdException w:name="Medium List 2 Accent 6" w:uiPriority="66"/>
+    <w:lsdException w:name="Medium Grid 1 Accent 6" w:uiPriority="67"/>
+    <w:lsdException w:name="Medium Grid 2 Accent 6" w:uiPriority="68"/>
+    <w:lsdException w:name="Medium Grid 3 Accent 6" w:uiPriority="69"/>
+    <w:lsdException w:name="Dark List Accent 6" w:uiPriority="70"/>
+    <w:lsdException w:name="Colorful Shading Accent 6" w:uiPriority="71"/>
+    <w:lsdException w:name="Colorful List Accent 6" w:uiPriority="72"/>
+    <w:lsdException w:name="Colorful Grid Accent 6" w:uiPriority="73"/>
+    <w:lsdException w:name="Subtle Emphasis" w:uiPriority="19" w:qFormat="1"/>
+    <w:lsdException w:name="Intense Emphasis" w:uiPriority="21" w:qFormat="1"/>
+    <w:lsdException w:name="Subtle Reference" w:uiPriority="31" w:qFormat="1"/>
+    <w:lsdException w:name="Intense Reference" w:uiPriority="32" w:qFormat="1"/>
+    <w:lsdException w:name="Book Title" w:uiPriority="33" w:qFormat="1"/>
+    <w:lsdException w:name="Bibliography" w:semiHidden="1" w:uiPriority="37" w:unhideWhenUsed="1"/>
+    <w:lsdException w:name="TOC Heading" w:semiHidden="1" w:uiPriority="39" w:unhideWhenUsed="1" w:qFormat="1"/>
+    <w:lsdException w:name="Plain Table 1" w:uiPriority="41"/>
+    <w:lsdException w:name="Plain Table 2" w:uiPriority="42"/>
+    <w:lsdException w:name="Plain Table 3" w:uiPriority="43"/>
+    <w:lsdException w:name="Plain Table 4" w:uiPriority="44"/>
+    <w:lsdException w:name="Plain Table 5" w:uiPriority="45"/>
+    <w:lsdException w:name="Grid Table Light" w:uiPriority="40"/>
+    <w:lsdException w:name="Grid Table 1 Light" w:uiPriority="46"/>
+    <w:lsdException w:name="Grid Table 2" w:uiPriority="47"/>
+    <w:lsdException w:name="Grid Table 3" w:uiPriority="48"/>
+    <w:lsdException w:name="Grid Table 4" w:uiPriority="49"/>
+    <w:lsdException w:name="Grid Table 5 Dark" w:uiPriority="50"/>
+    <w:lsdException w:name="Grid Table 6 Colorful" w:uiPriority="51"/>
+    <w:lsdException w:name="Grid Table 7 Colorful" w:uiPriority="52"/>
+    <w:lsdException w:name="Grid Table 1 Light Accent 1" w:uiPriority="46"/>
+    <w:lsdException w:name="Grid Table 2 Accent 1" w:uiPriority="47"/>
+    <w:lsdException w:name="Grid Table 3 Accent 1" w:uiPriority="48"/>
+    <w:lsdException w:name="Grid Table 4 Accent 1" w:uiPriority="49"/>
+    <w:lsdException w:name="Grid Table 5 Dark Accent 1" w:uiPriority="50"/>
+    <w:lsdException w:name="Grid Table 6 Colorful Accent 1" w:uiPriority="51"/>
+    <w:lsdException w:name="Grid Table 7 Colorful Accent 1" w:uiPriority="52"/>
+    <w:lsdException w:name="Grid Table 1 Light Accent 2" w:uiPriority="46"/>
+    <w:lsdException w:name="Grid Table 2 Accent 2" w:uiPriority="47"/>
+    <w:lsdException w:name="Grid Table 3 Accent 2" w:uiPriority="48"/>
+    <w:lsdException w:name="Grid Table 4 Accent 2" w:uiPriority="49"/>
+    <w:lsdException w:name="Grid Table 5 Dark Accent 2" w:uiPriority="50"/>
+    <w:lsdException w:name="Grid Table 6 Colorful Accent 2" w:uiPriority="51"/>
+    <w:lsdException w:name="Grid Table 7 Colorful Accent 2" w:uiPriority="52"/>
+    <w:lsdException w:name="Grid Table 1 Light Accent 3" w:uiPriority="46"/>
+    <w:lsdException w:name="Grid Table 2 Accent 3" w:uiPriority="47"/>
+    <w:lsdException w:name="Grid Table 3 Accent 3" w:uiPriority="48"/>
+    <w:lsdException w:name="Grid Table 4 Accent 3" w:uiPriority="49"/>
+    <w:lsdException w:name="Grid Table 5 Dark Accent 3" w:uiPriority="50"/>
+    <w:lsdException w:name="Grid Table 6 Colorful Accent 3" w:uiPriority="51"/>
+    <w:lsdException w:name="Grid Table 7 Colorful Accent 3" w:uiPriority="52"/>
+    <w:lsdException w:name="Grid Table 1 Light Accent 4" w:uiPriority="46"/>
+    <w:lsdException w:name="Grid Table 2 Accent 4" w:uiPriority="47"/>
+    <w:lsdException w:name="Grid Table 3 Accent 4" w:uiPriority="48"/>
+    <w:lsdException w:name="Grid Table 4 Accent 4" w:uiPriority="49"/>
+    <w:lsdException w:name="Grid Table 5 Dark Accent 4" w:uiPriority="50"/>
+    <w:lsdException w:name="Grid Table 6 Colorful Accent 4" w:uiPriority="51"/>
+    <w:lsdException w:name="Grid Table 7 Colorful Accent 4" w:uiPriority="52"/>
+    <w:lsdException w:name="Grid Table 1 Light Accent 5" w:uiPriority="46"/>
+    <w:lsdException w:name="Grid Table 2 Accent 5" w:uiPriority="47"/>
+    <w:lsdException w:name="Grid Table 3 Accent 5" w:uiPriority="48"/>
+    <w:lsdException w:name="Grid Table 4 Accent 5" w:uiPriority="49"/>
+    <w:lsdException w:name="Grid Table 5 Dark Accent 5" w:uiPriority="50"/>
+    <w:lsdException w:name="Grid Table 6 Colorful Accent 5" w:uiPriority="51"/>
+    <w:lsdException w:name="Grid Table 7 Colorful Accent 5" w:uiPriority="52"/>
+    <w:lsdException w:name="Grid Table 1 Light Accent 6" w:uiPriority="46"/>
+    <w:lsdException w:name="Grid Table 2 Accent 6" w:uiPriority="47"/>
+    <w:lsdException w:name="Grid Table 3 Accent 6" w:uiPriority="48"/>
+    <w:lsdException w:name="Grid Table 4 Accent 6" w:uiPriority="49"/>
+    <w:lsdException w:name="Grid Table 5 Dark Accent 6" w:uiPriority="50"/>
+    <w:lsdException w:name="Grid Table 6 Colorful Accent 6" w:uiPriority="51"/>
+    <w:lsdException w:name="Grid Table 7 Colorful Accent 6" w:uiPriority="52"/>
+    <w:lsdException w:name="List Table 1 Light" w:uiPriority="46"/>
+    <w:lsdException w:name="List Table 2" w:uiPriority="47"/>
+    <w:lsdException w:name="List Table 3" w:uiPriority="48"/>
+    <w:lsdException w:name="List Table 4" w:uiPriority="49"/>
+    <w:lsdException w:name="List Table 5 Dark" w:uiPriority="50"/>
+    <w:lsdException w:name="List Table 6 Colorful" w:uiPriority="51"/>
+    <w:lsdException w:name="List Table 7 Colorful" w:uiPriority="52"/>
+    <w:lsdException w:name="List Table 1 Light Accent 1" w:uiPriority="46"/>
+    <w:lsdException w:name="List Table 2 Accent 1" w:uiPriority="47"/>
+    <w:lsdException w:name="List Table 3 Accent 1" w:uiPriority="48"/>
+    <w:lsdException w:name="List Table 4 Accent 1" w:uiPriority="49"/>
+    <w:lsdException w:name="List Table 5 Dark Accent 1" w:uiPriority="50"/>
+    <w:lsdException w:name="List Table 6 Colorful Accent 1" w:uiPriority="51"/>
+    <w:lsdException w:name="List Table 7 Colorful Accent 1" w:uiPriority="52"/>
+    <w:lsdException w:name="List Table 1 Light Accent 2" w:uiPriority="46"/>
+    <w:lsdException w:name="List Table 2 Accent 2" w:uiPriority="47"/>
+    <w:lsdException w:name="List Table 3 Accent 2" w:uiPriority="48"/>
+    <w:lsdException w:name="List Table 4 Accent 2" w:uiPriority="49"/>
+    <w:lsdException w:name="List Table 5 Dark Accent 2" w:uiPriority="50"/>
+    <w:lsdException w:name="List Table 6 Colorful Accent 2" w:uiPriority="51"/>
+    <w:lsdException w:name="List Table 7 Colorful Accent 2" w:uiPriority="52"/>
+    <w:lsdException w:name="List Table 1 Light Accent 3" w:uiPriority="46"/>
+    <w:lsdException w:name="List Table 2 Accent 3" w:uiPriority="47"/>
+    <w:lsdException w:name="List Table 3 Accent 3" w:uiPriority="48"/>
+    <w:lsdException w:name="List Table 4 Accent 3" w:uiPriority="49"/>
+    <w:lsdException w:name="List Table 5 Dark Accent 3" w:uiPriority="50"/>
+    <w:lsdException w:name="List Table 6 Colorful Accent 3" w:uiPriority="51"/>
+    <w:lsdException w:name="List Table 7 Colorful Accent 3" w:uiPriority="52"/>
+    <w:lsdException w:name="List Table 1 Light Accent 4" w:uiPriority="46"/>
+    <w:lsdException w:name="List Table 2 Accent 4" w:uiPriority="47"/>
+    <w:lsdException w:name="List Table 3 Accent 4" w:uiPriority="48"/>
+    <w:lsdException w:name="List Table 4 Accent 4" w:uiPriority="49"/>
+    <w:lsdException w:name="List Table 5 Dark Accent 4" w:uiPriority="50"/>
+    <w:lsdException w:name="List Table 6 Colorful Accent 4" w:uiPriority="51"/>
+    <w:lsdException w:name="List Table 7 Colorful Accent 4" w:uiPriority="52"/>
+    <w:lsdException w:name="List Table 1 Light Accent 5" w:uiPriority="46"/>
+    <w:lsdException w:name="List Table 2 Accent 5" w:uiPriority="47"/>
+    <w:lsdException w:name="List Table 3 Accent 5" w:uiPriority="48"/>
+    <w:lsdException w:name="List Table 4 Accent 5" w:uiPriority="49"/>
+    <w:lsdException w:name="List Table 5 Dark Accent 5" w:uiPriority="50"/>
+    <w:lsdException w:name="List Table 6 Colorful Accent 5" w:uiPriority="51"/>
+    <w:lsdException w:name="List Table 7 Colorful Accent 5" w:uiPriority="52"/>
+    <w:lsdException w:name="List Table 1 Light Accent 6" w:uiPriority="46"/>
+    <w:lsdException w:name="List Table 2 Accent 6" w:uiPriority="47"/>
+    <w:lsdException w:name="List Table 3 Accent 6" w:uiPriority="48"/>
+    <w:lsdException w:name="List Table 4 Accent 6" w:uiPriority="49"/>
+    <w:lsdException w:name="List Table 5 Dark Accent 6" w:uiPriority="50"/>
+    <w:lsdException w:name="List Table 6 Colorful Accent 6" w:uiPriority="51"/>
+    <w:lsdException w:name="List Table 7 Colorful Accent 6" w:uiPriority="52"/>
+    <w:lsdException w:name="Mention" w:semiHidden="1" w:unhideWhenUsed="1"/>
+    <w:lsdException w:name="Smart Hyperlink" w:semiHidden="1" w:unhideWhenUsed="1"/>
+    <w:lsdException w:name="Hashtag" w:semiHidden="1" w:unhideWhenUsed="1"/>
+    <w:lsdException w:name="Unresolved Mention" w:semiHidden="1" w:unhideWhenUsed="1"/>
   </w:latentStyles>
   <w:style w:type="paragraph" w:default="1" w:styleId="a">
     <w:name w:val="Normal"/>
@@ -863,7 +1849,6 @@
     <w:uiPriority w:val="99"/>
     <w:semiHidden/>
     <w:unhideWhenUsed/>
-    <w:qFormat/>
     <w:tblPr>
       <w:tblInd w:w="0" w:type="dxa"/>
       <w:tblCellMar>
@@ -905,7 +1890,7 @@
   <w:style w:type="paragraph" w:styleId="a5">
     <w:name w:val="Balloon Text"/>
     <w:basedOn w:val="a"/>
-    <w:link w:val="Char"/>
+    <w:link w:val="a6"/>
     <w:uiPriority w:val="99"/>
     <w:semiHidden/>
     <w:unhideWhenUsed/>
@@ -918,8 +1903,8 @@
       <w:szCs w:val="18"/>
     </w:rPr>
   </w:style>
-  <w:style w:type="character" w:customStyle="1" w:styleId="Char">
-    <w:name w:val="批注框文本 Char"/>
+  <w:style w:type="character" w:customStyle="1" w:styleId="a6">
+    <w:name w:val="批注框文本 字符"/>
     <w:basedOn w:val="a0"/>
     <w:link w:val="a5"/>
     <w:uiPriority w:val="99"/>
@@ -930,10 +1915,10 @@
       <w:szCs w:val="18"/>
     </w:rPr>
   </w:style>
-  <w:style w:type="paragraph" w:styleId="a6">
+  <w:style w:type="paragraph" w:styleId="a7">
     <w:name w:val="header"/>
     <w:basedOn w:val="a"/>
-    <w:link w:val="Char0"/>
+    <w:link w:val="a8"/>
     <w:uiPriority w:val="99"/>
     <w:semiHidden/>
     <w:unhideWhenUsed/>
@@ -955,10 +1940,10 @@
       <w:szCs w:val="18"/>
     </w:rPr>
   </w:style>
-  <w:style w:type="character" w:customStyle="1" w:styleId="Char0">
-    <w:name w:val="页眉 Char"/>
+  <w:style w:type="character" w:customStyle="1" w:styleId="a8">
+    <w:name w:val="页眉 字符"/>
     <w:basedOn w:val="a0"/>
-    <w:link w:val="a6"/>
+    <w:link w:val="a7"/>
     <w:uiPriority w:val="99"/>
     <w:semiHidden/>
     <w:rsid w:val="00AB56EC"/>
@@ -967,10 +1952,10 @@
       <w:szCs w:val="18"/>
     </w:rPr>
   </w:style>
-  <w:style w:type="paragraph" w:styleId="a7">
+  <w:style w:type="paragraph" w:styleId="a9">
     <w:name w:val="footer"/>
     <w:basedOn w:val="a"/>
-    <w:link w:val="Char1"/>
+    <w:link w:val="aa"/>
     <w:uiPriority w:val="99"/>
     <w:semiHidden/>
     <w:unhideWhenUsed/>
@@ -988,16 +1973,76 @@
       <w:szCs w:val="18"/>
     </w:rPr>
   </w:style>
-  <w:style w:type="character" w:customStyle="1" w:styleId="Char1">
-    <w:name w:val="页脚 Char"/>
+  <w:style w:type="character" w:customStyle="1" w:styleId="aa">
+    <w:name w:val="页脚 字符"/>
     <w:basedOn w:val="a0"/>
-    <w:link w:val="a7"/>
+    <w:link w:val="a9"/>
     <w:uiPriority w:val="99"/>
     <w:semiHidden/>
     <w:rsid w:val="00AB56EC"/>
     <w:rPr>
       <w:sz w:val="18"/>
       <w:szCs w:val="18"/>
+    </w:rPr>
+  </w:style>
+  <w:style w:type="character" w:styleId="ab">
+    <w:name w:val="Unresolved Mention"/>
+    <w:basedOn w:val="a0"/>
+    <w:uiPriority w:val="99"/>
+    <w:semiHidden/>
+    <w:unhideWhenUsed/>
+    <w:rsid w:val="00DA1D00"/>
+    <w:rPr>
+      <w:color w:val="605E5C"/>
+      <w:shd w:val="clear" w:color="auto" w:fill="E1DFDD"/>
+    </w:rPr>
+  </w:style>
+  <w:style w:type="paragraph" w:styleId="HTML">
+    <w:name w:val="HTML Preformatted"/>
+    <w:basedOn w:val="a"/>
+    <w:link w:val="HTML0"/>
+    <w:uiPriority w:val="99"/>
+    <w:semiHidden/>
+    <w:unhideWhenUsed/>
+    <w:rsid w:val="00F64A2A"/>
+    <w:pPr>
+      <w:tabs>
+        <w:tab w:val="left" w:pos="916"/>
+        <w:tab w:val="left" w:pos="1832"/>
+        <w:tab w:val="left" w:pos="2748"/>
+        <w:tab w:val="left" w:pos="3664"/>
+        <w:tab w:val="left" w:pos="4580"/>
+        <w:tab w:val="left" w:pos="5496"/>
+        <w:tab w:val="left" w:pos="6412"/>
+        <w:tab w:val="left" w:pos="7328"/>
+        <w:tab w:val="left" w:pos="8244"/>
+        <w:tab w:val="left" w:pos="9160"/>
+        <w:tab w:val="left" w:pos="10076"/>
+        <w:tab w:val="left" w:pos="10992"/>
+        <w:tab w:val="left" w:pos="11908"/>
+        <w:tab w:val="left" w:pos="12824"/>
+        <w:tab w:val="left" w:pos="13740"/>
+        <w:tab w:val="left" w:pos="14656"/>
+      </w:tabs>
+      <w:spacing w:after="0" w:line="240" w:lineRule="auto"/>
+    </w:pPr>
+    <w:rPr>
+      <w:rFonts w:ascii="宋体" w:eastAsia="宋体" w:hAnsi="宋体" w:cs="宋体"/>
+      <w:sz w:val="24"/>
+      <w:szCs w:val="24"/>
+    </w:rPr>
+  </w:style>
+  <w:style w:type="character" w:customStyle="1" w:styleId="HTML0">
+    <w:name w:val="HTML 预设格式 字符"/>
+    <w:basedOn w:val="a0"/>
+    <w:link w:val="HTML"/>
+    <w:uiPriority w:val="99"/>
+    <w:semiHidden/>
+    <w:rsid w:val="00F64A2A"/>
+    <w:rPr>
+      <w:rFonts w:ascii="宋体" w:eastAsia="宋体" w:hAnsi="宋体" w:cs="宋体"/>
+      <w:sz w:val="24"/>
+      <w:szCs w:val="24"/>
     </w:rPr>
   </w:style>
 </w:styles>
@@ -1258,7 +2303,7 @@
   <a:extraClrSchemeLst/>
   <a:extLst>
     <a:ext uri="{05A4C25C-085E-4340-85A3-A5531E510DB2}">
-      <thm15:themeFamily xmlns="" xmlns:thm15="http://schemas.microsoft.com/office/thememl/2012/main" name="Office Theme" id="{62F939B6-93AF-4DB8-9C6B-D6C7DFDC589F}" vid="{4A3C46E8-61CC-4603-A589-7422A47A8E4A}"/>
+      <thm15:themeFamily xmlns:thm15="http://schemas.microsoft.com/office/thememl/2012/main" name="Office Theme" id="{62F939B6-93AF-4DB8-9C6B-D6C7DFDC589F}" vid="{4A3C46E8-61CC-4603-A589-7422A47A8E4A}"/>
     </a:ext>
   </a:extLst>
 </a:theme>

</xml_diff>

<commit_message>
Hystrix upgrade(fallback) and control warning times by Redis
</commit_message>
<xml_diff>
--- a/troubleshooting.docx
+++ b/troubleshooting.docx
@@ -250,15 +250,27 @@
     <w:p/>
     <w:p>
       <w:r>
+        <w:rPr>
+          <w:highlight w:val="green"/>
+        </w:rPr>
         <w:t>使用</w:t>
       </w:r>
       <w:r>
+        <w:rPr>
+          <w:highlight w:val="green"/>
+        </w:rPr>
         <w:t>IntelliJ</w:t>
       </w:r>
       <w:r>
+        <w:rPr>
+          <w:highlight w:val="green"/>
+        </w:rPr>
         <w:t>打开多个</w:t>
       </w:r>
       <w:r>
+        <w:rPr>
+          <w:highlight w:val="green"/>
+        </w:rPr>
         <w:t>Product</w:t>
       </w:r>
     </w:p>
@@ -535,43 +547,46 @@
       <w:r>
         <w:rPr>
           <w:rFonts w:hint="eastAsia"/>
+          <w:highlight w:val="green"/>
         </w:rPr>
         <w:t>测试</w:t>
       </w:r>
       <w:r>
         <w:rPr>
           <w:rFonts w:hint="eastAsia"/>
+          <w:highlight w:val="green"/>
         </w:rPr>
         <w:t>f</w:t>
       </w:r>
       <w:r>
+        <w:rPr>
+          <w:highlight w:val="green"/>
+        </w:rPr>
         <w:t>eign</w:t>
       </w:r>
       <w:r>
         <w:rPr>
           <w:rFonts w:hint="eastAsia"/>
+          <w:highlight w:val="green"/>
         </w:rPr>
         <w:t>的调用</w:t>
       </w:r>
       <w:r>
         <w:rPr>
           <w:rFonts w:hint="eastAsia"/>
+          <w:highlight w:val="green"/>
         </w:rPr>
         <w:t>timeout</w:t>
       </w:r>
       <w:r>
         <w:rPr>
           <w:rFonts w:hint="eastAsia"/>
+          <w:highlight w:val="green"/>
         </w:rPr>
         <w:t>功能</w:t>
       </w:r>
     </w:p>
     <w:p>
-      <w:pPr>
-        <w:rPr>
-          <w:rFonts w:hint="eastAsia"/>
-        </w:rPr>
-      </w:pPr>
       <w:r>
         <w:rPr>
           <w:rFonts w:hint="eastAsia"/>
@@ -815,11 +830,6 @@
       </w:hyperlink>
     </w:p>
     <w:p>
-      <w:pPr>
-        <w:rPr>
-          <w:rFonts w:hint="eastAsia"/>
-        </w:rPr>
-      </w:pPr>
       <w:r>
         <w:rPr>
           <w:rFonts w:hint="eastAsia"/>
@@ -997,14 +1007,1137 @@
         <w:t>{"id":0,"productName":"\"椅子 data from port=8771\"","tradeNo":"a2782788-cca3-405a-b9fe-daf56f92b3ff","price":253,"createTime":"2018-11-05T15:09:27.680+0000","userId":4,"userName":null}</w:t>
       </w:r>
     </w:p>
-    <w:p>
-      <w:pPr>
-        <w:rPr>
-          <w:rFonts w:hint="eastAsia"/>
-        </w:rPr>
-      </w:pPr>
-      <w:bookmarkStart w:id="0" w:name="_GoBack"/>
+    <w:p/>
+    <w:p>
+      <w:r>
+        <w:rPr>
+          <w:rFonts w:hint="eastAsia"/>
+          <w:highlight w:val="green"/>
+        </w:rPr>
+        <w:t>测试</w:t>
+      </w:r>
+      <w:bookmarkStart w:id="0" w:name="_Hlk529307259"/>
+      <w:proofErr w:type="spellStart"/>
+      <w:r>
+        <w:rPr>
+          <w:rFonts w:hint="eastAsia"/>
+          <w:highlight w:val="green"/>
+        </w:rPr>
+        <w:t>Hystrix</w:t>
+      </w:r>
+      <w:proofErr w:type="spellEnd"/>
+      <w:r>
+        <w:rPr>
+          <w:rFonts w:hint="eastAsia"/>
+          <w:highlight w:val="green"/>
+        </w:rPr>
+        <w:t>降级</w:t>
+      </w:r>
       <w:bookmarkEnd w:id="0"/>
+      <w:r>
+        <w:rPr>
+          <w:rFonts w:hint="eastAsia"/>
+          <w:highlight w:val="green"/>
+        </w:rPr>
+        <w:t>功能</w:t>
+      </w:r>
+    </w:p>
+    <w:p>
+      <w:pPr>
+        <w:pStyle w:val="a3"/>
+        <w:numPr>
+          <w:ilvl w:val="0"/>
+          <w:numId w:val="6"/>
+        </w:numPr>
+      </w:pPr>
+      <w:r>
+        <w:rPr>
+          <w:rFonts w:hint="eastAsia"/>
+        </w:rPr>
+        <w:t>启动</w:t>
+      </w:r>
+      <w:r>
+        <w:rPr>
+          <w:rFonts w:hint="eastAsia"/>
+        </w:rPr>
+        <w:t xml:space="preserve">Eureka Server </w:t>
+      </w:r>
+      <w:r>
+        <w:sym w:font="Wingdings" w:char="F0E0"/>
+      </w:r>
+      <w:r>
+        <w:rPr>
+          <w:rFonts w:hint="eastAsia"/>
+        </w:rPr>
+        <w:t xml:space="preserve"> Product </w:t>
+      </w:r>
+      <w:r>
+        <w:sym w:font="Wingdings" w:char="F0E0"/>
+      </w:r>
+      <w:r>
+        <w:rPr>
+          <w:rFonts w:hint="eastAsia"/>
+        </w:rPr>
+        <w:t xml:space="preserve"> </w:t>
+      </w:r>
+      <w:proofErr w:type="spellStart"/>
+      <w:r>
+        <w:rPr>
+          <w:rFonts w:hint="eastAsia"/>
+        </w:rPr>
+        <w:t>Order</w:t>
+      </w:r>
+      <w:r>
+        <w:t>Hystrix</w:t>
+      </w:r>
+      <w:proofErr w:type="spellEnd"/>
+    </w:p>
+    <w:p>
+      <w:pPr>
+        <w:pStyle w:val="a3"/>
+        <w:numPr>
+          <w:ilvl w:val="0"/>
+          <w:numId w:val="6"/>
+        </w:numPr>
+      </w:pPr>
+      <w:r>
+        <w:rPr>
+          <w:rFonts w:hint="eastAsia"/>
+        </w:rPr>
+        <w:t>发送</w:t>
+      </w:r>
+      <w:r>
+        <w:rPr>
+          <w:rFonts w:hint="eastAsia"/>
+        </w:rPr>
+        <w:t xml:space="preserve"> </w:t>
+      </w:r>
+      <w:r>
+        <w:t>http://localhost:8781/api/v1/order/save?product_id=6&amp;user_id=4</w:t>
+      </w:r>
+      <w:r>
+        <w:rPr>
+          <w:rFonts w:hint="eastAsia"/>
+        </w:rPr>
+        <w:t>，确保正常功能</w:t>
+      </w:r>
+    </w:p>
+    <w:p>
+      <w:pPr>
+        <w:pStyle w:val="a3"/>
+        <w:numPr>
+          <w:ilvl w:val="0"/>
+          <w:numId w:val="6"/>
+        </w:numPr>
+      </w:pPr>
+      <w:r>
+        <w:rPr>
+          <w:rFonts w:hint="eastAsia"/>
+        </w:rPr>
+        <w:t>关闭</w:t>
+      </w:r>
+      <w:proofErr w:type="spellStart"/>
+      <w:r>
+        <w:rPr>
+          <w:rFonts w:hint="eastAsia"/>
+        </w:rPr>
+        <w:t>Product</w:t>
+      </w:r>
+      <w:r>
+        <w:rPr>
+          <w:rFonts w:hint="eastAsia"/>
+        </w:rPr>
+        <w:t>Service</w:t>
+      </w:r>
+      <w:proofErr w:type="spellEnd"/>
+    </w:p>
+    <w:p>
+      <w:pPr>
+        <w:pStyle w:val="a3"/>
+        <w:numPr>
+          <w:ilvl w:val="0"/>
+          <w:numId w:val="6"/>
+        </w:numPr>
+      </w:pPr>
+      <w:r>
+        <w:rPr>
+          <w:rFonts w:hint="eastAsia"/>
+        </w:rPr>
+        <w:t>再发送</w:t>
+      </w:r>
+      <w:r>
+        <w:fldChar w:fldCharType="begin"/>
+      </w:r>
+      <w:r>
+        <w:instrText xml:space="preserve"> HYPERLINK "</w:instrText>
+      </w:r>
+      <w:r>
+        <w:instrText>http://localhost:8781/api/v1/order/save?product_id=6&amp;user_id=4</w:instrText>
+      </w:r>
+      <w:r>
+        <w:instrText xml:space="preserve">" </w:instrText>
+      </w:r>
+      <w:r>
+        <w:fldChar w:fldCharType="separate"/>
+      </w:r>
+      <w:r>
+        <w:rPr>
+          <w:rStyle w:val="a4"/>
+        </w:rPr>
+        <w:t>http://localhost:8781/api/v1/order/save?product_id=6&amp;user_id=4</w:t>
+      </w:r>
+      <w:r>
+        <w:fldChar w:fldCharType="end"/>
+      </w:r>
+    </w:p>
+    <w:p>
+      <w:pPr>
+        <w:pStyle w:val="a3"/>
+        <w:numPr>
+          <w:ilvl w:val="0"/>
+          <w:numId w:val="6"/>
+        </w:numPr>
+      </w:pPr>
+      <w:r>
+        <w:rPr>
+          <w:rFonts w:hint="eastAsia"/>
+        </w:rPr>
+        <w:t>显示</w:t>
+      </w:r>
+      <w:r>
+        <w:rPr>
+          <w:rFonts w:hint="eastAsia"/>
+        </w:rPr>
+        <w:t>{"msg":"</w:t>
+      </w:r>
+      <w:r>
+        <w:rPr>
+          <w:rFonts w:hint="eastAsia"/>
+        </w:rPr>
+        <w:t>抢购人数太多，您被挤出来了，稍等重试</w:t>
+      </w:r>
+      <w:r>
+        <w:rPr>
+          <w:rFonts w:hint="eastAsia"/>
+        </w:rPr>
+        <w:t>","code":-1}</w:t>
+      </w:r>
+    </w:p>
+    <w:p>
+      <w:pPr>
+        <w:pStyle w:val="a3"/>
+        <w:ind w:left="360"/>
+      </w:pPr>
+      <w:r>
+        <w:rPr>
+          <w:rFonts w:hint="eastAsia"/>
+        </w:rPr>
+        <w:t>并且在</w:t>
+      </w:r>
+      <w:r>
+        <w:rPr>
+          <w:rFonts w:hint="eastAsia"/>
+        </w:rPr>
+        <w:t>log</w:t>
+      </w:r>
+      <w:r>
+        <w:rPr>
+          <w:rFonts w:hint="eastAsia"/>
+        </w:rPr>
+        <w:t>中出现：</w:t>
+      </w:r>
+      <w:r>
+        <w:rPr>
+          <w:rFonts w:hint="eastAsia"/>
+        </w:rPr>
+        <w:t>“</w:t>
+      </w:r>
+      <w:r>
+        <w:rPr>
+          <w:rFonts w:hint="eastAsia"/>
+        </w:rPr>
+        <w:t xml:space="preserve">feign </w:t>
+      </w:r>
+      <w:r>
+        <w:rPr>
+          <w:rFonts w:hint="eastAsia"/>
+        </w:rPr>
+        <w:t>调用</w:t>
+      </w:r>
+      <w:r>
+        <w:rPr>
+          <w:rFonts w:hint="eastAsia"/>
+        </w:rPr>
+        <w:t xml:space="preserve">product-service </w:t>
+      </w:r>
+      <w:proofErr w:type="spellStart"/>
+      <w:r>
+        <w:rPr>
+          <w:rFonts w:hint="eastAsia"/>
+        </w:rPr>
+        <w:t>findbyid</w:t>
+      </w:r>
+      <w:proofErr w:type="spellEnd"/>
+      <w:r>
+        <w:rPr>
+          <w:rFonts w:hint="eastAsia"/>
+        </w:rPr>
+        <w:t xml:space="preserve"> </w:t>
+      </w:r>
+      <w:r>
+        <w:rPr>
+          <w:rFonts w:hint="eastAsia"/>
+        </w:rPr>
+        <w:t>异常</w:t>
+      </w:r>
+      <w:r>
+        <w:rPr>
+          <w:rFonts w:hint="eastAsia"/>
+        </w:rPr>
+        <w:t>”</w:t>
+      </w:r>
+    </w:p>
+    <w:p>
+      <w:r>
+        <w:rPr>
+          <w:rFonts w:hint="eastAsia"/>
+        </w:rPr>
+        <w:t>注意：如果通过</w:t>
+      </w:r>
+      <w:r>
+        <w:rPr>
+          <w:rFonts w:hint="eastAsia"/>
+        </w:rPr>
+        <w:t>implements</w:t>
+      </w:r>
+      <w:r>
+        <w:rPr>
+          <w:rFonts w:hint="eastAsia"/>
+        </w:rPr>
+        <w:t>方式实现</w:t>
+      </w:r>
+      <w:r>
+        <w:rPr>
+          <w:rFonts w:hint="eastAsia"/>
+        </w:rPr>
+        <w:t>fallback</w:t>
+      </w:r>
+      <w:r>
+        <w:rPr>
+          <w:rFonts w:hint="eastAsia"/>
+        </w:rPr>
+        <w:t>方法，必须在</w:t>
+      </w:r>
+      <w:proofErr w:type="spellStart"/>
+      <w:r>
+        <w:rPr>
+          <w:rFonts w:hint="eastAsia"/>
+        </w:rPr>
+        <w:t>yml</w:t>
+      </w:r>
+      <w:proofErr w:type="spellEnd"/>
+      <w:r>
+        <w:rPr>
+          <w:rFonts w:hint="eastAsia"/>
+        </w:rPr>
+        <w:t>配置文件中，添加</w:t>
+      </w:r>
+    </w:p>
+    <w:p>
+      <w:r>
+        <w:t>feign:</w:t>
+      </w:r>
+    </w:p>
+    <w:p>
+      <w:r>
+        <w:t xml:space="preserve">  </w:t>
+      </w:r>
+      <w:proofErr w:type="spellStart"/>
+      <w:r>
+        <w:t>hystrix</w:t>
+      </w:r>
+      <w:proofErr w:type="spellEnd"/>
+      <w:r>
+        <w:t>:</w:t>
+      </w:r>
+    </w:p>
+    <w:p>
+      <w:pPr>
+        <w:ind w:firstLine="200"/>
+      </w:pPr>
+      <w:r>
+        <w:rPr>
+          <w:rFonts w:hint="eastAsia"/>
+        </w:rPr>
+        <w:t xml:space="preserve">enabled: true   </w:t>
+      </w:r>
+    </w:p>
+    <w:p>
+      <w:pPr>
+        <w:rPr>
+          <w:rFonts w:hint="eastAsia"/>
+        </w:rPr>
+      </w:pPr>
+      <w:r>
+        <w:rPr>
+          <w:rFonts w:hint="eastAsia"/>
+        </w:rPr>
+        <w:t>不然，</w:t>
+      </w:r>
+      <w:proofErr w:type="spellStart"/>
+      <w:r>
+        <w:rPr>
+          <w:rFonts w:hint="eastAsia"/>
+        </w:rPr>
+        <w:t>ProductClient</w:t>
+      </w:r>
+      <w:proofErr w:type="spellEnd"/>
+      <w:r>
+        <w:rPr>
+          <w:rFonts w:hint="eastAsia"/>
+        </w:rPr>
+        <w:t>直接使用子类的</w:t>
+      </w:r>
+      <w:r>
+        <w:rPr>
+          <w:rFonts w:hint="eastAsia"/>
+        </w:rPr>
+        <w:t>fallback</w:t>
+      </w:r>
+      <w:r>
+        <w:rPr>
+          <w:rFonts w:hint="eastAsia"/>
+        </w:rPr>
+        <w:t>方法</w:t>
+      </w:r>
+      <w:r>
+        <w:rPr>
+          <w:rFonts w:hint="eastAsia"/>
+        </w:rPr>
+        <w:t>，即使</w:t>
+      </w:r>
+      <w:proofErr w:type="spellStart"/>
+      <w:r>
+        <w:rPr>
+          <w:rFonts w:hint="eastAsia"/>
+        </w:rPr>
+        <w:t>ProductService</w:t>
+      </w:r>
+      <w:proofErr w:type="spellEnd"/>
+      <w:r>
+        <w:rPr>
+          <w:rFonts w:hint="eastAsia"/>
+        </w:rPr>
+        <w:t>正常，</w:t>
+      </w:r>
+      <w:r>
+        <w:rPr>
+          <w:rFonts w:hint="eastAsia"/>
+        </w:rPr>
+        <w:t xml:space="preserve"> </w:t>
+      </w:r>
+      <w:r>
+        <w:rPr>
+          <w:rFonts w:hint="eastAsia"/>
+        </w:rPr>
+        <w:t>也会直接跳过。</w:t>
+      </w:r>
+    </w:p>
+    <w:p/>
+    <w:p>
+      <w:r>
+        <w:rPr>
+          <w:rFonts w:hint="eastAsia"/>
+        </w:rPr>
+        <w:lastRenderedPageBreak/>
+        <w:t>Windows</w:t>
+      </w:r>
+      <w:r>
+        <w:rPr>
+          <w:rFonts w:hint="eastAsia"/>
+        </w:rPr>
+        <w:t>安装</w:t>
+      </w:r>
+      <w:proofErr w:type="spellStart"/>
+      <w:r>
+        <w:rPr>
+          <w:rFonts w:hint="eastAsia"/>
+        </w:rPr>
+        <w:t>redis</w:t>
+      </w:r>
+      <w:proofErr w:type="spellEnd"/>
+    </w:p>
+    <w:p>
+      <w:hyperlink r:id="rId16" w:history="1">
+        <w:r>
+          <w:rPr>
+            <w:rStyle w:val="a4"/>
+          </w:rPr>
+          <w:t>https://blog.csdn.net/u012343297/article/details/78839063</w:t>
+        </w:r>
+      </w:hyperlink>
+    </w:p>
+    <w:p/>
+    <w:p>
+      <w:r>
+        <w:rPr>
+          <w:rFonts w:hint="eastAsia"/>
+        </w:rPr>
+        <w:t>启动</w:t>
+      </w:r>
+      <w:proofErr w:type="spellStart"/>
+      <w:r>
+        <w:rPr>
+          <w:rFonts w:hint="eastAsia"/>
+        </w:rPr>
+        <w:t>redis</w:t>
+      </w:r>
+      <w:proofErr w:type="spellEnd"/>
+    </w:p>
+    <w:p>
+      <w:r>
+        <w:rPr>
+          <w:rFonts w:hint="eastAsia"/>
+        </w:rPr>
+        <w:t>#</w:t>
+      </w:r>
+      <w:r>
+        <w:t xml:space="preserve">&gt; cd </w:t>
+      </w:r>
+      <w:r>
+        <w:t>~/Work/code/redis64-2.8.17</w:t>
+      </w:r>
+    </w:p>
+    <w:p>
+      <w:r>
+        <w:rPr>
+          <w:rFonts w:hint="eastAsia"/>
+        </w:rPr>
+        <w:t>#&gt;</w:t>
+      </w:r>
+      <w:r>
+        <w:t xml:space="preserve"> </w:t>
+      </w:r>
+      <w:r>
+        <w:t xml:space="preserve">./redis-server.exe </w:t>
+      </w:r>
+      <w:proofErr w:type="spellStart"/>
+      <w:proofErr w:type="gramStart"/>
+      <w:r>
+        <w:t>redis.windows</w:t>
+      </w:r>
+      <w:proofErr w:type="gramEnd"/>
+      <w:r>
+        <w:t>.conf</w:t>
+      </w:r>
+      <w:proofErr w:type="spellEnd"/>
+    </w:p>
+    <w:p/>
+    <w:p>
+      <w:proofErr w:type="spellStart"/>
+      <w:r>
+        <w:rPr>
+          <w:rFonts w:hint="eastAsia"/>
+          <w:highlight w:val="green"/>
+        </w:rPr>
+        <w:t>Hystrix</w:t>
+      </w:r>
+      <w:proofErr w:type="spellEnd"/>
+      <w:r>
+        <w:rPr>
+          <w:rFonts w:hint="eastAsia"/>
+          <w:highlight w:val="green"/>
+        </w:rPr>
+        <w:t>降级</w:t>
+      </w:r>
+      <w:r>
+        <w:rPr>
+          <w:rFonts w:hint="eastAsia"/>
+          <w:highlight w:val="green"/>
+        </w:rPr>
+        <w:t>并使用</w:t>
+      </w:r>
+      <w:proofErr w:type="spellStart"/>
+      <w:r>
+        <w:rPr>
+          <w:rFonts w:hint="eastAsia"/>
+          <w:highlight w:val="green"/>
+        </w:rPr>
+        <w:t>redis</w:t>
+      </w:r>
+      <w:proofErr w:type="spellEnd"/>
+      <w:r>
+        <w:rPr>
+          <w:rFonts w:hint="eastAsia"/>
+          <w:highlight w:val="green"/>
+        </w:rPr>
+        <w:t>缓存机制，控制发短信次数</w:t>
+      </w:r>
+      <w:r>
+        <w:rPr>
+          <w:rFonts w:hint="eastAsia"/>
+          <w:highlight w:val="green"/>
+        </w:rPr>
+        <w:t>（</w:t>
+      </w:r>
+      <w:r>
+        <w:rPr>
+          <w:rFonts w:hint="eastAsia"/>
+          <w:highlight w:val="green"/>
+        </w:rPr>
+        <w:t>2</w:t>
+      </w:r>
+      <w:r>
+        <w:rPr>
+          <w:highlight w:val="green"/>
+        </w:rPr>
+        <w:t>0</w:t>
+      </w:r>
+      <w:r>
+        <w:rPr>
+          <w:rFonts w:hint="eastAsia"/>
+          <w:highlight w:val="green"/>
+        </w:rPr>
+        <w:t>s</w:t>
+      </w:r>
+      <w:r>
+        <w:rPr>
+          <w:rFonts w:hint="eastAsia"/>
+          <w:highlight w:val="green"/>
+        </w:rPr>
+        <w:t>一次</w:t>
+      </w:r>
+      <w:bookmarkStart w:id="1" w:name="_GoBack"/>
+      <w:bookmarkEnd w:id="1"/>
+      <w:r>
+        <w:rPr>
+          <w:rFonts w:hint="eastAsia"/>
+          <w:highlight w:val="green"/>
+        </w:rPr>
+        <w:t>）</w:t>
+      </w:r>
+    </w:p>
+    <w:p>
+      <w:pPr>
+        <w:pStyle w:val="a3"/>
+        <w:numPr>
+          <w:ilvl w:val="0"/>
+          <w:numId w:val="7"/>
+        </w:numPr>
+      </w:pPr>
+      <w:r>
+        <w:rPr>
+          <w:rFonts w:hint="eastAsia"/>
+        </w:rPr>
+        <w:t>启动</w:t>
+      </w:r>
+      <w:proofErr w:type="spellStart"/>
+      <w:r>
+        <w:rPr>
+          <w:rFonts w:hint="eastAsia"/>
+        </w:rPr>
+        <w:t>redis</w:t>
+      </w:r>
+      <w:proofErr w:type="spellEnd"/>
+    </w:p>
+    <w:p>
+      <w:r>
+        <w:rPr>
+          <w:rFonts w:hint="eastAsia"/>
+        </w:rPr>
+        <w:t>#</w:t>
+      </w:r>
+      <w:r>
+        <w:t xml:space="preserve">&gt; cd </w:t>
+      </w:r>
+      <w:r>
+        <w:t>~/Work/code/redis64-2.8.17</w:t>
+      </w:r>
+    </w:p>
+    <w:p>
+      <w:r>
+        <w:rPr>
+          <w:rFonts w:hint="eastAsia"/>
+        </w:rPr>
+        <w:t>#&gt;</w:t>
+      </w:r>
+      <w:r>
+        <w:t xml:space="preserve"> </w:t>
+      </w:r>
+      <w:r>
+        <w:t xml:space="preserve">./redis-server.exe </w:t>
+      </w:r>
+      <w:proofErr w:type="spellStart"/>
+      <w:proofErr w:type="gramStart"/>
+      <w:r>
+        <w:t>redis.windows</w:t>
+      </w:r>
+      <w:proofErr w:type="gramEnd"/>
+      <w:r>
+        <w:t>.conf</w:t>
+      </w:r>
+      <w:proofErr w:type="spellEnd"/>
+    </w:p>
+    <w:p>
+      <w:pPr>
+        <w:pStyle w:val="a3"/>
+        <w:numPr>
+          <w:ilvl w:val="0"/>
+          <w:numId w:val="7"/>
+        </w:numPr>
+      </w:pPr>
+      <w:r>
+        <w:rPr>
+          <w:rFonts w:hint="eastAsia"/>
+        </w:rPr>
+        <w:t>启动</w:t>
+      </w:r>
+      <w:r>
+        <w:rPr>
+          <w:rFonts w:hint="eastAsia"/>
+        </w:rPr>
+        <w:t xml:space="preserve">Eureka Server </w:t>
+      </w:r>
+      <w:r>
+        <w:sym w:font="Wingdings" w:char="F0E0"/>
+      </w:r>
+      <w:r>
+        <w:rPr>
+          <w:rFonts w:hint="eastAsia"/>
+        </w:rPr>
+        <w:t xml:space="preserve"> Product </w:t>
+      </w:r>
+      <w:r>
+        <w:sym w:font="Wingdings" w:char="F0E0"/>
+      </w:r>
+      <w:r>
+        <w:rPr>
+          <w:rFonts w:hint="eastAsia"/>
+        </w:rPr>
+        <w:t xml:space="preserve"> </w:t>
+      </w:r>
+      <w:proofErr w:type="spellStart"/>
+      <w:r>
+        <w:rPr>
+          <w:rFonts w:hint="eastAsia"/>
+        </w:rPr>
+        <w:t>Order</w:t>
+      </w:r>
+      <w:r>
+        <w:t>Hystrix</w:t>
+      </w:r>
+      <w:r>
+        <w:rPr>
+          <w:rFonts w:hint="eastAsia"/>
+        </w:rPr>
+        <w:t>Redis</w:t>
+      </w:r>
+      <w:proofErr w:type="spellEnd"/>
+    </w:p>
+    <w:p>
+      <w:pPr>
+        <w:pStyle w:val="a3"/>
+        <w:numPr>
+          <w:ilvl w:val="0"/>
+          <w:numId w:val="7"/>
+        </w:numPr>
+      </w:pPr>
+      <w:r>
+        <w:rPr>
+          <w:rFonts w:hint="eastAsia"/>
+        </w:rPr>
+        <w:t>发送</w:t>
+      </w:r>
+      <w:r>
+        <w:rPr>
+          <w:rFonts w:hint="eastAsia"/>
+        </w:rPr>
+        <w:t xml:space="preserve"> </w:t>
+      </w:r>
+      <w:r>
+        <w:t>http://localhost:8781/api/v1/order/save?product_id=6&amp;user_id=4</w:t>
+      </w:r>
+      <w:r>
+        <w:rPr>
+          <w:rFonts w:hint="eastAsia"/>
+        </w:rPr>
+        <w:t>，确保正常功能</w:t>
+      </w:r>
+    </w:p>
+    <w:p>
+      <w:pPr>
+        <w:pStyle w:val="a3"/>
+        <w:numPr>
+          <w:ilvl w:val="0"/>
+          <w:numId w:val="7"/>
+        </w:numPr>
+      </w:pPr>
+      <w:r>
+        <w:rPr>
+          <w:rFonts w:hint="eastAsia"/>
+        </w:rPr>
+        <w:t>关闭</w:t>
+      </w:r>
+      <w:proofErr w:type="spellStart"/>
+      <w:r>
+        <w:rPr>
+          <w:rFonts w:hint="eastAsia"/>
+        </w:rPr>
+        <w:t>ProductService</w:t>
+      </w:r>
+      <w:proofErr w:type="spellEnd"/>
+    </w:p>
+    <w:p>
+      <w:pPr>
+        <w:pStyle w:val="a3"/>
+        <w:numPr>
+          <w:ilvl w:val="0"/>
+          <w:numId w:val="7"/>
+        </w:numPr>
+      </w:pPr>
+      <w:r>
+        <w:rPr>
+          <w:rFonts w:hint="eastAsia"/>
+        </w:rPr>
+        <w:t>再发送</w:t>
+      </w:r>
+      <w:r>
+        <w:fldChar w:fldCharType="begin"/>
+      </w:r>
+      <w:r>
+        <w:instrText xml:space="preserve"> HYPERLINK "</w:instrText>
+      </w:r>
+      <w:r>
+        <w:instrText>http://localhost:8781/api/v1/order/save?product_id=6&amp;user_id=4</w:instrText>
+      </w:r>
+      <w:r>
+        <w:instrText xml:space="preserve">" </w:instrText>
+      </w:r>
+      <w:r>
+        <w:fldChar w:fldCharType="separate"/>
+      </w:r>
+      <w:r>
+        <w:rPr>
+          <w:rStyle w:val="a4"/>
+        </w:rPr>
+        <w:t>http://localhost:8781/api/v1/order/save?product_id=6&amp;user_id=4</w:t>
+      </w:r>
+      <w:r>
+        <w:fldChar w:fldCharType="end"/>
+      </w:r>
+    </w:p>
+    <w:p>
+      <w:pPr>
+        <w:pStyle w:val="a3"/>
+        <w:numPr>
+          <w:ilvl w:val="0"/>
+          <w:numId w:val="7"/>
+        </w:numPr>
+      </w:pPr>
+      <w:r>
+        <w:rPr>
+          <w:rFonts w:hint="eastAsia"/>
+        </w:rPr>
+        <w:t>显示</w:t>
+      </w:r>
+      <w:r>
+        <w:rPr>
+          <w:rFonts w:hint="eastAsia"/>
+        </w:rPr>
+        <w:t>{"msg":"</w:t>
+      </w:r>
+      <w:r>
+        <w:rPr>
+          <w:rFonts w:hint="eastAsia"/>
+        </w:rPr>
+        <w:t>抢购人数太多，您被挤出来了，稍等重试</w:t>
+      </w:r>
+      <w:r>
+        <w:rPr>
+          <w:rFonts w:hint="eastAsia"/>
+        </w:rPr>
+        <w:t>","code":-1}</w:t>
+      </w:r>
+    </w:p>
+    <w:p>
+      <w:pPr>
+        <w:pStyle w:val="a3"/>
+        <w:ind w:left="360"/>
+      </w:pPr>
+      <w:r>
+        <w:rPr>
+          <w:rFonts w:hint="eastAsia"/>
+        </w:rPr>
+        <w:t>并且在</w:t>
+      </w:r>
+      <w:r>
+        <w:rPr>
+          <w:rFonts w:hint="eastAsia"/>
+        </w:rPr>
+        <w:t>log</w:t>
+      </w:r>
+      <w:r>
+        <w:rPr>
+          <w:rFonts w:hint="eastAsia"/>
+        </w:rPr>
+        <w:t>中出现：</w:t>
+      </w:r>
+    </w:p>
+    <w:p>
+      <w:pPr>
+        <w:pStyle w:val="a3"/>
+        <w:ind w:left="360"/>
+        <w:rPr>
+          <w:rFonts w:hint="eastAsia"/>
+        </w:rPr>
+      </w:pPr>
+      <w:r>
+        <w:rPr>
+          <w:rFonts w:hint="eastAsia"/>
+        </w:rPr>
+        <w:t xml:space="preserve">feign </w:t>
+      </w:r>
+      <w:r>
+        <w:rPr>
+          <w:rFonts w:hint="eastAsia"/>
+        </w:rPr>
+        <w:t>调用</w:t>
+      </w:r>
+      <w:r>
+        <w:rPr>
+          <w:rFonts w:hint="eastAsia"/>
+        </w:rPr>
+        <w:t xml:space="preserve">product-service </w:t>
+      </w:r>
+      <w:proofErr w:type="spellStart"/>
+      <w:r>
+        <w:rPr>
+          <w:rFonts w:hint="eastAsia"/>
+        </w:rPr>
+        <w:t>findbyid</w:t>
+      </w:r>
+      <w:proofErr w:type="spellEnd"/>
+      <w:r>
+        <w:rPr>
+          <w:rFonts w:hint="eastAsia"/>
+        </w:rPr>
+        <w:t xml:space="preserve"> </w:t>
+      </w:r>
+      <w:r>
+        <w:rPr>
+          <w:rFonts w:hint="eastAsia"/>
+        </w:rPr>
+        <w:t>异常</w:t>
+      </w:r>
+    </w:p>
+    <w:p>
+      <w:pPr>
+        <w:pStyle w:val="a3"/>
+        <w:ind w:left="360"/>
+      </w:pPr>
+      <w:r>
+        <w:rPr>
+          <w:rFonts w:hint="eastAsia"/>
+        </w:rPr>
+        <w:t>紧急短信，用户下单失败，请离开查找原因</w:t>
+      </w:r>
+      <w:r>
+        <w:rPr>
+          <w:rFonts w:hint="eastAsia"/>
+        </w:rPr>
+        <w:t>,</w:t>
+      </w:r>
+      <w:proofErr w:type="spellStart"/>
+      <w:r>
+        <w:rPr>
+          <w:rFonts w:hint="eastAsia"/>
+        </w:rPr>
+        <w:t>ip</w:t>
+      </w:r>
+      <w:proofErr w:type="spellEnd"/>
+      <w:r>
+        <w:rPr>
+          <w:rFonts w:hint="eastAsia"/>
+        </w:rPr>
+        <w:t>地址是</w:t>
+      </w:r>
+      <w:r>
+        <w:rPr>
+          <w:rFonts w:hint="eastAsia"/>
+        </w:rPr>
+        <w:t>=0:</w:t>
+      </w:r>
+      <w:proofErr w:type="gramStart"/>
+      <w:r>
+        <w:rPr>
+          <w:rFonts w:hint="eastAsia"/>
+        </w:rPr>
+        <w:t>0:0:0:0:0:0</w:t>
+      </w:r>
+      <w:proofErr w:type="gramEnd"/>
+      <w:r>
+        <w:rPr>
+          <w:rFonts w:hint="eastAsia"/>
+        </w:rPr>
+        <w:t>:1</w:t>
+      </w:r>
+      <w:r>
+        <w:t xml:space="preserve"> </w:t>
+      </w:r>
+    </w:p>
+    <w:p>
+      <w:pPr>
+        <w:pStyle w:val="a3"/>
+        <w:numPr>
+          <w:ilvl w:val="0"/>
+          <w:numId w:val="7"/>
+        </w:numPr>
+      </w:pPr>
+      <w:r>
+        <w:rPr>
+          <w:rFonts w:hint="eastAsia"/>
+        </w:rPr>
+        <w:t>再发送</w:t>
+      </w:r>
+      <w:hyperlink r:id="rId17" w:history="1">
+        <w:r>
+          <w:rPr>
+            <w:rStyle w:val="a4"/>
+          </w:rPr>
+          <w:t>http://localhost:8781/api/v1/order/save?product_id=6&amp;user_id=4</w:t>
+        </w:r>
+      </w:hyperlink>
+    </w:p>
+    <w:p>
+      <w:pPr>
+        <w:pStyle w:val="a3"/>
+        <w:ind w:left="360"/>
+      </w:pPr>
+      <w:r>
+        <w:t>L</w:t>
+      </w:r>
+      <w:r>
+        <w:rPr>
+          <w:rFonts w:hint="eastAsia"/>
+        </w:rPr>
+        <w:t>og</w:t>
+      </w:r>
+      <w:r>
+        <w:rPr>
+          <w:rFonts w:hint="eastAsia"/>
+        </w:rPr>
+        <w:t>中显示：</w:t>
+      </w:r>
+    </w:p>
+    <w:p>
+      <w:pPr>
+        <w:pStyle w:val="a3"/>
+        <w:ind w:left="360"/>
+        <w:rPr>
+          <w:rFonts w:hint="eastAsia"/>
+        </w:rPr>
+      </w:pPr>
+      <w:r>
+        <w:rPr>
+          <w:rFonts w:hint="eastAsia"/>
+        </w:rPr>
+        <w:t xml:space="preserve">feign </w:t>
+      </w:r>
+      <w:r>
+        <w:rPr>
+          <w:rFonts w:hint="eastAsia"/>
+        </w:rPr>
+        <w:t>调用</w:t>
+      </w:r>
+      <w:r>
+        <w:rPr>
+          <w:rFonts w:hint="eastAsia"/>
+        </w:rPr>
+        <w:t xml:space="preserve">product-service </w:t>
+      </w:r>
+      <w:proofErr w:type="spellStart"/>
+      <w:r>
+        <w:rPr>
+          <w:rFonts w:hint="eastAsia"/>
+        </w:rPr>
+        <w:t>findbyid</w:t>
+      </w:r>
+      <w:proofErr w:type="spellEnd"/>
+      <w:r>
+        <w:rPr>
+          <w:rFonts w:hint="eastAsia"/>
+        </w:rPr>
+        <w:t xml:space="preserve"> </w:t>
+      </w:r>
+      <w:r>
+        <w:rPr>
+          <w:rFonts w:hint="eastAsia"/>
+        </w:rPr>
+        <w:t>异常</w:t>
+      </w:r>
+    </w:p>
+    <w:p>
+      <w:pPr>
+        <w:pStyle w:val="a3"/>
+        <w:ind w:left="360"/>
+      </w:pPr>
+      <w:r>
+        <w:rPr>
+          <w:rFonts w:hint="eastAsia"/>
+        </w:rPr>
+        <w:t>已经发送过短信，</w:t>
+      </w:r>
+      <w:r>
+        <w:rPr>
+          <w:rFonts w:hint="eastAsia"/>
+        </w:rPr>
+        <w:t>20</w:t>
+      </w:r>
+      <w:r>
+        <w:rPr>
+          <w:rFonts w:hint="eastAsia"/>
+        </w:rPr>
+        <w:t>秒内不重复发送</w:t>
+      </w:r>
+    </w:p>
+    <w:p>
+      <w:pPr>
+        <w:pStyle w:val="a3"/>
+        <w:ind w:left="360"/>
+        <w:rPr>
+          <w:rFonts w:hint="eastAsia"/>
+        </w:rPr>
+      </w:pPr>
+      <w:r>
+        <w:rPr>
+          <w:rFonts w:hint="eastAsia"/>
+        </w:rPr>
+        <w:t>说明</w:t>
+      </w:r>
+      <w:r>
+        <w:rPr>
+          <w:rFonts w:hint="eastAsia"/>
+        </w:rPr>
+        <w:t>Redis</w:t>
+      </w:r>
+      <w:r>
+        <w:rPr>
+          <w:rFonts w:hint="eastAsia"/>
+        </w:rPr>
+        <w:t>缓存</w:t>
+      </w:r>
+      <w:r>
+        <w:rPr>
+          <w:rFonts w:hint="eastAsia"/>
+        </w:rPr>
+        <w:t>work</w:t>
+      </w:r>
+      <w:r>
+        <w:rPr>
+          <w:rFonts w:hint="eastAsia"/>
+        </w:rPr>
+        <w:t>了。</w:t>
+      </w:r>
     </w:p>
     <w:sectPr>
       <w:pgSz w:w="12240" w:h="15840"/>
@@ -1247,6 +2380,95 @@
     </w:lvl>
   </w:abstractNum>
   <w:abstractNum w:abstractNumId="2" w15:restartNumberingAfterBreak="0">
+    <w:nsid w:val="29D16CCC"/>
+    <w:multiLevelType w:val="hybridMultilevel"/>
+    <w:tmpl w:val="55BA5B32"/>
+    <w:lvl w:ilvl="0" w:tplc="918E56EE">
+      <w:start w:val="1"/>
+      <w:numFmt w:val="decimal"/>
+      <w:lvlText w:val="%1."/>
+      <w:lvlJc w:val="left"/>
+      <w:pPr>
+        <w:ind w:left="360" w:hanging="360"/>
+      </w:pPr>
+      <w:rPr>
+        <w:rFonts w:hint="default"/>
+      </w:rPr>
+    </w:lvl>
+    <w:lvl w:ilvl="1" w:tplc="04090019" w:tentative="1">
+      <w:start w:val="1"/>
+      <w:numFmt w:val="lowerLetter"/>
+      <w:lvlText w:val="%2)"/>
+      <w:lvlJc w:val="left"/>
+      <w:pPr>
+        <w:ind w:left="840" w:hanging="420"/>
+      </w:pPr>
+    </w:lvl>
+    <w:lvl w:ilvl="2" w:tplc="0409001B" w:tentative="1">
+      <w:start w:val="1"/>
+      <w:numFmt w:val="lowerRoman"/>
+      <w:lvlText w:val="%3."/>
+      <w:lvlJc w:val="right"/>
+      <w:pPr>
+        <w:ind w:left="1260" w:hanging="420"/>
+      </w:pPr>
+    </w:lvl>
+    <w:lvl w:ilvl="3" w:tplc="0409000F" w:tentative="1">
+      <w:start w:val="1"/>
+      <w:numFmt w:val="decimal"/>
+      <w:lvlText w:val="%4."/>
+      <w:lvlJc w:val="left"/>
+      <w:pPr>
+        <w:ind w:left="1680" w:hanging="420"/>
+      </w:pPr>
+    </w:lvl>
+    <w:lvl w:ilvl="4" w:tplc="04090019" w:tentative="1">
+      <w:start w:val="1"/>
+      <w:numFmt w:val="lowerLetter"/>
+      <w:lvlText w:val="%5)"/>
+      <w:lvlJc w:val="left"/>
+      <w:pPr>
+        <w:ind w:left="2100" w:hanging="420"/>
+      </w:pPr>
+    </w:lvl>
+    <w:lvl w:ilvl="5" w:tplc="0409001B" w:tentative="1">
+      <w:start w:val="1"/>
+      <w:numFmt w:val="lowerRoman"/>
+      <w:lvlText w:val="%6."/>
+      <w:lvlJc w:val="right"/>
+      <w:pPr>
+        <w:ind w:left="2520" w:hanging="420"/>
+      </w:pPr>
+    </w:lvl>
+    <w:lvl w:ilvl="6" w:tplc="0409000F" w:tentative="1">
+      <w:start w:val="1"/>
+      <w:numFmt w:val="decimal"/>
+      <w:lvlText w:val="%7."/>
+      <w:lvlJc w:val="left"/>
+      <w:pPr>
+        <w:ind w:left="2940" w:hanging="420"/>
+      </w:pPr>
+    </w:lvl>
+    <w:lvl w:ilvl="7" w:tplc="04090019" w:tentative="1">
+      <w:start w:val="1"/>
+      <w:numFmt w:val="lowerLetter"/>
+      <w:lvlText w:val="%8)"/>
+      <w:lvlJc w:val="left"/>
+      <w:pPr>
+        <w:ind w:left="3360" w:hanging="420"/>
+      </w:pPr>
+    </w:lvl>
+    <w:lvl w:ilvl="8" w:tplc="0409001B" w:tentative="1">
+      <w:start w:val="1"/>
+      <w:numFmt w:val="lowerRoman"/>
+      <w:lvlText w:val="%9."/>
+      <w:lvlJc w:val="right"/>
+      <w:pPr>
+        <w:ind w:left="3780" w:hanging="420"/>
+      </w:pPr>
+    </w:lvl>
+  </w:abstractNum>
+  <w:abstractNum w:abstractNumId="3" w15:restartNumberingAfterBreak="0">
     <w:nsid w:val="2F1D1743"/>
     <w:multiLevelType w:val="hybridMultilevel"/>
     <w:tmpl w:val="7C66F118"/>
@@ -1335,11 +2557,189 @@
       </w:pPr>
     </w:lvl>
   </w:abstractNum>
-  <w:abstractNum w:abstractNumId="3" w15:restartNumberingAfterBreak="0">
+  <w:abstractNum w:abstractNumId="4" w15:restartNumberingAfterBreak="0">
+    <w:nsid w:val="3CD15CAF"/>
+    <w:multiLevelType w:val="hybridMultilevel"/>
+    <w:tmpl w:val="DC043504"/>
+    <w:lvl w:ilvl="0" w:tplc="DF5682F8">
+      <w:start w:val="1"/>
+      <w:numFmt w:val="decimal"/>
+      <w:lvlText w:val="%1."/>
+      <w:lvlJc w:val="left"/>
+      <w:pPr>
+        <w:ind w:left="360" w:hanging="360"/>
+      </w:pPr>
+      <w:rPr>
+        <w:rFonts w:hint="default"/>
+      </w:rPr>
+    </w:lvl>
+    <w:lvl w:ilvl="1" w:tplc="04090019" w:tentative="1">
+      <w:start w:val="1"/>
+      <w:numFmt w:val="lowerLetter"/>
+      <w:lvlText w:val="%2)"/>
+      <w:lvlJc w:val="left"/>
+      <w:pPr>
+        <w:ind w:left="840" w:hanging="420"/>
+      </w:pPr>
+    </w:lvl>
+    <w:lvl w:ilvl="2" w:tplc="0409001B" w:tentative="1">
+      <w:start w:val="1"/>
+      <w:numFmt w:val="lowerRoman"/>
+      <w:lvlText w:val="%3."/>
+      <w:lvlJc w:val="right"/>
+      <w:pPr>
+        <w:ind w:left="1260" w:hanging="420"/>
+      </w:pPr>
+    </w:lvl>
+    <w:lvl w:ilvl="3" w:tplc="0409000F" w:tentative="1">
+      <w:start w:val="1"/>
+      <w:numFmt w:val="decimal"/>
+      <w:lvlText w:val="%4."/>
+      <w:lvlJc w:val="left"/>
+      <w:pPr>
+        <w:ind w:left="1680" w:hanging="420"/>
+      </w:pPr>
+    </w:lvl>
+    <w:lvl w:ilvl="4" w:tplc="04090019" w:tentative="1">
+      <w:start w:val="1"/>
+      <w:numFmt w:val="lowerLetter"/>
+      <w:lvlText w:val="%5)"/>
+      <w:lvlJc w:val="left"/>
+      <w:pPr>
+        <w:ind w:left="2100" w:hanging="420"/>
+      </w:pPr>
+    </w:lvl>
+    <w:lvl w:ilvl="5" w:tplc="0409001B" w:tentative="1">
+      <w:start w:val="1"/>
+      <w:numFmt w:val="lowerRoman"/>
+      <w:lvlText w:val="%6."/>
+      <w:lvlJc w:val="right"/>
+      <w:pPr>
+        <w:ind w:left="2520" w:hanging="420"/>
+      </w:pPr>
+    </w:lvl>
+    <w:lvl w:ilvl="6" w:tplc="0409000F" w:tentative="1">
+      <w:start w:val="1"/>
+      <w:numFmt w:val="decimal"/>
+      <w:lvlText w:val="%7."/>
+      <w:lvlJc w:val="left"/>
+      <w:pPr>
+        <w:ind w:left="2940" w:hanging="420"/>
+      </w:pPr>
+    </w:lvl>
+    <w:lvl w:ilvl="7" w:tplc="04090019" w:tentative="1">
+      <w:start w:val="1"/>
+      <w:numFmt w:val="lowerLetter"/>
+      <w:lvlText w:val="%8)"/>
+      <w:lvlJc w:val="left"/>
+      <w:pPr>
+        <w:ind w:left="3360" w:hanging="420"/>
+      </w:pPr>
+    </w:lvl>
+    <w:lvl w:ilvl="8" w:tplc="0409001B" w:tentative="1">
+      <w:start w:val="1"/>
+      <w:numFmt w:val="lowerRoman"/>
+      <w:lvlText w:val="%9."/>
+      <w:lvlJc w:val="right"/>
+      <w:pPr>
+        <w:ind w:left="3780" w:hanging="420"/>
+      </w:pPr>
+    </w:lvl>
+  </w:abstractNum>
+  <w:abstractNum w:abstractNumId="5" w15:restartNumberingAfterBreak="0">
     <w:nsid w:val="5ADA2273"/>
     <w:multiLevelType w:val="hybridMultilevel"/>
     <w:tmpl w:val="283E3548"/>
     <w:lvl w:ilvl="0" w:tplc="A1CEFD18">
+      <w:start w:val="1"/>
+      <w:numFmt w:val="decimal"/>
+      <w:lvlText w:val="%1."/>
+      <w:lvlJc w:val="left"/>
+      <w:pPr>
+        <w:ind w:left="360" w:hanging="360"/>
+      </w:pPr>
+      <w:rPr>
+        <w:rFonts w:hint="default"/>
+      </w:rPr>
+    </w:lvl>
+    <w:lvl w:ilvl="1" w:tplc="04090019" w:tentative="1">
+      <w:start w:val="1"/>
+      <w:numFmt w:val="lowerLetter"/>
+      <w:lvlText w:val="%2)"/>
+      <w:lvlJc w:val="left"/>
+      <w:pPr>
+        <w:ind w:left="840" w:hanging="420"/>
+      </w:pPr>
+    </w:lvl>
+    <w:lvl w:ilvl="2" w:tplc="0409001B" w:tentative="1">
+      <w:start w:val="1"/>
+      <w:numFmt w:val="lowerRoman"/>
+      <w:lvlText w:val="%3."/>
+      <w:lvlJc w:val="right"/>
+      <w:pPr>
+        <w:ind w:left="1260" w:hanging="420"/>
+      </w:pPr>
+    </w:lvl>
+    <w:lvl w:ilvl="3" w:tplc="0409000F" w:tentative="1">
+      <w:start w:val="1"/>
+      <w:numFmt w:val="decimal"/>
+      <w:lvlText w:val="%4."/>
+      <w:lvlJc w:val="left"/>
+      <w:pPr>
+        <w:ind w:left="1680" w:hanging="420"/>
+      </w:pPr>
+    </w:lvl>
+    <w:lvl w:ilvl="4" w:tplc="04090019" w:tentative="1">
+      <w:start w:val="1"/>
+      <w:numFmt w:val="lowerLetter"/>
+      <w:lvlText w:val="%5)"/>
+      <w:lvlJc w:val="left"/>
+      <w:pPr>
+        <w:ind w:left="2100" w:hanging="420"/>
+      </w:pPr>
+    </w:lvl>
+    <w:lvl w:ilvl="5" w:tplc="0409001B" w:tentative="1">
+      <w:start w:val="1"/>
+      <w:numFmt w:val="lowerRoman"/>
+      <w:lvlText w:val="%6."/>
+      <w:lvlJc w:val="right"/>
+      <w:pPr>
+        <w:ind w:left="2520" w:hanging="420"/>
+      </w:pPr>
+    </w:lvl>
+    <w:lvl w:ilvl="6" w:tplc="0409000F" w:tentative="1">
+      <w:start w:val="1"/>
+      <w:numFmt w:val="decimal"/>
+      <w:lvlText w:val="%7."/>
+      <w:lvlJc w:val="left"/>
+      <w:pPr>
+        <w:ind w:left="2940" w:hanging="420"/>
+      </w:pPr>
+    </w:lvl>
+    <w:lvl w:ilvl="7" w:tplc="04090019" w:tentative="1">
+      <w:start w:val="1"/>
+      <w:numFmt w:val="lowerLetter"/>
+      <w:lvlText w:val="%8)"/>
+      <w:lvlJc w:val="left"/>
+      <w:pPr>
+        <w:ind w:left="3360" w:hanging="420"/>
+      </w:pPr>
+    </w:lvl>
+    <w:lvl w:ilvl="8" w:tplc="0409001B" w:tentative="1">
+      <w:start w:val="1"/>
+      <w:numFmt w:val="lowerRoman"/>
+      <w:lvlText w:val="%9."/>
+      <w:lvlJc w:val="right"/>
+      <w:pPr>
+        <w:ind w:left="3780" w:hanging="420"/>
+      </w:pPr>
+    </w:lvl>
+  </w:abstractNum>
+  <w:abstractNum w:abstractNumId="6" w15:restartNumberingAfterBreak="0">
+    <w:nsid w:val="6BB66662"/>
+    <w:multiLevelType w:val="hybridMultilevel"/>
+    <w:tmpl w:val="F21A56BC"/>
+    <w:lvl w:ilvl="0" w:tplc="4490CEE0">
       <w:start w:val="1"/>
       <w:numFmt w:val="decimal"/>
       <w:lvlText w:val="%1."/>
@@ -1428,13 +2828,22 @@
     <w:abstractNumId w:val="1"/>
   </w:num>
   <w:num w:numId="2">
-    <w:abstractNumId w:val="2"/>
+    <w:abstractNumId w:val="3"/>
   </w:num>
   <w:num w:numId="3">
     <w:abstractNumId w:val="0"/>
   </w:num>
   <w:num w:numId="4">
-    <w:abstractNumId w:val="3"/>
+    <w:abstractNumId w:val="5"/>
+  </w:num>
+  <w:num w:numId="5">
+    <w:abstractNumId w:val="2"/>
+  </w:num>
+  <w:num w:numId="6">
+    <w:abstractNumId w:val="6"/>
+  </w:num>
+  <w:num w:numId="7">
+    <w:abstractNumId w:val="4"/>
   </w:num>
 </w:numbering>
 </file>
@@ -1611,7 +3020,7 @@
     <w:lsdException w:name="Table Web 2" w:semiHidden="1" w:unhideWhenUsed="1"/>
     <w:lsdException w:name="Table Web 3" w:semiHidden="1" w:unhideWhenUsed="1"/>
     <w:lsdException w:name="Balloon Text" w:semiHidden="1" w:unhideWhenUsed="1"/>
-    <w:lsdException w:name="Table Grid" w:semiHidden="1" w:uiPriority="39" w:unhideWhenUsed="1"/>
+    <w:lsdException w:name="Table Grid" w:uiPriority="39"/>
     <w:lsdException w:name="Table Theme" w:semiHidden="1" w:unhideWhenUsed="1"/>
     <w:lsdException w:name="Placeholder Text" w:semiHidden="1"/>
     <w:lsdException w:name="No Spacing" w:uiPriority="1" w:qFormat="1"/>

</xml_diff>

<commit_message>
add apigateway with token auth
</commit_message>
<xml_diff>
--- a/troubleshooting.docx
+++ b/troubleshooting.docx
@@ -2724,8 +2724,6 @@
     </w:p>
     <w:p/>
     <w:p>
-      <w:bookmarkStart w:id="1" w:name="_GoBack"/>
-      <w:bookmarkEnd w:id="1"/>
       <w:r>
         <w:rPr>
           <w:highlight w:val="green"/>
@@ -3045,20 +3043,377 @@
         <w:t>信息。</w:t>
       </w:r>
     </w:p>
-    <w:p>
-      <w:pPr>
-        <w:rPr>
-          <w:rFonts w:hint="eastAsia"/>
-        </w:rPr>
-      </w:pPr>
-    </w:p>
-    <w:p>
-      <w:pPr>
-        <w:rPr>
-          <w:rFonts w:hint="eastAsia"/>
-        </w:rPr>
-      </w:pPr>
-    </w:p>
+    <w:p/>
+    <w:p>
+      <w:r>
+        <w:rPr>
+          <w:highlight w:val="green"/>
+        </w:rPr>
+        <w:t>测试</w:t>
+      </w:r>
+      <w:r>
+        <w:rPr>
+          <w:highlight w:val="green"/>
+        </w:rPr>
+        <w:t>api-gateway</w:t>
+      </w:r>
+      <w:r>
+        <w:rPr>
+          <w:highlight w:val="green"/>
+        </w:rPr>
+        <w:t>的</w:t>
+      </w:r>
+      <w:r>
+        <w:rPr>
+          <w:highlight w:val="green"/>
+        </w:rPr>
+        <w:t>Auth</w:t>
+      </w:r>
+      <w:r>
+        <w:rPr>
+          <w:highlight w:val="green"/>
+        </w:rPr>
+        <w:t>的</w:t>
+      </w:r>
+      <w:r>
+        <w:rPr>
+          <w:highlight w:val="green"/>
+        </w:rPr>
+        <w:t>token</w:t>
+      </w:r>
+      <w:r>
+        <w:rPr>
+          <w:highlight w:val="green"/>
+        </w:rPr>
+        <w:t>认证</w:t>
+      </w:r>
+    </w:p>
+    <w:p>
+      <w:pPr>
+        <w:pStyle w:val="ListParagraph"/>
+        <w:numPr>
+          <w:ilvl w:val="0"/>
+          <w:numId w:val="12"/>
+        </w:numPr>
+      </w:pPr>
+      <w:r>
+        <w:t>使用</w:t>
+      </w:r>
+      <w:r>
+        <w:t>apigatewayAuth</w:t>
+      </w:r>
+      <w:r>
+        <w:t>作为网关</w:t>
+      </w:r>
+    </w:p>
+    <w:p>
+      <w:pPr>
+        <w:pStyle w:val="ListParagraph"/>
+        <w:numPr>
+          <w:ilvl w:val="0"/>
+          <w:numId w:val="12"/>
+        </w:numPr>
+      </w:pPr>
+      <w:r>
+        <w:t>使用</w:t>
+      </w:r>
+      <w:r>
+        <w:t>restlet</w:t>
+      </w:r>
+      <w:r>
+        <w:rPr>
+          <w:rFonts w:hint="eastAsia"/>
+        </w:rPr>
+        <w:t>，</w:t>
+      </w:r>
+      <w:r>
+        <w:t>发一个</w:t>
+      </w:r>
+      <w:r>
+        <w:t>request</w:t>
+      </w:r>
+      <w:r>
+        <w:rPr>
+          <w:rFonts w:hint="eastAsia"/>
+        </w:rPr>
+        <w:t>，</w:t>
+      </w:r>
+      <w:r>
+        <w:t>header</w:t>
+      </w:r>
+      <w:r>
+        <w:t>中不带</w:t>
+      </w:r>
+      <w:r>
+        <w:t>token</w:t>
+      </w:r>
+      <w:r>
+        <w:t>的</w:t>
+      </w:r>
+      <w:r>
+        <w:rPr>
+          <w:rFonts w:hint="eastAsia"/>
+        </w:rPr>
+        <w:t>，</w:t>
+      </w:r>
+      <w:r>
+        <w:t>回复</w:t>
+      </w:r>
+      <w:r>
+        <w:rPr>
+          <w:rFonts w:hint="eastAsia"/>
+        </w:rPr>
+        <w:t>40</w:t>
+      </w:r>
+      <w:r>
+        <w:t>1</w:t>
+      </w:r>
+    </w:p>
+    <w:p>
+      <w:pPr>
+        <w:pStyle w:val="ListParagraph"/>
+      </w:pPr>
+      <w:hyperlink r:id="rId22" w:history="1">
+        <w:r>
+          <w:rPr>
+            <w:rStyle w:val="Hyperlink"/>
+          </w:rPr>
+          <w:t>http://localhost:9000/apigateway/order/api/v1/order/save?product_id=6&amp;user_id=4</w:t>
+        </w:r>
+      </w:hyperlink>
+    </w:p>
+    <w:p>
+      <w:pPr>
+        <w:pStyle w:val="ListParagraph"/>
+        <w:numPr>
+          <w:ilvl w:val="0"/>
+          <w:numId w:val="12"/>
+        </w:numPr>
+      </w:pPr>
+      <w:r>
+        <w:t>在</w:t>
+      </w:r>
+      <w:r>
+        <w:t>header</w:t>
+      </w:r>
+      <w:r>
+        <w:t>中添加</w:t>
+      </w:r>
+      <w:r>
+        <w:t>token</w:t>
+      </w:r>
+      <w:r>
+        <w:rPr>
+          <w:rFonts w:hint="eastAsia"/>
+        </w:rPr>
+        <w:t>，</w:t>
+      </w:r>
+      <w:r>
+        <w:t>发送同样的</w:t>
+      </w:r>
+      <w:r>
+        <w:t>request</w:t>
+      </w:r>
+      <w:r>
+        <w:rPr>
+          <w:rFonts w:hint="eastAsia"/>
+        </w:rPr>
+        <w:t>，</w:t>
+      </w:r>
+      <w:r>
+        <w:t>能够回复正常数据</w:t>
+      </w:r>
+      <w:r>
+        <w:rPr>
+          <w:rFonts w:hint="eastAsia"/>
+        </w:rPr>
+        <w:t>。</w:t>
+      </w:r>
+    </w:p>
+    <w:p>
+      <w:pPr>
+        <w:pStyle w:val="ListParagraph"/>
+        <w:numPr>
+          <w:ilvl w:val="0"/>
+          <w:numId w:val="12"/>
+        </w:numPr>
+      </w:pPr>
+      <w:r>
+        <w:t>header</w:t>
+      </w:r>
+      <w:r>
+        <w:t>中不带</w:t>
+      </w:r>
+      <w:r>
+        <w:t>token</w:t>
+      </w:r>
+      <w:r>
+        <w:rPr>
+          <w:rFonts w:hint="eastAsia"/>
+        </w:rPr>
+        <w:t>，</w:t>
+      </w:r>
+      <w:r>
+        <w:t>但是拍</w:t>
+      </w:r>
+      <w:r>
+        <w:t>URL</w:t>
+      </w:r>
+      <w:r>
+        <w:t>的</w:t>
+      </w:r>
+      <w:r>
+        <w:t>parameter</w:t>
+      </w:r>
+      <w:r>
+        <w:t>中添加</w:t>
+      </w:r>
+      <w:r>
+        <w:t>token</w:t>
+      </w:r>
+      <w:r>
+        <w:rPr>
+          <w:rFonts w:hint="eastAsia"/>
+        </w:rPr>
+        <w:t>，</w:t>
+      </w:r>
+      <w:r>
+        <w:t>发送</w:t>
+      </w:r>
+      <w:r>
+        <w:rPr>
+          <w:rFonts w:hint="eastAsia"/>
+        </w:rPr>
+        <w:t>，</w:t>
+      </w:r>
+      <w:r>
+        <w:t>能回复正常数据</w:t>
+      </w:r>
+      <w:r>
+        <w:rPr>
+          <w:rFonts w:hint="eastAsia"/>
+        </w:rPr>
+        <w:t>。</w:t>
+      </w:r>
+    </w:p>
+    <w:p>
+      <w:pPr>
+        <w:pStyle w:val="ListParagraph"/>
+      </w:pPr>
+      <w:hyperlink r:id="rId23" w:history="1">
+        <w:r>
+          <w:rPr>
+            <w:rStyle w:val="Hyperlink"/>
+          </w:rPr>
+          <w:t>http://localhost:9000/apigateway/order/api/v1/order/save?product_id=6&amp;user_id=4&amp;token=daniel</w:t>
+        </w:r>
+      </w:hyperlink>
+    </w:p>
+    <w:p>
+      <w:pPr>
+        <w:pStyle w:val="ListParagraph"/>
+        <w:numPr>
+          <w:ilvl w:val="0"/>
+          <w:numId w:val="12"/>
+        </w:numPr>
+        <w:rPr>
+          <w:rFonts w:hint="eastAsia"/>
+        </w:rPr>
+      </w:pPr>
+      <w:r>
+        <w:t>对于</w:t>
+      </w:r>
+      <w:r>
+        <w:t>/api</w:t>
+      </w:r>
+      <w:r>
+        <w:t>gateway/order/api/v1/order/list</w:t>
+      </w:r>
+      <w:r>
+        <w:rPr>
+          <w:rFonts w:hint="eastAsia"/>
+        </w:rPr>
+        <w:t>，</w:t>
+      </w:r>
+      <w:r>
+        <w:rPr>
+          <w:rFonts w:hint="eastAsia"/>
+        </w:rPr>
+        <w:t>api-gateway</w:t>
+      </w:r>
+      <w:r>
+        <w:rPr>
+          <w:rFonts w:hint="eastAsia"/>
+        </w:rPr>
+        <w:t>的</w:t>
+      </w:r>
+      <w:r>
+        <w:rPr>
+          <w:rFonts w:hint="eastAsia"/>
+        </w:rPr>
+        <w:t>Auth</w:t>
+      </w:r>
+      <w:r>
+        <w:rPr>
+          <w:rFonts w:hint="eastAsia"/>
+        </w:rPr>
+        <w:t>的</w:t>
+      </w:r>
+      <w:r>
+        <w:rPr>
+          <w:rFonts w:hint="eastAsia"/>
+        </w:rPr>
+        <w:t>token</w:t>
+      </w:r>
+      <w:r>
+        <w:rPr>
+          <w:rFonts w:hint="eastAsia"/>
+        </w:rPr>
+        <w:t>认证</w:t>
+      </w:r>
+      <w:r>
+        <w:rPr>
+          <w:rFonts w:hint="eastAsia"/>
+        </w:rPr>
+        <w:t>同样需要。</w:t>
+      </w:r>
+      <w:r>
+        <w:rPr>
+          <w:rFonts w:hint="eastAsia"/>
+        </w:rPr>
+        <w:t>只要重复</w:t>
+      </w:r>
+      <w:r>
+        <w:rPr>
+          <w:rFonts w:hint="eastAsia"/>
+        </w:rPr>
+        <w:t>2-</w:t>
+      </w:r>
+      <w:r>
+        <w:t>4</w:t>
+      </w:r>
+      <w:r>
+        <w:t>即可</w:t>
+      </w:r>
+      <w:r>
+        <w:rPr>
+          <w:rFonts w:hint="eastAsia"/>
+        </w:rPr>
+        <w:t>。</w:t>
+      </w:r>
+      <w:bookmarkStart w:id="1" w:name="_GoBack"/>
+      <w:bookmarkEnd w:id="1"/>
+    </w:p>
+    <w:p>
+      <w:pPr>
+        <w:pStyle w:val="ListParagraph"/>
+        <w:rPr>
+          <w:rFonts w:hint="eastAsia"/>
+        </w:rPr>
+      </w:pPr>
+    </w:p>
+    <w:p/>
+    <w:p/>
     <w:p/>
     <w:p/>
     <w:p/>
@@ -3837,6 +4192,95 @@
     </w:lvl>
   </w:abstractNum>
   <w:abstractNum w:abstractNumId="8" w15:restartNumberingAfterBreak="0">
+    <w:nsid w:val="4B9E3B07"/>
+    <w:multiLevelType w:val="hybridMultilevel"/>
+    <w:tmpl w:val="C3CABCF2"/>
+    <w:lvl w:ilvl="0" w:tplc="0409000F">
+      <w:start w:val="1"/>
+      <w:numFmt w:val="decimal"/>
+      <w:lvlText w:val="%1."/>
+      <w:lvlJc w:val="left"/>
+      <w:pPr>
+        <w:ind w:left="720" w:hanging="360"/>
+      </w:pPr>
+      <w:rPr>
+        <w:rFonts w:hint="default"/>
+      </w:rPr>
+    </w:lvl>
+    <w:lvl w:ilvl="1" w:tplc="04090019" w:tentative="1">
+      <w:start w:val="1"/>
+      <w:numFmt w:val="lowerLetter"/>
+      <w:lvlText w:val="%2."/>
+      <w:lvlJc w:val="left"/>
+      <w:pPr>
+        <w:ind w:left="1440" w:hanging="360"/>
+      </w:pPr>
+    </w:lvl>
+    <w:lvl w:ilvl="2" w:tplc="0409001B" w:tentative="1">
+      <w:start w:val="1"/>
+      <w:numFmt w:val="lowerRoman"/>
+      <w:lvlText w:val="%3."/>
+      <w:lvlJc w:val="right"/>
+      <w:pPr>
+        <w:ind w:left="2160" w:hanging="180"/>
+      </w:pPr>
+    </w:lvl>
+    <w:lvl w:ilvl="3" w:tplc="0409000F" w:tentative="1">
+      <w:start w:val="1"/>
+      <w:numFmt w:val="decimal"/>
+      <w:lvlText w:val="%4."/>
+      <w:lvlJc w:val="left"/>
+      <w:pPr>
+        <w:ind w:left="2880" w:hanging="360"/>
+      </w:pPr>
+    </w:lvl>
+    <w:lvl w:ilvl="4" w:tplc="04090019" w:tentative="1">
+      <w:start w:val="1"/>
+      <w:numFmt w:val="lowerLetter"/>
+      <w:lvlText w:val="%5."/>
+      <w:lvlJc w:val="left"/>
+      <w:pPr>
+        <w:ind w:left="3600" w:hanging="360"/>
+      </w:pPr>
+    </w:lvl>
+    <w:lvl w:ilvl="5" w:tplc="0409001B" w:tentative="1">
+      <w:start w:val="1"/>
+      <w:numFmt w:val="lowerRoman"/>
+      <w:lvlText w:val="%6."/>
+      <w:lvlJc w:val="right"/>
+      <w:pPr>
+        <w:ind w:left="4320" w:hanging="180"/>
+      </w:pPr>
+    </w:lvl>
+    <w:lvl w:ilvl="6" w:tplc="0409000F" w:tentative="1">
+      <w:start w:val="1"/>
+      <w:numFmt w:val="decimal"/>
+      <w:lvlText w:val="%7."/>
+      <w:lvlJc w:val="left"/>
+      <w:pPr>
+        <w:ind w:left="5040" w:hanging="360"/>
+      </w:pPr>
+    </w:lvl>
+    <w:lvl w:ilvl="7" w:tplc="04090019" w:tentative="1">
+      <w:start w:val="1"/>
+      <w:numFmt w:val="lowerLetter"/>
+      <w:lvlText w:val="%8."/>
+      <w:lvlJc w:val="left"/>
+      <w:pPr>
+        <w:ind w:left="5760" w:hanging="360"/>
+      </w:pPr>
+    </w:lvl>
+    <w:lvl w:ilvl="8" w:tplc="0409001B" w:tentative="1">
+      <w:start w:val="1"/>
+      <w:numFmt w:val="lowerRoman"/>
+      <w:lvlText w:val="%9."/>
+      <w:lvlJc w:val="right"/>
+      <w:pPr>
+        <w:ind w:left="6480" w:hanging="180"/>
+      </w:pPr>
+    </w:lvl>
+  </w:abstractNum>
+  <w:abstractNum w:abstractNumId="9" w15:restartNumberingAfterBreak="0">
     <w:nsid w:val="50367C86"/>
     <w:multiLevelType w:val="hybridMultilevel"/>
     <w:tmpl w:val="EC504C48"/>
@@ -3925,7 +4369,7 @@
       </w:pPr>
     </w:lvl>
   </w:abstractNum>
-  <w:abstractNum w:abstractNumId="9" w15:restartNumberingAfterBreak="0">
+  <w:abstractNum w:abstractNumId="10" w15:restartNumberingAfterBreak="0">
     <w:nsid w:val="5ADA2273"/>
     <w:multiLevelType w:val="hybridMultilevel"/>
     <w:tmpl w:val="283E3548"/>
@@ -4014,7 +4458,7 @@
       </w:pPr>
     </w:lvl>
   </w:abstractNum>
-  <w:abstractNum w:abstractNumId="10" w15:restartNumberingAfterBreak="0">
+  <w:abstractNum w:abstractNumId="11" w15:restartNumberingAfterBreak="0">
     <w:nsid w:val="6BB66662"/>
     <w:multiLevelType w:val="hybridMultilevel"/>
     <w:tmpl w:val="F21A56BC"/>
@@ -4113,13 +4557,13 @@
     <w:abstractNumId w:val="1"/>
   </w:num>
   <w:num w:numId="4">
-    <w:abstractNumId w:val="9"/>
+    <w:abstractNumId w:val="10"/>
   </w:num>
   <w:num w:numId="5">
     <w:abstractNumId w:val="3"/>
   </w:num>
   <w:num w:numId="6">
-    <w:abstractNumId w:val="10"/>
+    <w:abstractNumId w:val="11"/>
   </w:num>
   <w:num w:numId="7">
     <w:abstractNumId w:val="5"/>
@@ -4131,10 +4575,13 @@
     <w:abstractNumId w:val="6"/>
   </w:num>
   <w:num w:numId="10">
-    <w:abstractNumId w:val="8"/>
+    <w:abstractNumId w:val="9"/>
   </w:num>
   <w:num w:numId="11">
     <w:abstractNumId w:val="0"/>
+  </w:num>
+  <w:num w:numId="12">
+    <w:abstractNumId w:val="8"/>
   </w:num>
 </w:numbering>
 </file>

</xml_diff>

<commit_message>
add apigateway with rate limiter
</commit_message>
<xml_diff>
--- a/troubleshooting.docx
+++ b/troubleshooting.docx
@@ -3316,9 +3316,6 @@
           <w:ilvl w:val="0"/>
           <w:numId w:val="12"/>
         </w:numPr>
-        <w:rPr>
-          <w:rFonts w:hint="eastAsia"/>
-        </w:rPr>
       </w:pPr>
       <w:r>
         <w:t>对于</w:t>
@@ -3401,16 +3398,73 @@
         </w:rPr>
         <w:t>。</w:t>
       </w:r>
+    </w:p>
+    <w:p>
+      <w:pPr>
+        <w:pStyle w:val="ListParagraph"/>
+      </w:pPr>
+    </w:p>
+    <w:p>
+      <w:pPr>
+        <w:pStyle w:val="ListParagraph"/>
+      </w:pPr>
       <w:bookmarkStart w:id="1" w:name="_GoBack"/>
       <w:bookmarkEnd w:id="1"/>
     </w:p>
     <w:p>
-      <w:pPr>
-        <w:pStyle w:val="ListParagraph"/>
-        <w:rPr>
-          <w:rFonts w:hint="eastAsia"/>
-        </w:rPr>
-      </w:pPr>
+      <w:r>
+        <w:rPr>
+          <w:rFonts w:hint="eastAsia"/>
+          <w:highlight w:val="green"/>
+        </w:rPr>
+        <w:t>压力测试工具</w:t>
+      </w:r>
+      <w:r>
+        <w:rPr>
+          <w:rFonts w:hint="eastAsia"/>
+          <w:highlight w:val="green"/>
+        </w:rPr>
+        <w:t>Jmeter</w:t>
+      </w:r>
+    </w:p>
+    <w:p>
+      <w:hyperlink r:id="rId24" w:history="1">
+        <w:r>
+          <w:rPr>
+            <w:rStyle w:val="Hyperlink"/>
+          </w:rPr>
+          <w:t>https://blog.csdn.net/zhemeteor/article/details/51316176</w:t>
+        </w:r>
+      </w:hyperlink>
+    </w:p>
+    <w:p>
+      <w:pPr>
+        <w:rPr>
+          <w:rFonts w:hint="eastAsia"/>
+        </w:rPr>
+      </w:pPr>
+      <w:r>
+        <w:t>https://www.cnblogs.com/beginner-boy/p/7841497.html</w:t>
+      </w:r>
+    </w:p>
+    <w:p/>
+    <w:p>
+      <w:r>
+        <w:rPr>
+          <w:highlight w:val="green"/>
+        </w:rPr>
+        <w:t>使用令牌桶对秒杀进行限流</w:t>
+      </w:r>
+    </w:p>
+    <w:p>
+      <w:pPr>
+        <w:rPr>
+          <w:rFonts w:hint="eastAsia"/>
+        </w:rPr>
+      </w:pPr>
+      <w:r>
+        <w:t>https://blog.csdn.net/xzqxiaoqing/article/details/82729881</w:t>
+      </w:r>
     </w:p>
     <w:p/>
     <w:p/>

</xml_diff>